<commit_message>
Chapter 3 - Notes and Code
</commit_message>
<xml_diff>
--- a/code_for_hyndman_and_athanasopoulos/Notes for Hyndman and Athanasopoulos.docx
+++ b/code_for_hyndman_and_athanasopoulos/Notes for Hyndman and Athanasopoulos.docx
@@ -530,13 +530,7 @@
         <w:rPr>
           <w:rFonts w:ascii="Roboto Condensed Light" w:hAnsi="Roboto Condensed Light"/>
         </w:rPr>
-        <w:t xml:space="preserve"> – Chapter </w:t>
-      </w:r>
-      <w:r>
-        <w:rPr>
-          <w:rFonts w:ascii="Roboto Condensed Light" w:hAnsi="Roboto Condensed Light"/>
-        </w:rPr>
-        <w:t>3</w:t>
+        <w:t xml:space="preserve"> – Chapter 3</w:t>
       </w:r>
     </w:p>
     <w:p>
@@ -1094,6 +1088,672 @@
           <w:rFonts w:ascii="Roboto Condensed Light" w:hAnsi="Roboto Condensed Light"/>
         </w:rPr>
         <w:t>need to be adjusted to ensure that the mean of the distribution will be recovered. This process is called bias-adjusting.</w:t>
+      </w:r>
+    </w:p>
+    <w:p>
+      <w:pPr>
+        <w:rPr>
+          <w:rFonts w:ascii="Roboto Condensed Light" w:hAnsi="Roboto Condensed Light"/>
+        </w:rPr>
+      </w:pPr>
+    </w:p>
+    <w:p>
+      <w:pPr>
+        <w:rPr>
+          <w:rFonts w:ascii="Roboto Condensed Light" w:hAnsi="Roboto Condensed Light"/>
+          <w:b/>
+        </w:rPr>
+      </w:pPr>
+      <w:r>
+        <w:rPr>
+          <w:rFonts w:ascii="Roboto Condensed Light" w:hAnsi="Roboto Condensed Light"/>
+          <w:b/>
+        </w:rPr>
+        <w:t>Residual diagnostics</w:t>
+      </w:r>
+    </w:p>
+    <w:p>
+      <w:pPr>
+        <w:pStyle w:val="ListParagraph"/>
+        <w:numPr>
+          <w:ilvl w:val="0"/>
+          <w:numId w:val="1"/>
+        </w:numPr>
+        <w:rPr>
+          <w:rFonts w:ascii="Roboto Condensed Light" w:hAnsi="Roboto Condensed Light"/>
+        </w:rPr>
+      </w:pPr>
+      <w:r>
+        <w:rPr>
+          <w:rFonts w:ascii="Roboto Condensed Light" w:hAnsi="Roboto Condensed Light"/>
+        </w:rPr>
+        <w:t>The residuals in a time series model are what is left over after fitting a model.</w:t>
+      </w:r>
+    </w:p>
+    <w:p>
+      <w:pPr>
+        <w:pStyle w:val="ListParagraph"/>
+        <w:numPr>
+          <w:ilvl w:val="0"/>
+          <w:numId w:val="1"/>
+        </w:numPr>
+        <w:rPr>
+          <w:rFonts w:ascii="Roboto Condensed Light" w:hAnsi="Roboto Condensed Light"/>
+        </w:rPr>
+      </w:pPr>
+      <w:r>
+        <w:rPr>
+          <w:rFonts w:ascii="Roboto Condensed Light" w:hAnsi="Roboto Condensed Light"/>
+        </w:rPr>
+        <w:t>For many models, the residuals are equal to the difference between the observations and the corresponding fitted values.</w:t>
+      </w:r>
+    </w:p>
+    <w:p>
+      <w:pPr>
+        <w:pStyle w:val="ListParagraph"/>
+        <w:numPr>
+          <w:ilvl w:val="0"/>
+          <w:numId w:val="1"/>
+        </w:numPr>
+        <w:rPr>
+          <w:rFonts w:ascii="Roboto Condensed Light" w:hAnsi="Roboto Condensed Light"/>
+        </w:rPr>
+      </w:pPr>
+      <w:r>
+        <w:rPr>
+          <w:rFonts w:ascii="Roboto Condensed Light" w:hAnsi="Roboto Condensed Light"/>
+        </w:rPr>
+        <w:t>Residual analysis is useful for model diagnostics (whether it has adequately captured the information in the data). There are two characteristics of residuals generated by good forecasting methods:</w:t>
+      </w:r>
+    </w:p>
+    <w:p>
+      <w:pPr>
+        <w:pStyle w:val="ListParagraph"/>
+        <w:numPr>
+          <w:ilvl w:val="1"/>
+          <w:numId w:val="1"/>
+        </w:numPr>
+        <w:rPr>
+          <w:rFonts w:ascii="Roboto Condensed Light" w:hAnsi="Roboto Condensed Light"/>
+        </w:rPr>
+      </w:pPr>
+      <w:r>
+        <w:rPr>
+          <w:rFonts w:ascii="Roboto Condensed Light" w:hAnsi="Roboto Condensed Light"/>
+        </w:rPr>
+        <w:t>Residuals are uncorrelated. If there is correlation between residuals, it suggests that there is information that could be used in the forecasts.</w:t>
+      </w:r>
+    </w:p>
+    <w:p>
+      <w:pPr>
+        <w:pStyle w:val="ListParagraph"/>
+        <w:numPr>
+          <w:ilvl w:val="1"/>
+          <w:numId w:val="1"/>
+        </w:numPr>
+        <w:rPr>
+          <w:rFonts w:ascii="Roboto Condensed Light" w:hAnsi="Roboto Condensed Light"/>
+        </w:rPr>
+      </w:pPr>
+      <w:r>
+        <w:rPr>
+          <w:rFonts w:ascii="Roboto Condensed Light" w:hAnsi="Roboto Condensed Light"/>
+        </w:rPr>
+        <w:t>The residuals have zero mean. Otherwise the forecasts are biased.</w:t>
+      </w:r>
+    </w:p>
+    <w:p>
+      <w:pPr>
+        <w:pStyle w:val="ListParagraph"/>
+        <w:numPr>
+          <w:ilvl w:val="0"/>
+          <w:numId w:val="1"/>
+        </w:numPr>
+        <w:rPr>
+          <w:rFonts w:ascii="Roboto Condensed Light" w:hAnsi="Roboto Condensed Light"/>
+        </w:rPr>
+      </w:pPr>
+      <w:r>
+        <w:rPr>
+          <w:rFonts w:ascii="Roboto Condensed Light" w:hAnsi="Roboto Condensed Light"/>
+        </w:rPr>
+        <w:t>There are two other characteristics that are useful, although not necessary:</w:t>
+      </w:r>
+    </w:p>
+    <w:p>
+      <w:pPr>
+        <w:pStyle w:val="ListParagraph"/>
+        <w:numPr>
+          <w:ilvl w:val="1"/>
+          <w:numId w:val="1"/>
+        </w:numPr>
+        <w:rPr>
+          <w:rFonts w:ascii="Roboto Condensed Light" w:hAnsi="Roboto Condensed Light"/>
+        </w:rPr>
+      </w:pPr>
+      <w:r>
+        <w:rPr>
+          <w:rFonts w:ascii="Roboto Condensed Light" w:hAnsi="Roboto Condensed Light"/>
+        </w:rPr>
+        <w:t>Residuals have constant variance.</w:t>
+      </w:r>
+    </w:p>
+    <w:p>
+      <w:pPr>
+        <w:pStyle w:val="ListParagraph"/>
+        <w:numPr>
+          <w:ilvl w:val="1"/>
+          <w:numId w:val="1"/>
+        </w:numPr>
+        <w:rPr>
+          <w:rFonts w:ascii="Roboto Condensed Light" w:hAnsi="Roboto Condensed Light"/>
+        </w:rPr>
+      </w:pPr>
+      <w:r>
+        <w:rPr>
+          <w:rFonts w:ascii="Roboto Condensed Light" w:hAnsi="Roboto Condensed Light"/>
+        </w:rPr>
+        <w:t xml:space="preserve"> They are normally distributed.</w:t>
+      </w:r>
+    </w:p>
+    <w:p>
+      <w:pPr>
+        <w:pStyle w:val="ListParagraph"/>
+        <w:numPr>
+          <w:ilvl w:val="0"/>
+          <w:numId w:val="1"/>
+        </w:numPr>
+        <w:rPr>
+          <w:rFonts w:ascii="Roboto Condensed Light" w:hAnsi="Roboto Condensed Light"/>
+        </w:rPr>
+      </w:pPr>
+      <w:r>
+        <w:rPr>
+          <w:rFonts w:ascii="Roboto Condensed Light" w:hAnsi="Roboto Condensed Light"/>
+        </w:rPr>
+        <w:t xml:space="preserve">Residual autocorrelation can be visually checked using the correlogram. However, it is also advisable to run tests that take into account the possibility that multiple comparisons might give rise to false positives. The box-pierce test is one of such tests (another alternative is the </w:t>
+      </w:r>
+      <w:proofErr w:type="spellStart"/>
+      <w:r>
+        <w:rPr>
+          <w:rFonts w:ascii="Roboto Condensed Light" w:hAnsi="Roboto Condensed Light"/>
+        </w:rPr>
+        <w:t>Ljung</w:t>
+      </w:r>
+      <w:proofErr w:type="spellEnd"/>
+      <w:r>
+        <w:rPr>
+          <w:rFonts w:ascii="Roboto Condensed Light" w:hAnsi="Roboto Condensed Light"/>
+        </w:rPr>
+        <w:t>-Box test).</w:t>
+      </w:r>
+      <w:r>
+        <w:rPr>
+          <w:rFonts w:ascii="Roboto Condensed Light" w:hAnsi="Roboto Condensed Light"/>
+        </w:rPr>
+        <w:t xml:space="preserve"> Both tests assume that there is no autocorrelation between values in the series.</w:t>
+      </w:r>
+    </w:p>
+    <w:p>
+      <w:pPr>
+        <w:pStyle w:val="ListParagraph"/>
+        <w:numPr>
+          <w:ilvl w:val="0"/>
+          <w:numId w:val="1"/>
+        </w:numPr>
+        <w:rPr>
+          <w:rFonts w:ascii="Roboto Condensed Light" w:hAnsi="Roboto Condensed Light"/>
+        </w:rPr>
+      </w:pPr>
+      <w:r>
+        <w:rPr>
+          <w:rFonts w:ascii="Roboto Condensed Light" w:hAnsi="Roboto Condensed Light"/>
+        </w:rPr>
+        <w:t xml:space="preserve">Forecasts should be assessed (in terms of quality) against new information. Therefore, their accuracy </w:t>
+      </w:r>
+      <w:r>
+        <w:rPr>
+          <w:rFonts w:ascii="Roboto Condensed Light" w:hAnsi="Roboto Condensed Light"/>
+        </w:rPr>
+        <w:t>can only be truly determined by considering how well a model performs on new data that was not used when fitting the model.</w:t>
+      </w:r>
+    </w:p>
+    <w:p>
+      <w:pPr>
+        <w:pStyle w:val="ListParagraph"/>
+        <w:numPr>
+          <w:ilvl w:val="0"/>
+          <w:numId w:val="1"/>
+        </w:numPr>
+        <w:rPr>
+          <w:rFonts w:ascii="Roboto Condensed Light" w:hAnsi="Roboto Condensed Light"/>
+        </w:rPr>
+      </w:pPr>
+      <w:r>
+        <w:rPr>
+          <w:rFonts w:ascii="Roboto Condensed Light" w:hAnsi="Roboto Condensed Light"/>
+        </w:rPr>
+        <w:t xml:space="preserve">When choosing models, the usual practice is to separate the available models into two parts: </w:t>
+      </w:r>
+    </w:p>
+    <w:p>
+      <w:pPr>
+        <w:pStyle w:val="ListParagraph"/>
+        <w:numPr>
+          <w:ilvl w:val="1"/>
+          <w:numId w:val="1"/>
+        </w:numPr>
+        <w:rPr>
+          <w:rFonts w:ascii="Roboto Condensed Light" w:hAnsi="Roboto Condensed Light"/>
+        </w:rPr>
+      </w:pPr>
+      <w:r>
+        <w:rPr>
+          <w:rFonts w:ascii="Roboto Condensed Light" w:hAnsi="Roboto Condensed Light"/>
+        </w:rPr>
+        <w:t>Training: used to learn model parameters.</w:t>
+      </w:r>
+    </w:p>
+    <w:p>
+      <w:pPr>
+        <w:pStyle w:val="ListParagraph"/>
+        <w:numPr>
+          <w:ilvl w:val="1"/>
+          <w:numId w:val="1"/>
+        </w:numPr>
+        <w:rPr>
+          <w:rFonts w:ascii="Roboto Condensed Light" w:hAnsi="Roboto Condensed Light"/>
+        </w:rPr>
+      </w:pPr>
+      <w:r>
+        <w:rPr>
+          <w:rFonts w:ascii="Roboto Condensed Light" w:hAnsi="Roboto Condensed Light"/>
+        </w:rPr>
+        <w:t>Test: used to evaluate the model accuracy.</w:t>
+      </w:r>
+    </w:p>
+    <w:p>
+      <w:pPr>
+        <w:pStyle w:val="ListParagraph"/>
+        <w:numPr>
+          <w:ilvl w:val="0"/>
+          <w:numId w:val="1"/>
+        </w:numPr>
+        <w:rPr>
+          <w:rFonts w:ascii="Roboto Condensed Light" w:hAnsi="Roboto Condensed Light"/>
+        </w:rPr>
+      </w:pPr>
+      <w:r>
+        <w:rPr>
+          <w:rFonts w:ascii="Roboto Condensed Light" w:hAnsi="Roboto Condensed Light"/>
+        </w:rPr>
+        <w:t>The size of the test set is typically about 20% of the total sample. However, it is good to practice for it to be as large as the maximum forecast horizon required.</w:t>
+      </w:r>
+    </w:p>
+    <w:p>
+      <w:pPr>
+        <w:pStyle w:val="ListParagraph"/>
+        <w:numPr>
+          <w:ilvl w:val="0"/>
+          <w:numId w:val="1"/>
+        </w:numPr>
+        <w:rPr>
+          <w:rFonts w:ascii="Roboto Condensed Light" w:hAnsi="Roboto Condensed Light"/>
+        </w:rPr>
+      </w:pPr>
+      <w:r>
+        <w:rPr>
+          <w:rFonts w:ascii="Roboto Condensed Light" w:hAnsi="Roboto Condensed Light"/>
+        </w:rPr>
+        <w:t>A forecast error is the difference between an observed value and its forecast</w:t>
+      </w:r>
+      <w:r>
+        <w:rPr>
+          <w:rFonts w:ascii="Roboto Condensed Light" w:hAnsi="Roboto Condensed Light"/>
+        </w:rPr>
+        <w:t>.</w:t>
+      </w:r>
+    </w:p>
+    <w:p>
+      <w:pPr>
+        <w:pStyle w:val="ListParagraph"/>
+        <w:numPr>
+          <w:ilvl w:val="0"/>
+          <w:numId w:val="1"/>
+        </w:numPr>
+        <w:rPr>
+          <w:rFonts w:ascii="Roboto Condensed Light" w:hAnsi="Roboto Condensed Light"/>
+        </w:rPr>
+      </w:pPr>
+      <w:r>
+        <w:rPr>
+          <w:rFonts w:ascii="Roboto Condensed Light" w:hAnsi="Roboto Condensed Light"/>
+        </w:rPr>
+        <w:lastRenderedPageBreak/>
+        <w:t>Forecast errors are on the same scale as the data. Therefore, accuracy measures that rely on forecast errors are scale-dependent and cannot be used to make comparison between series that involve different units.</w:t>
+      </w:r>
+    </w:p>
+    <w:p>
+      <w:pPr>
+        <w:pStyle w:val="ListParagraph"/>
+        <w:numPr>
+          <w:ilvl w:val="0"/>
+          <w:numId w:val="1"/>
+        </w:numPr>
+        <w:rPr>
+          <w:rFonts w:ascii="Roboto Condensed Light" w:hAnsi="Roboto Condensed Light"/>
+        </w:rPr>
+      </w:pPr>
+      <w:r>
+        <w:rPr>
+          <w:rFonts w:ascii="Roboto Condensed Light" w:hAnsi="Roboto Condensed Light"/>
+        </w:rPr>
+        <w:t>There are two scale-dependent measures that are frequently used:</w:t>
+      </w:r>
+    </w:p>
+    <w:p>
+      <w:pPr>
+        <w:pStyle w:val="ListParagraph"/>
+        <w:numPr>
+          <w:ilvl w:val="1"/>
+          <w:numId w:val="1"/>
+        </w:numPr>
+        <w:rPr>
+          <w:rFonts w:ascii="Roboto Condensed Light" w:hAnsi="Roboto Condensed Light"/>
+        </w:rPr>
+      </w:pPr>
+      <w:r>
+        <w:rPr>
+          <w:rFonts w:ascii="Roboto Condensed Light" w:hAnsi="Roboto Condensed Light"/>
+        </w:rPr>
+        <w:t>Mean absolute error (MAE): equal to the average absolute value of forecast errors.</w:t>
+      </w:r>
+    </w:p>
+    <w:p>
+      <w:pPr>
+        <w:pStyle w:val="ListParagraph"/>
+        <w:numPr>
+          <w:ilvl w:val="1"/>
+          <w:numId w:val="1"/>
+        </w:numPr>
+        <w:rPr>
+          <w:rFonts w:ascii="Roboto Condensed Light" w:hAnsi="Roboto Condensed Light"/>
+        </w:rPr>
+      </w:pPr>
+      <w:r>
+        <w:rPr>
+          <w:rFonts w:ascii="Roboto Condensed Light" w:hAnsi="Roboto Condensed Light"/>
+        </w:rPr>
+        <w:t>Root mean squared error (RMSE): equal to the square root of the average squared forecast error.</w:t>
+      </w:r>
+    </w:p>
+    <w:p>
+      <w:pPr>
+        <w:pStyle w:val="ListParagraph"/>
+        <w:numPr>
+          <w:ilvl w:val="0"/>
+          <w:numId w:val="1"/>
+        </w:numPr>
+        <w:rPr>
+          <w:rFonts w:ascii="Roboto Condensed Light" w:hAnsi="Roboto Condensed Light"/>
+        </w:rPr>
+      </w:pPr>
+      <w:r>
+        <w:rPr>
+          <w:rFonts w:ascii="Roboto Condensed Light" w:hAnsi="Roboto Condensed Light"/>
+        </w:rPr>
+        <w:t>A forecast method that minimizes the MAE will lead to forecasts of the median, while forecast methods that minimize the RMSE will lead to forecasts of the mean.</w:t>
+      </w:r>
+    </w:p>
+    <w:p>
+      <w:pPr>
+        <w:pStyle w:val="ListParagraph"/>
+        <w:numPr>
+          <w:ilvl w:val="0"/>
+          <w:numId w:val="1"/>
+        </w:numPr>
+        <w:rPr>
+          <w:rFonts w:ascii="Roboto Condensed Light" w:hAnsi="Roboto Condensed Light"/>
+        </w:rPr>
+      </w:pPr>
+      <w:r>
+        <w:rPr>
+          <w:rFonts w:ascii="Roboto Condensed Light" w:hAnsi="Roboto Condensed Light"/>
+        </w:rPr>
+        <w:t>Percentage error is how much, on a percent scale, the forecast is “wrong”. The mean absolute percentage error is the average of those. This is scale-independent.</w:t>
+      </w:r>
+    </w:p>
+    <w:p>
+      <w:pPr>
+        <w:pStyle w:val="ListParagraph"/>
+        <w:numPr>
+          <w:ilvl w:val="0"/>
+          <w:numId w:val="1"/>
+        </w:numPr>
+        <w:rPr>
+          <w:rFonts w:ascii="Roboto Condensed Light" w:hAnsi="Roboto Condensed Light"/>
+        </w:rPr>
+      </w:pPr>
+      <w:r>
+        <w:rPr>
+          <w:rFonts w:ascii="Roboto Condensed Light" w:hAnsi="Roboto Condensed Light"/>
+        </w:rPr>
+        <w:t xml:space="preserve">Scaled errors is an alternative to using percentage errors when comparing forecast accuracy across series with different units. They propose scaling the errors based on the </w:t>
+      </w:r>
+      <w:r>
+        <w:rPr>
+          <w:rFonts w:ascii="Roboto Condensed Light" w:hAnsi="Roboto Condensed Light"/>
+          <w:i/>
+        </w:rPr>
+        <w:t>training</w:t>
+      </w:r>
+      <w:r>
+        <w:rPr>
+          <w:rFonts w:ascii="Roboto Condensed Light" w:hAnsi="Roboto Condensed Light"/>
+        </w:rPr>
+        <w:t xml:space="preserve"> MAE from a simple forecast method.</w:t>
+      </w:r>
+    </w:p>
+    <w:p>
+      <w:pPr>
+        <w:pStyle w:val="ListParagraph"/>
+        <w:numPr>
+          <w:ilvl w:val="0"/>
+          <w:numId w:val="1"/>
+        </w:numPr>
+        <w:rPr>
+          <w:rFonts w:ascii="Roboto Condensed Light" w:hAnsi="Roboto Condensed Light"/>
+        </w:rPr>
+      </w:pPr>
+      <w:r>
+        <w:rPr>
+          <w:rFonts w:ascii="Roboto Condensed Light" w:hAnsi="Roboto Condensed Light"/>
+        </w:rPr>
+        <w:t>Cross-validation is another procedure to determine forecasting accuracy: In this procedure, there are a series of test sets, each consisting of a single observation</w:t>
+      </w:r>
+      <w:r>
+        <w:rPr>
+          <w:rFonts w:ascii="Roboto Condensed Light" w:hAnsi="Roboto Condensed Light"/>
+        </w:rPr>
+        <w:t>. The corresponding training set consists only of observations that occurred prior to the observation that forms the test set.</w:t>
+      </w:r>
+    </w:p>
+    <w:p>
+      <w:pPr>
+        <w:pStyle w:val="ListParagraph"/>
+        <w:numPr>
+          <w:ilvl w:val="0"/>
+          <w:numId w:val="1"/>
+        </w:numPr>
+        <w:rPr>
+          <w:rFonts w:ascii="Roboto Condensed Light" w:hAnsi="Roboto Condensed Light"/>
+        </w:rPr>
+      </w:pPr>
+      <w:r>
+        <w:rPr>
+          <w:rFonts w:ascii="Roboto Condensed Light" w:hAnsi="Roboto Condensed Light"/>
+        </w:rPr>
+        <w:t>Since we need a minimum number of observations to generate a minimally reliable forecast, the earliest observations are not considered test sets.</w:t>
+      </w:r>
+    </w:p>
+    <w:p>
+      <w:pPr>
+        <w:pStyle w:val="ListParagraph"/>
+        <w:numPr>
+          <w:ilvl w:val="0"/>
+          <w:numId w:val="1"/>
+        </w:numPr>
+        <w:rPr>
+          <w:rFonts w:ascii="Roboto Condensed Light" w:hAnsi="Roboto Condensed Light"/>
+        </w:rPr>
+      </w:pPr>
+      <w:r>
+        <w:rPr>
+          <w:rFonts w:ascii="Roboto Condensed Light" w:hAnsi="Roboto Condensed Light"/>
+        </w:rPr>
+        <w:t>The forecast accuracy is computed by averaging over the test sets.</w:t>
+      </w:r>
+    </w:p>
+    <w:p>
+      <w:pPr>
+        <w:pStyle w:val="ListParagraph"/>
+        <w:numPr>
+          <w:ilvl w:val="0"/>
+          <w:numId w:val="1"/>
+        </w:numPr>
+        <w:rPr>
+          <w:rFonts w:ascii="Roboto Condensed Light" w:hAnsi="Roboto Condensed Light"/>
+        </w:rPr>
+      </w:pPr>
+      <w:r>
+        <w:rPr>
+          <w:rFonts w:ascii="Roboto Condensed Light" w:hAnsi="Roboto Condensed Light"/>
+        </w:rPr>
+        <w:t>A good way to choose the best forecasting model is to find the model with the smallest RMSE computed using time series cross-validation.</w:t>
+      </w:r>
+    </w:p>
+    <w:p>
+      <w:pPr>
+        <w:pStyle w:val="ListParagraph"/>
+        <w:numPr>
+          <w:ilvl w:val="0"/>
+          <w:numId w:val="1"/>
+        </w:numPr>
+        <w:rPr>
+          <w:rFonts w:ascii="Roboto Condensed Light" w:hAnsi="Roboto Condensed Light"/>
+        </w:rPr>
+      </w:pPr>
+      <w:r>
+        <w:rPr>
+          <w:rFonts w:ascii="Roboto Condensed Light" w:hAnsi="Roboto Condensed Light"/>
+        </w:rPr>
+        <w:t>A prediction interval provides an interval within which we expect our forecast to lie with a specified probability.</w:t>
+      </w:r>
+    </w:p>
+    <w:p>
+      <w:pPr>
+        <w:pStyle w:val="ListParagraph"/>
+        <w:numPr>
+          <w:ilvl w:val="0"/>
+          <w:numId w:val="1"/>
+        </w:numPr>
+        <w:rPr>
+          <w:rFonts w:ascii="Roboto Condensed Light" w:hAnsi="Roboto Condensed Light"/>
+        </w:rPr>
+      </w:pPr>
+      <w:r>
+        <w:rPr>
+          <w:rFonts w:ascii="Roboto Condensed Light" w:hAnsi="Roboto Condensed Light"/>
+        </w:rPr>
+        <w:t>The value of prediction intervals is that they express uncertainty in the forecasts.</w:t>
+      </w:r>
+    </w:p>
+    <w:p>
+      <w:pPr>
+        <w:pStyle w:val="ListParagraph"/>
+        <w:numPr>
+          <w:ilvl w:val="0"/>
+          <w:numId w:val="1"/>
+        </w:numPr>
+        <w:rPr>
+          <w:rFonts w:ascii="Roboto Condensed Light" w:hAnsi="Roboto Condensed Light"/>
+        </w:rPr>
+      </w:pPr>
+      <w:r>
+        <w:rPr>
+          <w:rFonts w:ascii="Roboto Condensed Light" w:hAnsi="Roboto Condensed Light"/>
+        </w:rPr>
+        <w:t>One-step prediction intervals:</w:t>
+      </w:r>
+    </w:p>
+    <w:p>
+      <w:pPr>
+        <w:pStyle w:val="ListParagraph"/>
+        <w:numPr>
+          <w:ilvl w:val="1"/>
+          <w:numId w:val="1"/>
+        </w:numPr>
+        <w:rPr>
+          <w:rFonts w:ascii="Roboto Condensed Light" w:hAnsi="Roboto Condensed Light"/>
+        </w:rPr>
+      </w:pPr>
+      <w:r>
+        <w:rPr>
+          <w:rFonts w:ascii="Roboto Condensed Light" w:hAnsi="Roboto Condensed Light"/>
+        </w:rPr>
+        <w:t xml:space="preserve">When forecasting one step ahead, the standard deviation of the forecast distribution is almost the same as the standard deviation of the residuals. </w:t>
+      </w:r>
+    </w:p>
+    <w:p>
+      <w:pPr>
+        <w:pStyle w:val="ListParagraph"/>
+        <w:numPr>
+          <w:ilvl w:val="0"/>
+          <w:numId w:val="1"/>
+        </w:numPr>
+        <w:rPr>
+          <w:rFonts w:ascii="Roboto Condensed Light" w:hAnsi="Roboto Condensed Light"/>
+        </w:rPr>
+      </w:pPr>
+      <w:r>
+        <w:rPr>
+          <w:rFonts w:ascii="Roboto Condensed Light" w:hAnsi="Roboto Condensed Light"/>
+        </w:rPr>
+        <w:t xml:space="preserve">For multi-step prediction intervals, it is necessary to estimate </w:t>
+      </w:r>
+      <m:oMath>
+        <m:sSub>
+          <m:sSubPr>
+            <m:ctrlPr>
+              <w:rPr>
+                <w:rFonts w:ascii="Cambria Math" w:hAnsi="Cambria Math"/>
+                <w:i/>
+              </w:rPr>
+            </m:ctrlPr>
+          </m:sSubPr>
+          <m:e>
+            <m:r>
+              <w:rPr>
+                <w:rFonts w:ascii="Cambria Math" w:hAnsi="Cambria Math"/>
+              </w:rPr>
+              <m:t>σ</m:t>
+            </m:r>
+          </m:e>
+          <m:sub>
+            <m:r>
+              <w:rPr>
+                <w:rFonts w:ascii="Cambria Math" w:hAnsi="Cambria Math"/>
+              </w:rPr>
+              <m:t>h</m:t>
+            </m:r>
+          </m:sub>
+        </m:sSub>
+      </m:oMath>
+      <w:r>
+        <w:rPr>
+          <w:rFonts w:ascii="Roboto Condensed Light" w:eastAsiaTheme="minorEastAsia" w:hAnsi="Roboto Condensed Light"/>
+        </w:rPr>
+        <w:t xml:space="preserve"> (the standard deviation of the forecast. For one-step ahead, the standard deviation of the residuals is a relatively good estimate).</w:t>
       </w:r>
       <w:bookmarkStart w:id="0" w:name="_GoBack"/>
       <w:bookmarkEnd w:id="0"/>
@@ -1113,7 +1773,7 @@
   <w:abstractNum w:abstractNumId="0" w15:restartNumberingAfterBreak="0">
     <w:nsid w:val="7F81434A"/>
     <w:multiLevelType w:val="hybridMultilevel"/>
-    <w:tmpl w:val="81504CD2"/>
+    <w:tmpl w:val="C2E092C8"/>
     <w:lvl w:ilvl="0" w:tplc="30CC60DE">
       <w:numFmt w:val="bullet"/>
       <w:lvlText w:val="-"/>
@@ -1125,16 +1785,15 @@
         <w:rFonts w:ascii="Roboto Condensed Light" w:eastAsiaTheme="minorHAnsi" w:hAnsi="Roboto Condensed Light" w:cstheme="minorBidi" w:hint="default"/>
       </w:rPr>
     </w:lvl>
-    <w:lvl w:ilvl="1" w:tplc="04090003">
-      <w:start w:val="1"/>
+    <w:lvl w:ilvl="1" w:tplc="30CC60DE">
       <w:numFmt w:val="bullet"/>
-      <w:lvlText w:val="o"/>
+      <w:lvlText w:val="-"/>
       <w:lvlJc w:val="left"/>
       <w:pPr>
         <w:ind w:left="1440" w:hanging="360"/>
       </w:pPr>
       <w:rPr>
-        <w:rFonts w:ascii="Courier New" w:hAnsi="Courier New" w:cs="Courier New" w:hint="default"/>
+        <w:rFonts w:ascii="Roboto Condensed Light" w:eastAsiaTheme="minorHAnsi" w:hAnsi="Roboto Condensed Light" w:cstheme="minorBidi" w:hint="default"/>
       </w:rPr>
     </w:lvl>
     <w:lvl w:ilvl="2" w:tplc="04090005">
@@ -1658,6 +2317,16 @@
       <w:contextualSpacing/>
     </w:pPr>
   </w:style>
+  <w:style w:type="character" w:styleId="PlaceholderText">
+    <w:name w:val="Placeholder Text"/>
+    <w:basedOn w:val="DefaultParagraphFont"/>
+    <w:uiPriority w:val="99"/>
+    <w:semiHidden/>
+    <w:rsid w:val="00423604"/>
+    <w:rPr>
+      <w:color w:val="808080"/>
+    </w:rPr>
+  </w:style>
 </w:styles>
 </file>
 

</xml_diff>

<commit_message>
Chapter 5 - code and notes
</commit_message>
<xml_diff>
--- a/code_for_hyndman_and_athanasopoulos/Notes for Hyndman and Athanasopoulos.docx
+++ b/code_for_hyndman_and_athanasopoulos/Notes for Hyndman and Athanasopoulos.docx
@@ -12,19 +12,7 @@
         <w:rPr>
           <w:rFonts w:ascii="Roboto Condensed Light" w:hAnsi="Roboto Condensed Light"/>
         </w:rPr>
-        <w:t>Notes for Hyndman and A</w:t>
-      </w:r>
-      <w:r>
-        <w:rPr>
-          <w:rFonts w:ascii="Roboto Condensed Light" w:hAnsi="Roboto Condensed Light"/>
-        </w:rPr>
-        <w:t>thanasopoulos</w:t>
-      </w:r>
-      <w:r>
-        <w:rPr>
-          <w:rFonts w:ascii="Roboto Condensed Light" w:hAnsi="Roboto Condensed Light"/>
-        </w:rPr>
-        <w:t xml:space="preserve"> – Chapter 2</w:t>
+        <w:t>Notes for Hyndman and Athanasopoulos – Chapter 2</w:t>
       </w:r>
     </w:p>
     <w:p>
@@ -220,20 +208,38 @@
           <w:rFonts w:ascii="Roboto Condensed Light" w:hAnsi="Roboto Condensed Light"/>
           <w:i/>
         </w:rPr>
-        <w:t>Trend</w:t>
-      </w:r>
+        <w:t xml:space="preserve">Trend: </w:t>
+      </w:r>
+      <w:r>
+        <w:rPr>
+          <w:rFonts w:ascii="Roboto Condensed Light" w:hAnsi="Roboto Condensed Light"/>
+        </w:rPr>
+        <w:t>A trend exists when there is a long-term increase or decrease in the data. It does not have to be linear.</w:t>
+      </w:r>
+    </w:p>
+    <w:p>
+      <w:pPr>
+        <w:pStyle w:val="ListParagraph"/>
+        <w:numPr>
+          <w:ilvl w:val="1"/>
+          <w:numId w:val="1"/>
+        </w:numPr>
+        <w:rPr>
+          <w:rFonts w:ascii="Roboto Condensed Light" w:hAnsi="Roboto Condensed Light"/>
+        </w:rPr>
+      </w:pPr>
       <w:r>
         <w:rPr>
           <w:rFonts w:ascii="Roboto Condensed Light" w:hAnsi="Roboto Condensed Light"/>
           <w:i/>
         </w:rPr>
-        <w:t xml:space="preserve">: </w:t>
-      </w:r>
-      <w:r>
-        <w:rPr>
-          <w:rFonts w:ascii="Roboto Condensed Light" w:hAnsi="Roboto Condensed Light"/>
-        </w:rPr>
-        <w:t>A trend exists when there is a long-term increase or decrease in the data. It does not have to be linear.</w:t>
+        <w:t xml:space="preserve">Seasonal: </w:t>
+      </w:r>
+      <w:r>
+        <w:rPr>
+          <w:rFonts w:ascii="Roboto Condensed Light" w:hAnsi="Roboto Condensed Light"/>
+        </w:rPr>
+        <w:t>A seasonal pattern occurs when a time-series is affected by seasonal factors such as the time of the year or the day of the week. Seasonality is always fixed and of known frequency.</w:t>
       </w:r>
     </w:p>
     <w:p>
@@ -252,134 +258,140 @@
           <w:rFonts w:ascii="Roboto Condensed Light" w:hAnsi="Roboto Condensed Light"/>
           <w:i/>
         </w:rPr>
-        <w:t xml:space="preserve">Seasonal: </w:t>
-      </w:r>
-      <w:r>
-        <w:rPr>
-          <w:rFonts w:ascii="Roboto Condensed Light" w:hAnsi="Roboto Condensed Light"/>
-        </w:rPr>
-        <w:t>A seasonal pattern occurs when a time-series is affected by seasonal factors such as the time of the year or the day of the week. Seasonality is always fixed and of known frequency.</w:t>
-      </w:r>
-    </w:p>
-    <w:p>
-      <w:pPr>
-        <w:pStyle w:val="ListParagraph"/>
-        <w:numPr>
-          <w:ilvl w:val="1"/>
-          <w:numId w:val="1"/>
-        </w:numPr>
-        <w:rPr>
-          <w:rFonts w:ascii="Roboto Condensed Light" w:hAnsi="Roboto Condensed Light"/>
-        </w:rPr>
-      </w:pPr>
+        <w:t>Cyclic:</w:t>
+      </w:r>
+      <w:r>
+        <w:rPr>
+          <w:rFonts w:ascii="Roboto Condensed Light" w:hAnsi="Roboto Condensed Light"/>
+        </w:rPr>
+        <w:t xml:space="preserve"> A cycle occurs when the data exhibit rises and falls that are not of a fixed frequency</w:t>
+      </w:r>
+    </w:p>
+    <w:p>
+      <w:pPr>
+        <w:pStyle w:val="ListParagraph"/>
+        <w:numPr>
+          <w:ilvl w:val="0"/>
+          <w:numId w:val="1"/>
+        </w:numPr>
+        <w:rPr>
+          <w:rFonts w:ascii="Roboto Condensed Light" w:hAnsi="Roboto Condensed Light"/>
+        </w:rPr>
+      </w:pPr>
+      <w:r>
+        <w:rPr>
+          <w:rFonts w:ascii="Roboto Condensed Light" w:hAnsi="Roboto Condensed Light"/>
+        </w:rPr>
+        <w:t>If the fluctuations are not of a FIXED FREQUENCY, then they are cyclic; if the frequency is unchanging and associated with some aspect of the calendar then the pattern is seasonal.</w:t>
+      </w:r>
+    </w:p>
+    <w:p>
+      <w:pPr>
+        <w:pStyle w:val="ListParagraph"/>
+        <w:numPr>
+          <w:ilvl w:val="0"/>
+          <w:numId w:val="1"/>
+        </w:numPr>
+        <w:rPr>
+          <w:rFonts w:ascii="Roboto Condensed Light" w:hAnsi="Roboto Condensed Light"/>
+        </w:rPr>
+      </w:pPr>
+      <w:r>
+        <w:rPr>
+          <w:rFonts w:ascii="Roboto Condensed Light" w:hAnsi="Roboto Condensed Light"/>
+        </w:rPr>
+        <w:t>An accurate forecasting method must take into account the time patterns in the data and be able to capture the patterns properly.</w:t>
+      </w:r>
+    </w:p>
+    <w:p>
+      <w:pPr>
+        <w:pStyle w:val="ListParagraph"/>
+        <w:numPr>
+          <w:ilvl w:val="0"/>
+          <w:numId w:val="1"/>
+        </w:numPr>
+        <w:rPr>
+          <w:rFonts w:ascii="Roboto Condensed Light" w:hAnsi="Roboto Condensed Light"/>
+        </w:rPr>
+      </w:pPr>
+      <w:r>
+        <w:rPr>
+          <w:rFonts w:ascii="Roboto Condensed Light" w:hAnsi="Roboto Condensed Light"/>
+        </w:rPr>
+        <w:t>A seasonal plot is similar to a time plot except that the data are plotted against individual seasons in which the data was observed.</w:t>
+      </w:r>
+    </w:p>
+    <w:p>
+      <w:pPr>
+        <w:pStyle w:val="ListParagraph"/>
+        <w:numPr>
+          <w:ilvl w:val="0"/>
+          <w:numId w:val="1"/>
+        </w:numPr>
+        <w:rPr>
+          <w:rFonts w:ascii="Roboto Condensed Light" w:hAnsi="Roboto Condensed Light"/>
+        </w:rPr>
+      </w:pPr>
+      <w:r>
+        <w:rPr>
+          <w:rFonts w:ascii="Roboto Condensed Light" w:hAnsi="Roboto Condensed Light"/>
+        </w:rPr>
+        <w:t>Scatterplots are useful for visualizing relationship between time-series</w:t>
+      </w:r>
+      <w:r>
+        <w:rPr>
+          <w:rFonts w:ascii="Roboto Condensed Light" w:hAnsi="Roboto Condensed Light"/>
+        </w:rPr>
+        <w:t>. It is common in these cases to display the correlation coefficient to measure the strength of the relationship between these two variables.</w:t>
+      </w:r>
+    </w:p>
+    <w:p>
+      <w:pPr>
+        <w:pStyle w:val="ListParagraph"/>
+        <w:numPr>
+          <w:ilvl w:val="0"/>
+          <w:numId w:val="1"/>
+        </w:numPr>
+        <w:rPr>
+          <w:rFonts w:ascii="Roboto Condensed Light" w:hAnsi="Roboto Condensed Light"/>
+        </w:rPr>
+      </w:pPr>
+      <w:r>
+        <w:rPr>
+          <w:rFonts w:ascii="Roboto Condensed Light" w:hAnsi="Roboto Condensed Light"/>
+        </w:rPr>
+        <w:t>Autocorrelation measures the linear relationship between lagged values of a time-series</w:t>
+      </w:r>
+      <w:r>
+        <w:rPr>
+          <w:rFonts w:ascii="Roboto Condensed Light" w:hAnsi="Roboto Condensed Light"/>
+        </w:rPr>
+        <w:t>.</w:t>
+      </w:r>
+    </w:p>
+    <w:p>
+      <w:pPr>
+        <w:pStyle w:val="ListParagraph"/>
+        <w:numPr>
+          <w:ilvl w:val="0"/>
+          <w:numId w:val="1"/>
+        </w:numPr>
+        <w:rPr>
+          <w:rFonts w:ascii="Roboto Condensed Light" w:hAnsi="Roboto Condensed Light"/>
+        </w:rPr>
+      </w:pPr>
+      <w:r>
+        <w:rPr>
+          <w:rFonts w:ascii="Roboto Condensed Light" w:hAnsi="Roboto Condensed Light"/>
+        </w:rPr>
+        <w:t xml:space="preserve">The autocorrelation coefficients are plotted to show the autocorrelation function (AFC). The plot generated is known as the </w:t>
+      </w:r>
       <w:r>
         <w:rPr>
           <w:rFonts w:ascii="Roboto Condensed Light" w:hAnsi="Roboto Condensed Light"/>
           <w:i/>
         </w:rPr>
-        <w:t>Cyclic:</w:t>
-      </w:r>
-      <w:r>
-        <w:rPr>
-          <w:rFonts w:ascii="Roboto Condensed Light" w:hAnsi="Roboto Condensed Light"/>
-        </w:rPr>
-        <w:t xml:space="preserve"> A cycle occurs when the data exhibit rises and falls that are not of a fixed frequency</w:t>
-      </w:r>
-    </w:p>
-    <w:p>
-      <w:pPr>
-        <w:pStyle w:val="ListParagraph"/>
-        <w:numPr>
-          <w:ilvl w:val="0"/>
-          <w:numId w:val="1"/>
-        </w:numPr>
-        <w:rPr>
-          <w:rFonts w:ascii="Roboto Condensed Light" w:hAnsi="Roboto Condensed Light"/>
-        </w:rPr>
-      </w:pPr>
-      <w:r>
-        <w:rPr>
-          <w:rFonts w:ascii="Roboto Condensed Light" w:hAnsi="Roboto Condensed Light"/>
-        </w:rPr>
-        <w:t>If the fluctuations are not of a FIXED FREQUENCY, then they are cyclic; if the frequency is unchanging and associated with some aspect of the calendar then the pattern is seasonal.</w:t>
-      </w:r>
-    </w:p>
-    <w:p>
-      <w:pPr>
-        <w:pStyle w:val="ListParagraph"/>
-        <w:numPr>
-          <w:ilvl w:val="0"/>
-          <w:numId w:val="1"/>
-        </w:numPr>
-        <w:rPr>
-          <w:rFonts w:ascii="Roboto Condensed Light" w:hAnsi="Roboto Condensed Light"/>
-        </w:rPr>
-      </w:pPr>
-      <w:r>
-        <w:rPr>
-          <w:rFonts w:ascii="Roboto Condensed Light" w:hAnsi="Roboto Condensed Light"/>
-        </w:rPr>
-        <w:t>An accurate forecasting method must take into account the time patterns in the data and be able to capture the patterns properly.</w:t>
-      </w:r>
-    </w:p>
-    <w:p>
-      <w:pPr>
-        <w:pStyle w:val="ListParagraph"/>
-        <w:numPr>
-          <w:ilvl w:val="0"/>
-          <w:numId w:val="1"/>
-        </w:numPr>
-        <w:rPr>
-          <w:rFonts w:ascii="Roboto Condensed Light" w:hAnsi="Roboto Condensed Light"/>
-        </w:rPr>
-      </w:pPr>
-      <w:r>
-        <w:rPr>
-          <w:rFonts w:ascii="Roboto Condensed Light" w:hAnsi="Roboto Condensed Light"/>
-        </w:rPr>
-        <w:t>A seasonal plot is similar to a time plot except that the data are plotted against individual seasons in which the data was observed.</w:t>
-      </w:r>
-    </w:p>
-    <w:p>
-      <w:pPr>
-        <w:pStyle w:val="ListParagraph"/>
-        <w:numPr>
-          <w:ilvl w:val="0"/>
-          <w:numId w:val="1"/>
-        </w:numPr>
-        <w:rPr>
-          <w:rFonts w:ascii="Roboto Condensed Light" w:hAnsi="Roboto Condensed Light"/>
-        </w:rPr>
-      </w:pPr>
-      <w:r>
-        <w:rPr>
-          <w:rFonts w:ascii="Roboto Condensed Light" w:hAnsi="Roboto Condensed Light"/>
-        </w:rPr>
-        <w:t>Scatterplots are useful for visualizing relationship between time-series</w:t>
-      </w:r>
-      <w:r>
-        <w:rPr>
-          <w:rFonts w:ascii="Roboto Condensed Light" w:hAnsi="Roboto Condensed Light"/>
-        </w:rPr>
-        <w:t>. It is common in these cases to display the correlation coefficient to measure the strength of the relationship between these two variables.</w:t>
-      </w:r>
-    </w:p>
-    <w:p>
-      <w:pPr>
-        <w:pStyle w:val="ListParagraph"/>
-        <w:numPr>
-          <w:ilvl w:val="0"/>
-          <w:numId w:val="1"/>
-        </w:numPr>
-        <w:rPr>
-          <w:rFonts w:ascii="Roboto Condensed Light" w:hAnsi="Roboto Condensed Light"/>
-        </w:rPr>
-      </w:pPr>
-      <w:r>
-        <w:rPr>
-          <w:rFonts w:ascii="Roboto Condensed Light" w:hAnsi="Roboto Condensed Light"/>
-        </w:rPr>
-        <w:t>Autocorrelation measures the linear relationship between lagged values of a time-series</w:t>
+        <w:t>correlogram</w:t>
       </w:r>
       <w:r>
         <w:rPr>
@@ -403,37 +415,6 @@
         <w:rPr>
           <w:rFonts w:ascii="Roboto Condensed Light" w:hAnsi="Roboto Condensed Light"/>
         </w:rPr>
-        <w:t xml:space="preserve">The autocorrelation coefficients are plotted to show the autocorrelation function (AFC). The plot generated is known as the </w:t>
-      </w:r>
-      <w:r>
-        <w:rPr>
-          <w:rFonts w:ascii="Roboto Condensed Light" w:hAnsi="Roboto Condensed Light"/>
-          <w:i/>
-        </w:rPr>
-        <w:t>correlogram</w:t>
-      </w:r>
-      <w:r>
-        <w:rPr>
-          <w:rFonts w:ascii="Roboto Condensed Light" w:hAnsi="Roboto Condensed Light"/>
-        </w:rPr>
-        <w:t>.</w:t>
-      </w:r>
-    </w:p>
-    <w:p>
-      <w:pPr>
-        <w:pStyle w:val="ListParagraph"/>
-        <w:numPr>
-          <w:ilvl w:val="0"/>
-          <w:numId w:val="1"/>
-        </w:numPr>
-        <w:rPr>
-          <w:rFonts w:ascii="Roboto Condensed Light" w:hAnsi="Roboto Condensed Light"/>
-        </w:rPr>
-      </w:pPr>
-      <w:r>
-        <w:rPr>
-          <w:rFonts w:ascii="Roboto Condensed Light" w:hAnsi="Roboto Condensed Light"/>
-        </w:rPr>
         <w:t>When data has a trend, the autocorrelation for small lags tend to be large and positive because observations nearby in time are also nearby in size (due to changing mean of the series as time goes by).</w:t>
       </w:r>
     </w:p>
@@ -518,19 +499,7 @@
           <w:rFonts w:ascii="Roboto Condensed Light" w:hAnsi="Roboto Condensed Light"/>
         </w:rPr>
         <w:lastRenderedPageBreak/>
-        <w:t>Notes for Hyndman and A</w:t>
-      </w:r>
-      <w:r>
-        <w:rPr>
-          <w:rFonts w:ascii="Roboto Condensed Light" w:hAnsi="Roboto Condensed Light"/>
-        </w:rPr>
-        <w:t>thanasopoulos</w:t>
-      </w:r>
-      <w:r>
-        <w:rPr>
-          <w:rFonts w:ascii="Roboto Condensed Light" w:hAnsi="Roboto Condensed Light"/>
-        </w:rPr>
-        <w:t xml:space="preserve"> – Chapter 3</w:t>
+        <w:t>Notes for Hyndman and Athanasopoulos – Chapter 3</w:t>
       </w:r>
     </w:p>
     <w:p>
@@ -1271,21 +1240,7 @@
         <w:rPr>
           <w:rFonts w:ascii="Roboto Condensed Light" w:hAnsi="Roboto Condensed Light"/>
         </w:rPr>
-        <w:t xml:space="preserve">Residual autocorrelation can be visually checked using the correlogram. However, it is also advisable to run tests that take into account the possibility that multiple comparisons might give rise to false positives. The box-pierce test is one of such tests (another alternative is the </w:t>
-      </w:r>
-      <w:proofErr w:type="spellStart"/>
-      <w:r>
-        <w:rPr>
-          <w:rFonts w:ascii="Roboto Condensed Light" w:hAnsi="Roboto Condensed Light"/>
-        </w:rPr>
-        <w:t>Ljung</w:t>
-      </w:r>
-      <w:proofErr w:type="spellEnd"/>
-      <w:r>
-        <w:rPr>
-          <w:rFonts w:ascii="Roboto Condensed Light" w:hAnsi="Roboto Condensed Light"/>
-        </w:rPr>
-        <w:t>-Box test).</w:t>
+        <w:t>Residual autocorrelation can be visually checked using the correlogram. However, it is also advisable to run tests that take into account the possibility that multiple comparisons might give rise to false positives. The box-pierce test is one of such tests (another alternative is the Ljung-Box test).</w:t>
       </w:r>
       <w:r>
         <w:rPr>
@@ -1755,8 +1710,424 @@
         </w:rPr>
         <w:t xml:space="preserve"> (the standard deviation of the forecast. For one-step ahead, the standard deviation of the residuals is a relatively good estimate).</w:t>
       </w:r>
+    </w:p>
+    <w:p>
+      <w:pPr>
+        <w:rPr>
+          <w:rFonts w:ascii="Roboto Condensed Light" w:hAnsi="Roboto Condensed Light"/>
+        </w:rPr>
+      </w:pPr>
+    </w:p>
+    <w:p>
+      <w:pPr>
+        <w:rPr>
+          <w:rFonts w:ascii="Roboto Condensed Light" w:hAnsi="Roboto Condensed Light"/>
+        </w:rPr>
+      </w:pPr>
+      <w:r>
+        <w:rPr>
+          <w:rFonts w:ascii="Roboto Condensed Light" w:hAnsi="Roboto Condensed Light"/>
+        </w:rPr>
+        <w:t xml:space="preserve">Notes for Hyndman and Athanasopoulos – Chapter </w:t>
+      </w:r>
+      <w:r>
+        <w:rPr>
+          <w:rFonts w:ascii="Roboto Condensed Light" w:hAnsi="Roboto Condensed Light"/>
+        </w:rPr>
+        <w:t>5</w:t>
+      </w:r>
+    </w:p>
+    <w:p>
+      <w:pPr>
+        <w:rPr>
+          <w:rFonts w:ascii="Roboto Condensed Light" w:hAnsi="Roboto Condensed Light"/>
+        </w:rPr>
+      </w:pPr>
+    </w:p>
+    <w:p>
+      <w:pPr>
+        <w:pStyle w:val="ListParagraph"/>
+        <w:numPr>
+          <w:ilvl w:val="0"/>
+          <w:numId w:val="1"/>
+        </w:numPr>
+        <w:rPr>
+          <w:rFonts w:ascii="Roboto Condensed Light" w:hAnsi="Roboto Condensed Light"/>
+        </w:rPr>
+      </w:pPr>
+      <w:r>
+        <w:rPr>
+          <w:rFonts w:ascii="Roboto Condensed Light" w:hAnsi="Roboto Condensed Light"/>
+        </w:rPr>
+        <w:t xml:space="preserve">The basic concept behind time series regression models is that we forecast the time series of interest </w:t>
+      </w:r>
+      <w:r>
+        <w:rPr>
+          <w:rFonts w:ascii="Roboto Condensed Light" w:hAnsi="Roboto Condensed Light"/>
+          <w:i/>
+        </w:rPr>
+        <w:t xml:space="preserve">y </w:t>
+      </w:r>
+      <w:r>
+        <w:rPr>
+          <w:rFonts w:ascii="Roboto Condensed Light" w:hAnsi="Roboto Condensed Light"/>
+        </w:rPr>
+        <w:t>assuming that it has a linear relationship with other time series x</w:t>
+      </w:r>
+      <w:r>
+        <w:rPr>
+          <w:rFonts w:ascii="Roboto Condensed Light" w:hAnsi="Roboto Condensed Light"/>
+        </w:rPr>
+        <w:t>.</w:t>
+      </w:r>
+    </w:p>
+    <w:p>
+      <w:pPr>
+        <w:pStyle w:val="ListParagraph"/>
+        <w:numPr>
+          <w:ilvl w:val="0"/>
+          <w:numId w:val="1"/>
+        </w:numPr>
+        <w:rPr>
+          <w:rFonts w:ascii="Roboto Condensed Light" w:hAnsi="Roboto Condensed Light"/>
+        </w:rPr>
+      </w:pPr>
+      <w:r>
+        <w:rPr>
+          <w:rFonts w:ascii="Roboto Condensed Light" w:hAnsi="Roboto Condensed Light"/>
+        </w:rPr>
+        <w:t xml:space="preserve">When there are two or more predictor variables, the model is called a </w:t>
+      </w:r>
+      <w:r>
+        <w:rPr>
+          <w:rFonts w:ascii="Roboto Condensed Light" w:hAnsi="Roboto Condensed Light"/>
+          <w:b/>
+        </w:rPr>
+        <w:t>multiple regression model</w:t>
+      </w:r>
+      <w:r>
+        <w:rPr>
+          <w:rFonts w:ascii="Roboto Condensed Light" w:hAnsi="Roboto Condensed Light"/>
+        </w:rPr>
+        <w:t xml:space="preserve">. The coefficients </w:t>
+      </w:r>
+      <m:oMath>
+        <m:sSub>
+          <m:sSubPr>
+            <m:ctrlPr>
+              <w:rPr>
+                <w:rFonts w:ascii="Cambria Math" w:hAnsi="Cambria Math"/>
+                <w:i/>
+              </w:rPr>
+            </m:ctrlPr>
+          </m:sSubPr>
+          <m:e>
+            <m:r>
+              <w:rPr>
+                <w:rFonts w:ascii="Cambria Math" w:hAnsi="Cambria Math"/>
+              </w:rPr>
+              <m:t>β</m:t>
+            </m:r>
+          </m:e>
+          <m:sub>
+            <m:r>
+              <w:rPr>
+                <w:rFonts w:ascii="Cambria Math" w:hAnsi="Cambria Math"/>
+              </w:rPr>
+              <m:t>1</m:t>
+            </m:r>
+          </m:sub>
+        </m:sSub>
+        <m:r>
+          <w:rPr>
+            <w:rFonts w:ascii="Cambria Math" w:hAnsi="Cambria Math"/>
+          </w:rPr>
+          <m:t>,…,</m:t>
+        </m:r>
+        <m:sSub>
+          <m:sSubPr>
+            <m:ctrlPr>
+              <w:rPr>
+                <w:rFonts w:ascii="Cambria Math" w:hAnsi="Cambria Math"/>
+                <w:i/>
+              </w:rPr>
+            </m:ctrlPr>
+          </m:sSubPr>
+          <m:e>
+            <m:r>
+              <w:rPr>
+                <w:rFonts w:ascii="Cambria Math" w:hAnsi="Cambria Math"/>
+              </w:rPr>
+              <m:t>β</m:t>
+            </m:r>
+          </m:e>
+          <m:sub>
+            <m:r>
+              <w:rPr>
+                <w:rFonts w:ascii="Cambria Math" w:hAnsi="Cambria Math"/>
+              </w:rPr>
+              <m:t>k</m:t>
+            </m:r>
+          </m:sub>
+        </m:sSub>
+      </m:oMath>
+      <w:r>
+        <w:rPr>
+          <w:rFonts w:ascii="Roboto Condensed Light" w:eastAsiaTheme="minorEastAsia" w:hAnsi="Roboto Condensed Light"/>
+        </w:rPr>
+        <w:t xml:space="preserve"> measure the effect of each predictor after taking into account the </w:t>
+      </w:r>
+      <w:r>
+        <w:rPr>
+          <w:rFonts w:ascii="Roboto Condensed Light" w:eastAsiaTheme="minorEastAsia" w:hAnsi="Roboto Condensed Light"/>
+        </w:rPr>
+        <w:lastRenderedPageBreak/>
+        <w:t>effects of all other predictors in the model.</w:t>
+      </w:r>
+      <w:r>
+        <w:rPr>
+          <w:rFonts w:ascii="Roboto Condensed Light" w:eastAsiaTheme="minorEastAsia" w:hAnsi="Roboto Condensed Light"/>
+        </w:rPr>
+        <w:t xml:space="preserve"> Thus, the coefficients measure the </w:t>
+      </w:r>
+      <w:r>
+        <w:rPr>
+          <w:rFonts w:ascii="Roboto Condensed Light" w:eastAsiaTheme="minorEastAsia" w:hAnsi="Roboto Condensed Light"/>
+          <w:i/>
+        </w:rPr>
+        <w:t>marginal effects</w:t>
+      </w:r>
+      <w:r>
+        <w:rPr>
+          <w:rFonts w:ascii="Roboto Condensed Light" w:eastAsiaTheme="minorEastAsia" w:hAnsi="Roboto Condensed Light"/>
+        </w:rPr>
+        <w:t xml:space="preserve"> of the predictor variables.</w:t>
+      </w:r>
+    </w:p>
+    <w:p>
+      <w:pPr>
+        <w:pStyle w:val="ListParagraph"/>
+        <w:numPr>
+          <w:ilvl w:val="0"/>
+          <w:numId w:val="1"/>
+        </w:numPr>
+        <w:rPr>
+          <w:rFonts w:ascii="Roboto Condensed Light" w:hAnsi="Roboto Condensed Light"/>
+        </w:rPr>
+      </w:pPr>
+      <w:r>
+        <w:rPr>
+          <w:rFonts w:ascii="Roboto Condensed Light" w:eastAsiaTheme="minorEastAsia" w:hAnsi="Roboto Condensed Light"/>
+        </w:rPr>
+        <w:t>Assumptions behind the linear regression model:</w:t>
+      </w:r>
+    </w:p>
+    <w:p>
+      <w:pPr>
+        <w:pStyle w:val="ListParagraph"/>
+        <w:numPr>
+          <w:ilvl w:val="1"/>
+          <w:numId w:val="1"/>
+        </w:numPr>
+        <w:rPr>
+          <w:rFonts w:ascii="Roboto Condensed Light" w:hAnsi="Roboto Condensed Light"/>
+        </w:rPr>
+      </w:pPr>
+      <w:r>
+        <w:rPr>
+          <w:rFonts w:ascii="Roboto Condensed Light" w:hAnsi="Roboto Condensed Light"/>
+        </w:rPr>
+        <w:t>The model is a reasonable approximation of reality; that is, the relationship between the forecast variable and the predictor variable satisfies the linear equation.</w:t>
+      </w:r>
+    </w:p>
+    <w:p>
+      <w:pPr>
+        <w:pStyle w:val="ListParagraph"/>
+        <w:numPr>
+          <w:ilvl w:val="1"/>
+          <w:numId w:val="1"/>
+        </w:numPr>
+        <w:rPr>
+          <w:rFonts w:ascii="Roboto Condensed Light" w:hAnsi="Roboto Condensed Light"/>
+        </w:rPr>
+      </w:pPr>
+      <w:r>
+        <w:rPr>
+          <w:rFonts w:ascii="Roboto Condensed Light" w:hAnsi="Roboto Condensed Light"/>
+        </w:rPr>
+        <w:t>There are three auxiliary assumptions about the errors:</w:t>
+      </w:r>
+    </w:p>
+    <w:p>
+      <w:pPr>
+        <w:pStyle w:val="ListParagraph"/>
+        <w:numPr>
+          <w:ilvl w:val="2"/>
+          <w:numId w:val="1"/>
+        </w:numPr>
+        <w:rPr>
+          <w:rFonts w:ascii="Roboto Condensed Light" w:hAnsi="Roboto Condensed Light"/>
+        </w:rPr>
+      </w:pPr>
+      <w:r>
+        <w:rPr>
+          <w:rFonts w:ascii="Roboto Condensed Light" w:hAnsi="Roboto Condensed Light"/>
+        </w:rPr>
+        <w:t>They have mean zero; otherwise the forecasts will be systematically biased</w:t>
+      </w:r>
+    </w:p>
+    <w:p>
+      <w:pPr>
+        <w:pStyle w:val="ListParagraph"/>
+        <w:numPr>
+          <w:ilvl w:val="2"/>
+          <w:numId w:val="1"/>
+        </w:numPr>
+        <w:rPr>
+          <w:rFonts w:ascii="Roboto Condensed Light" w:hAnsi="Roboto Condensed Light"/>
+        </w:rPr>
+      </w:pPr>
+      <w:r>
+        <w:rPr>
+          <w:rFonts w:ascii="Roboto Condensed Light" w:hAnsi="Roboto Condensed Light"/>
+        </w:rPr>
+        <w:t>They are not autocorrelated; otherwise the forecasts will be inefficient, as there is more information in the data that can be exploited.</w:t>
+      </w:r>
+    </w:p>
+    <w:p>
+      <w:pPr>
+        <w:pStyle w:val="ListParagraph"/>
+        <w:numPr>
+          <w:ilvl w:val="2"/>
+          <w:numId w:val="1"/>
+        </w:numPr>
+        <w:rPr>
+          <w:rFonts w:ascii="Roboto Condensed Light" w:hAnsi="Roboto Condensed Light"/>
+        </w:rPr>
+      </w:pPr>
+      <w:r>
+        <w:rPr>
+          <w:rFonts w:ascii="Roboto Condensed Light" w:hAnsi="Roboto Condensed Light"/>
+        </w:rPr>
+        <w:t>They are unrelated to the predictor variables; otherwise there would be more information that should be included in the systematic part of the model.</w:t>
+      </w:r>
+    </w:p>
+    <w:p>
+      <w:pPr>
+        <w:pStyle w:val="ListParagraph"/>
+        <w:numPr>
+          <w:ilvl w:val="2"/>
+          <w:numId w:val="1"/>
+        </w:numPr>
+        <w:rPr>
+          <w:rFonts w:ascii="Roboto Condensed Light" w:hAnsi="Roboto Condensed Light"/>
+        </w:rPr>
+      </w:pPr>
+      <w:r>
+        <w:rPr>
+          <w:rFonts w:ascii="Roboto Condensed Light" w:hAnsi="Roboto Condensed Light"/>
+        </w:rPr>
+        <w:t>Fixed predictors.</w:t>
+      </w:r>
+    </w:p>
+    <w:p>
+      <w:pPr>
+        <w:pStyle w:val="ListParagraph"/>
+        <w:numPr>
+          <w:ilvl w:val="0"/>
+          <w:numId w:val="1"/>
+        </w:numPr>
+        <w:rPr>
+          <w:rFonts w:ascii="Roboto Condensed Light" w:hAnsi="Roboto Condensed Light"/>
+        </w:rPr>
+      </w:pPr>
+      <w:r>
+        <w:rPr>
+          <w:rFonts w:ascii="Roboto Condensed Light" w:hAnsi="Roboto Condensed Light"/>
+        </w:rPr>
+        <w:t>We choose the coefficients that minimize the sum of squared residuals</w:t>
+      </w:r>
+      <w:r>
+        <w:rPr>
+          <w:rFonts w:ascii="Roboto Condensed Light" w:hAnsi="Roboto Condensed Light"/>
+        </w:rPr>
+        <w:t>.</w:t>
+      </w:r>
+    </w:p>
+    <w:p>
+      <w:pPr>
+        <w:pStyle w:val="ListParagraph"/>
+        <w:numPr>
+          <w:ilvl w:val="0"/>
+          <w:numId w:val="1"/>
+        </w:numPr>
+        <w:rPr>
+          <w:rFonts w:ascii="Roboto Condensed Light" w:hAnsi="Roboto Condensed Light"/>
+        </w:rPr>
+      </w:pPr>
+      <w:r>
+        <w:rPr>
+          <w:rFonts w:ascii="Roboto Condensed Light" w:hAnsi="Roboto Condensed Light"/>
+        </w:rPr>
+        <w:t>The t-statistic and the associated p-values for the coefficients are useful if we are interested in studying the effect of each predictor and making causal claims about it. For forecasting these numbers are not particularly useful.</w:t>
+      </w:r>
+    </w:p>
+    <w:p>
+      <w:pPr>
+        <w:pStyle w:val="ListParagraph"/>
+        <w:numPr>
+          <w:ilvl w:val="0"/>
+          <w:numId w:val="1"/>
+        </w:numPr>
+        <w:rPr>
+          <w:rFonts w:ascii="Roboto Condensed Light" w:hAnsi="Roboto Condensed Light"/>
+        </w:rPr>
+      </w:pPr>
+      <w:r>
+        <w:rPr>
+          <w:rFonts w:ascii="Roboto Condensed Light" w:hAnsi="Roboto Condensed Light"/>
+        </w:rPr>
+        <w:t>A common way to summarize how well a linear regression model fits the data is via the coefficient of determination or R-squared.</w:t>
+      </w:r>
+      <w:r>
+        <w:rPr>
+          <w:rFonts w:ascii="Roboto Condensed Light" w:hAnsi="Roboto Condensed Light"/>
+        </w:rPr>
+        <w:t xml:space="preserve"> It reflects the proportion of the variation in the forecast variable that is accounted for by the regression model.</w:t>
+      </w:r>
+    </w:p>
+    <w:p>
+      <w:pPr>
+        <w:pStyle w:val="ListParagraph"/>
+        <w:numPr>
+          <w:ilvl w:val="0"/>
+          <w:numId w:val="1"/>
+        </w:numPr>
+        <w:rPr>
+          <w:rFonts w:ascii="Roboto Condensed Light" w:hAnsi="Roboto Condensed Light"/>
+        </w:rPr>
+      </w:pPr>
+      <w:r>
+        <w:rPr>
+          <w:rFonts w:ascii="Roboto Condensed Light" w:hAnsi="Roboto Condensed Light"/>
+        </w:rPr>
+        <w:t>Another measure of how well the model has fitted the data is the standard deviation of the residuals (the residual standard error).</w:t>
+      </w:r>
+      <w:r>
+        <w:rPr>
+          <w:rFonts w:ascii="Roboto Condensed Light" w:hAnsi="Roboto Condensed Light"/>
+        </w:rPr>
+        <w:t xml:space="preserve"> This measure is related to the size of the average error that the model produces.</w:t>
+      </w:r>
       <w:bookmarkStart w:id="0" w:name="_GoBack"/>
       <w:bookmarkEnd w:id="0"/>
+    </w:p>
+    <w:p>
+      <w:pPr>
+        <w:rPr>
+          <w:rFonts w:ascii="Roboto Condensed Light" w:hAnsi="Roboto Condensed Light"/>
+        </w:rPr>
+      </w:pPr>
     </w:p>
     <w:sectPr>
       <w:pgSz w:w="12240" w:h="15840"/>
@@ -1773,7 +2144,7 @@
   <w:abstractNum w:abstractNumId="0" w15:restartNumberingAfterBreak="0">
     <w:nsid w:val="7F81434A"/>
     <w:multiLevelType w:val="hybridMultilevel"/>
-    <w:tmpl w:val="C2E092C8"/>
+    <w:tmpl w:val="A2BC888A"/>
     <w:lvl w:ilvl="0" w:tplc="30CC60DE">
       <w:numFmt w:val="bullet"/>
       <w:lvlText w:val="-"/>
@@ -1785,15 +2156,16 @@
         <w:rFonts w:ascii="Roboto Condensed Light" w:eastAsiaTheme="minorHAnsi" w:hAnsi="Roboto Condensed Light" w:cstheme="minorBidi" w:hint="default"/>
       </w:rPr>
     </w:lvl>
-    <w:lvl w:ilvl="1" w:tplc="30CC60DE">
-      <w:numFmt w:val="bullet"/>
-      <w:lvlText w:val="-"/>
+    <w:lvl w:ilvl="1" w:tplc="0409000F">
+      <w:start w:val="1"/>
+      <w:numFmt w:val="decimal"/>
+      <w:lvlText w:val="%2."/>
       <w:lvlJc w:val="left"/>
       <w:pPr>
         <w:ind w:left="1440" w:hanging="360"/>
       </w:pPr>
       <w:rPr>
-        <w:rFonts w:ascii="Roboto Condensed Light" w:eastAsiaTheme="minorHAnsi" w:hAnsi="Roboto Condensed Light" w:cstheme="minorBidi" w:hint="default"/>
+        <w:rFonts w:hint="default"/>
       </w:rPr>
     </w:lvl>
     <w:lvl w:ilvl="2" w:tplc="04090005">

</xml_diff>

<commit_message>
Chapter 5 code and notes
</commit_message>
<xml_diff>
--- a/code_for_hyndman_and_athanasopoulos/Notes for Hyndman and Athanasopoulos.docx
+++ b/code_for_hyndman_and_athanasopoulos/Notes for Hyndman and Athanasopoulos.docx
@@ -1728,13 +1728,7 @@
         <w:rPr>
           <w:rFonts w:ascii="Roboto Condensed Light" w:hAnsi="Roboto Condensed Light"/>
         </w:rPr>
-        <w:t xml:space="preserve">Notes for Hyndman and Athanasopoulos – Chapter </w:t>
-      </w:r>
-      <w:r>
-        <w:rPr>
-          <w:rFonts w:ascii="Roboto Condensed Light" w:hAnsi="Roboto Condensed Light"/>
-        </w:rPr>
-        <w:t>5</w:t>
+        <w:t>Notes for Hyndman and Athanasopoulos – Chapter 5</w:t>
       </w:r>
     </w:p>
     <w:p>
@@ -2119,15 +2113,874 @@
         </w:rPr>
         <w:t xml:space="preserve"> This measure is related to the size of the average error that the model produces.</w:t>
       </w:r>
+    </w:p>
+    <w:p>
+      <w:pPr>
+        <w:pStyle w:val="ListParagraph"/>
+        <w:numPr>
+          <w:ilvl w:val="0"/>
+          <w:numId w:val="1"/>
+        </w:numPr>
+        <w:rPr>
+          <w:rFonts w:ascii="Roboto Condensed Light" w:hAnsi="Roboto Condensed Light"/>
+        </w:rPr>
+      </w:pPr>
+      <w:r>
+        <w:rPr>
+          <w:rFonts w:ascii="Roboto Condensed Light" w:hAnsi="Roboto Condensed Light"/>
+        </w:rPr>
+        <w:t xml:space="preserve">The differences between the observed </w:t>
+      </w:r>
+      <w:r>
+        <w:rPr>
+          <w:rFonts w:ascii="Roboto Condensed Light" w:hAnsi="Roboto Condensed Light"/>
+          <w:i/>
+        </w:rPr>
+        <w:t xml:space="preserve">y </w:t>
+      </w:r>
+      <w:r>
+        <w:rPr>
+          <w:rFonts w:ascii="Roboto Condensed Light" w:hAnsi="Roboto Condensed Light"/>
+        </w:rPr>
+        <w:t xml:space="preserve">values and the corresponding fitted values </w:t>
+      </w:r>
+      <w:r>
+        <w:rPr>
+          <w:rFonts w:ascii="Roboto Condensed Light" w:hAnsi="Roboto Condensed Light"/>
+          <w:i/>
+        </w:rPr>
+        <w:t>y-hat</w:t>
+      </w:r>
+      <w:r>
+        <w:rPr>
+          <w:rFonts w:ascii="Roboto Condensed Light" w:hAnsi="Roboto Condensed Light"/>
+        </w:rPr>
+        <w:t xml:space="preserve"> are the training-set errors or “residuals”.</w:t>
+      </w:r>
+      <w:r>
+        <w:rPr>
+          <w:rFonts w:ascii="Roboto Condensed Light" w:hAnsi="Roboto Condensed Light"/>
+        </w:rPr>
+        <w:t xml:space="preserve"> There are a series of plots that serve to perform diagnostics on the residuals:</w:t>
+      </w:r>
+    </w:p>
+    <w:p>
+      <w:pPr>
+        <w:pStyle w:val="ListParagraph"/>
+        <w:numPr>
+          <w:ilvl w:val="1"/>
+          <w:numId w:val="1"/>
+        </w:numPr>
+        <w:rPr>
+          <w:rFonts w:ascii="Roboto Condensed Light" w:hAnsi="Roboto Condensed Light"/>
+        </w:rPr>
+      </w:pPr>
+      <w:r>
+        <w:rPr>
+          <w:rFonts w:ascii="Roboto Condensed Light" w:hAnsi="Roboto Condensed Light"/>
+        </w:rPr>
+        <w:t>ACF plot of residuals to visually detect residual autocorrelation. If autocorrelation is present, then the forecasts are inefficient (there are forecasts that have lower variability).</w:t>
+      </w:r>
+    </w:p>
+    <w:p>
+      <w:pPr>
+        <w:pStyle w:val="ListParagraph"/>
+        <w:numPr>
+          <w:ilvl w:val="1"/>
+          <w:numId w:val="1"/>
+        </w:numPr>
+        <w:rPr>
+          <w:rFonts w:ascii="Roboto Condensed Light" w:hAnsi="Roboto Condensed Light"/>
+        </w:rPr>
+      </w:pPr>
+      <w:r>
+        <w:rPr>
+          <w:rFonts w:ascii="Roboto Condensed Light" w:hAnsi="Roboto Condensed Light"/>
+        </w:rPr>
+        <w:t>Histogram of residuals to detect normality.</w:t>
+      </w:r>
+    </w:p>
+    <w:p>
+      <w:pPr>
+        <w:pStyle w:val="ListParagraph"/>
+        <w:numPr>
+          <w:ilvl w:val="1"/>
+          <w:numId w:val="1"/>
+        </w:numPr>
+        <w:rPr>
+          <w:rFonts w:ascii="Roboto Condensed Light" w:hAnsi="Roboto Condensed Light"/>
+        </w:rPr>
+      </w:pPr>
+      <w:r>
+        <w:rPr>
+          <w:rFonts w:ascii="Roboto Condensed Light" w:hAnsi="Roboto Condensed Light"/>
+        </w:rPr>
+        <w:t>Residual plot against predictors. We expect the residuals to be randomly scattered without showing any systematic patterns.</w:t>
+      </w:r>
+      <w:r>
+        <w:rPr>
+          <w:rFonts w:ascii="Roboto Condensed Light" w:hAnsi="Roboto Condensed Light"/>
+        </w:rPr>
+        <w:t xml:space="preserve"> If the scatterplots show a pattern, then the relationship may be </w:t>
+      </w:r>
+      <w:r>
+        <w:rPr>
+          <w:rFonts w:ascii="Roboto Condensed Light" w:hAnsi="Roboto Condensed Light"/>
+        </w:rPr>
+        <w:t>nonlinear,</w:t>
+      </w:r>
+      <w:r>
+        <w:rPr>
+          <w:rFonts w:ascii="Roboto Condensed Light" w:hAnsi="Roboto Condensed Light"/>
+        </w:rPr>
+        <w:t xml:space="preserve"> and the model will need to be modified accordingly.</w:t>
+      </w:r>
+    </w:p>
+    <w:p>
+      <w:pPr>
+        <w:pStyle w:val="ListParagraph"/>
+        <w:numPr>
+          <w:ilvl w:val="1"/>
+          <w:numId w:val="1"/>
+        </w:numPr>
+        <w:rPr>
+          <w:rFonts w:ascii="Roboto Condensed Light" w:hAnsi="Roboto Condensed Light"/>
+        </w:rPr>
+      </w:pPr>
+      <w:r>
+        <w:rPr>
+          <w:rFonts w:ascii="Roboto Condensed Light" w:hAnsi="Roboto Condensed Light"/>
+        </w:rPr>
+        <w:t>Residual plot against fitted values: a plot of the residuals against the fitted values should also show no pattern. If a pattern is observed, there may be heteroscedasticity (variance not constant).</w:t>
+      </w:r>
+    </w:p>
+    <w:p>
+      <w:pPr>
+        <w:pStyle w:val="ListParagraph"/>
+        <w:numPr>
+          <w:ilvl w:val="0"/>
+          <w:numId w:val="1"/>
+        </w:numPr>
+        <w:rPr>
+          <w:rFonts w:ascii="Roboto Condensed Light" w:hAnsi="Roboto Condensed Light"/>
+        </w:rPr>
+      </w:pPr>
+      <w:r>
+        <w:rPr>
+          <w:rFonts w:ascii="Roboto Condensed Light" w:hAnsi="Roboto Condensed Light"/>
+        </w:rPr>
+        <w:t xml:space="preserve">Observations that take extreme values compared to the majority of the data are called </w:t>
+      </w:r>
+      <w:r>
+        <w:rPr>
+          <w:rFonts w:ascii="Roboto Condensed Light" w:hAnsi="Roboto Condensed Light"/>
+          <w:b/>
+        </w:rPr>
+        <w:t>outliers.</w:t>
+      </w:r>
+      <w:r>
+        <w:rPr>
+          <w:rFonts w:ascii="Roboto Condensed Light" w:hAnsi="Roboto Condensed Light"/>
+        </w:rPr>
+        <w:t xml:space="preserve"> Observations that have a large influence on the estimated coefficients of a regression model are called </w:t>
+      </w:r>
+      <w:r>
+        <w:rPr>
+          <w:rFonts w:ascii="Roboto Condensed Light" w:hAnsi="Roboto Condensed Light"/>
+          <w:b/>
+        </w:rPr>
+        <w:t>influential observations.</w:t>
+      </w:r>
+    </w:p>
+    <w:p>
+      <w:pPr>
+        <w:pStyle w:val="ListParagraph"/>
+        <w:numPr>
+          <w:ilvl w:val="0"/>
+          <w:numId w:val="1"/>
+        </w:numPr>
+        <w:rPr>
+          <w:rFonts w:ascii="Roboto Condensed Light" w:hAnsi="Roboto Condensed Light"/>
+        </w:rPr>
+      </w:pPr>
+      <w:r>
+        <w:rPr>
+          <w:rFonts w:ascii="Roboto Condensed Light" w:hAnsi="Roboto Condensed Light"/>
+        </w:rPr>
+        <w:t xml:space="preserve">More often than not, time series data are non-stationary: that is, the values of the time series do not fluctuate around a constant mean or with a constant variance. Regressing non-stationary </w:t>
+      </w:r>
+      <w:r>
+        <w:rPr>
+          <w:rFonts w:ascii="Roboto Condensed Light" w:hAnsi="Roboto Condensed Light"/>
+        </w:rPr>
+        <w:lastRenderedPageBreak/>
+        <w:t>time-series can lead to spurious regressions.</w:t>
+      </w:r>
+      <w:r>
+        <w:rPr>
+          <w:rFonts w:ascii="Roboto Condensed Light" w:hAnsi="Roboto Condensed Light"/>
+        </w:rPr>
+        <w:t xml:space="preserve"> High R-squared and high residual autocorrelation can be signs of spurious regression</w:t>
+      </w:r>
+      <w:r>
+        <w:rPr>
+          <w:rFonts w:ascii="Roboto Condensed Light" w:hAnsi="Roboto Condensed Light"/>
+        </w:rPr>
+        <w:t>.</w:t>
+      </w:r>
+    </w:p>
+    <w:p>
+      <w:pPr>
+        <w:pStyle w:val="ListParagraph"/>
+        <w:numPr>
+          <w:ilvl w:val="0"/>
+          <w:numId w:val="1"/>
+        </w:numPr>
+        <w:rPr>
+          <w:rFonts w:ascii="Roboto Condensed Light" w:hAnsi="Roboto Condensed Light"/>
+        </w:rPr>
+      </w:pPr>
+      <w:r>
+        <w:rPr>
+          <w:rFonts w:ascii="Roboto Condensed Light" w:hAnsi="Roboto Condensed Light"/>
+        </w:rPr>
+        <w:t>Useful predictors for time-series regression models:</w:t>
+      </w:r>
+    </w:p>
+    <w:p>
+      <w:pPr>
+        <w:pStyle w:val="ListParagraph"/>
+        <w:numPr>
+          <w:ilvl w:val="1"/>
+          <w:numId w:val="1"/>
+        </w:numPr>
+        <w:rPr>
+          <w:rFonts w:ascii="Roboto Condensed Light" w:hAnsi="Roboto Condensed Light"/>
+        </w:rPr>
+      </w:pPr>
+      <w:r>
+        <w:rPr>
+          <w:rFonts w:ascii="Roboto Condensed Light" w:hAnsi="Roboto Condensed Light"/>
+        </w:rPr>
+        <w:t xml:space="preserve">Trend: it is common for time-series data to be trending. A linear trend can be modeled by simply setting </w:t>
+      </w:r>
+      <m:oMath>
+        <m:sSub>
+          <m:sSubPr>
+            <m:ctrlPr>
+              <w:rPr>
+                <w:rFonts w:ascii="Cambria Math" w:hAnsi="Cambria Math"/>
+                <w:i/>
+              </w:rPr>
+            </m:ctrlPr>
+          </m:sSubPr>
+          <m:e>
+            <m:r>
+              <w:rPr>
+                <w:rFonts w:ascii="Cambria Math" w:hAnsi="Cambria Math"/>
+              </w:rPr>
+              <m:t>x</m:t>
+            </m:r>
+          </m:e>
+          <m:sub>
+            <m:r>
+              <w:rPr>
+                <w:rFonts w:ascii="Cambria Math" w:hAnsi="Cambria Math"/>
+              </w:rPr>
+              <m:t>1,t</m:t>
+            </m:r>
+          </m:sub>
+        </m:sSub>
+      </m:oMath>
+      <w:r>
+        <w:rPr>
+          <w:rFonts w:ascii="Roboto Condensed Light" w:eastAsiaTheme="minorEastAsia" w:hAnsi="Roboto Condensed Light"/>
+        </w:rPr>
+        <w:t xml:space="preserve"> = t as a predictor.</w:t>
+      </w:r>
+    </w:p>
+    <w:p>
+      <w:pPr>
+        <w:pStyle w:val="ListParagraph"/>
+        <w:numPr>
+          <w:ilvl w:val="1"/>
+          <w:numId w:val="1"/>
+        </w:numPr>
+        <w:rPr>
+          <w:rFonts w:ascii="Roboto Condensed Light" w:hAnsi="Roboto Condensed Light"/>
+        </w:rPr>
+      </w:pPr>
+      <w:r>
+        <w:rPr>
+          <w:rFonts w:ascii="Roboto Condensed Light" w:eastAsiaTheme="minorEastAsia" w:hAnsi="Roboto Condensed Light"/>
+        </w:rPr>
+        <w:t>Dummy variables. Indicator variables that takes the value of 1 (“yes”) or 0 (“no”). The interpretation of the associated coefficient with the dummy variable is that it is a measure of the effect of that category relative to the omitted category.</w:t>
+      </w:r>
+    </w:p>
+    <w:p>
+      <w:pPr>
+        <w:pStyle w:val="ListParagraph"/>
+        <w:numPr>
+          <w:ilvl w:val="1"/>
+          <w:numId w:val="1"/>
+        </w:numPr>
+        <w:rPr>
+          <w:rFonts w:ascii="Roboto Condensed Light" w:hAnsi="Roboto Condensed Light"/>
+        </w:rPr>
+      </w:pPr>
+      <w:r>
+        <w:rPr>
+          <w:rFonts w:ascii="Roboto Condensed Light" w:eastAsiaTheme="minorEastAsia" w:hAnsi="Roboto Condensed Light"/>
+        </w:rPr>
+        <w:t>Intervention variables: it is often necessary to model interventions that may have affected the variable to be forecast.</w:t>
+      </w:r>
+    </w:p>
+    <w:p>
+      <w:pPr>
+        <w:pStyle w:val="ListParagraph"/>
+        <w:numPr>
+          <w:ilvl w:val="2"/>
+          <w:numId w:val="1"/>
+        </w:numPr>
+        <w:rPr>
+          <w:rFonts w:ascii="Roboto Condensed Light" w:hAnsi="Roboto Condensed Light"/>
+        </w:rPr>
+      </w:pPr>
+      <w:r>
+        <w:rPr>
+          <w:rFonts w:ascii="Roboto Condensed Light" w:eastAsiaTheme="minorEastAsia" w:hAnsi="Roboto Condensed Light"/>
+        </w:rPr>
+        <w:t>When the effect lasts only for one period, we use a “spike” variable. This is a dummy variable that takes the value of one in the period of intervention and zero elsewhere.</w:t>
+      </w:r>
+    </w:p>
+    <w:p>
+      <w:pPr>
+        <w:pStyle w:val="ListParagraph"/>
+        <w:numPr>
+          <w:ilvl w:val="2"/>
+          <w:numId w:val="1"/>
+        </w:numPr>
+        <w:rPr>
+          <w:rFonts w:ascii="Roboto Condensed Light" w:hAnsi="Roboto Condensed Light"/>
+        </w:rPr>
+      </w:pPr>
+      <w:r>
+        <w:rPr>
+          <w:rFonts w:ascii="Roboto Condensed Light" w:eastAsiaTheme="minorEastAsia" w:hAnsi="Roboto Condensed Light"/>
+        </w:rPr>
+        <w:t>When the level shifts, we use a “step variable”. A step variable takes the value of one after the intervention and zero before.</w:t>
+      </w:r>
+    </w:p>
+    <w:p>
+      <w:pPr>
+        <w:pStyle w:val="ListParagraph"/>
+        <w:numPr>
+          <w:ilvl w:val="1"/>
+          <w:numId w:val="1"/>
+        </w:numPr>
+        <w:rPr>
+          <w:rFonts w:ascii="Roboto Condensed Light" w:hAnsi="Roboto Condensed Light"/>
+        </w:rPr>
+      </w:pPr>
+      <w:r>
+        <w:rPr>
+          <w:rFonts w:ascii="Roboto Condensed Light" w:eastAsiaTheme="minorEastAsia" w:hAnsi="Roboto Condensed Light"/>
+        </w:rPr>
+        <w:t>Trading days in sales data. The number of trading days in each month can be included as a predictor.</w:t>
+      </w:r>
+    </w:p>
+    <w:p>
+      <w:pPr>
+        <w:pStyle w:val="ListParagraph"/>
+        <w:numPr>
+          <w:ilvl w:val="1"/>
+          <w:numId w:val="1"/>
+        </w:numPr>
+        <w:rPr>
+          <w:rFonts w:ascii="Roboto Condensed Light" w:hAnsi="Roboto Condensed Light"/>
+        </w:rPr>
+      </w:pPr>
+      <w:r>
+        <w:rPr>
+          <w:rFonts w:ascii="Roboto Condensed Light" w:eastAsiaTheme="minorEastAsia" w:hAnsi="Roboto Condensed Light"/>
+        </w:rPr>
+        <w:t>Distributed lags, such as the ones that measure the effect of advertising.</w:t>
+      </w:r>
+    </w:p>
+    <w:p>
+      <w:pPr>
+        <w:pStyle w:val="ListParagraph"/>
+        <w:numPr>
+          <w:ilvl w:val="1"/>
+          <w:numId w:val="1"/>
+        </w:numPr>
+        <w:rPr>
+          <w:rFonts w:ascii="Roboto Condensed Light" w:hAnsi="Roboto Condensed Light"/>
+        </w:rPr>
+      </w:pPr>
+      <w:r>
+        <w:rPr>
+          <w:rFonts w:ascii="Roboto Condensed Light" w:eastAsiaTheme="minorEastAsia" w:hAnsi="Roboto Condensed Light"/>
+        </w:rPr>
+        <w:t>Fourier series instead of seasonal dummy variables for long seasonal periods.</w:t>
+      </w:r>
+    </w:p>
+    <w:p>
+      <w:pPr>
+        <w:pStyle w:val="ListParagraph"/>
+        <w:numPr>
+          <w:ilvl w:val="0"/>
+          <w:numId w:val="1"/>
+        </w:numPr>
+        <w:rPr>
+          <w:rFonts w:ascii="Roboto Condensed Light" w:hAnsi="Roboto Condensed Light"/>
+        </w:rPr>
+      </w:pPr>
+      <w:r>
+        <w:rPr>
+          <w:rFonts w:ascii="Roboto Condensed Light" w:eastAsiaTheme="minorEastAsia" w:hAnsi="Roboto Condensed Light"/>
+        </w:rPr>
+        <w:t>Predictive accuracy is a way to determine predictor selection.</w:t>
+      </w:r>
+    </w:p>
+    <w:p>
+      <w:pPr>
+        <w:pStyle w:val="ListParagraph"/>
+        <w:numPr>
+          <w:ilvl w:val="0"/>
+          <w:numId w:val="1"/>
+        </w:numPr>
+        <w:rPr>
+          <w:rFonts w:ascii="Roboto Condensed Light" w:hAnsi="Roboto Condensed Light"/>
+        </w:rPr>
+      </w:pPr>
+      <w:r>
+        <w:rPr>
+          <w:rFonts w:ascii="Roboto Condensed Light" w:eastAsiaTheme="minorEastAsia" w:hAnsi="Roboto Condensed Light"/>
+        </w:rPr>
+        <w:t>Forecasters should not use R-squared to determine whether a model will give good predictions as it will lead to overfitting.</w:t>
+      </w:r>
+      <w:r>
+        <w:rPr>
+          <w:rFonts w:ascii="Roboto Condensed Light" w:eastAsiaTheme="minorEastAsia" w:hAnsi="Roboto Condensed Light"/>
+        </w:rPr>
+        <w:t xml:space="preserve"> Therefore, it will always choose the model with most variables.</w:t>
+      </w:r>
+    </w:p>
+    <w:p>
+      <w:pPr>
+        <w:pStyle w:val="ListParagraph"/>
+        <w:numPr>
+          <w:ilvl w:val="0"/>
+          <w:numId w:val="1"/>
+        </w:numPr>
+        <w:rPr>
+          <w:rFonts w:ascii="Roboto Condensed Light" w:hAnsi="Roboto Condensed Light"/>
+        </w:rPr>
+      </w:pPr>
+      <w:r>
+        <w:rPr>
+          <w:rFonts w:ascii="Roboto Condensed Light" w:eastAsiaTheme="minorEastAsia" w:hAnsi="Roboto Condensed Light"/>
+        </w:rPr>
+        <w:t>Adjusted r-squared is a way to select predictors and is equivalent to minimizing the standard error of the</w:t>
+      </w:r>
+      <w:r>
+        <w:rPr>
+          <w:rFonts w:ascii="Roboto Condensed Light" w:eastAsiaTheme="minorEastAsia" w:hAnsi="Roboto Condensed Light"/>
+        </w:rPr>
+        <w:t xml:space="preserve"> </w:t>
+      </w:r>
+      <w:r>
+        <w:rPr>
+          <w:rFonts w:ascii="Roboto Condensed Light" w:eastAsiaTheme="minorEastAsia" w:hAnsi="Roboto Condensed Light"/>
+        </w:rPr>
+        <w:t>regression.</w:t>
+      </w:r>
+    </w:p>
+    <w:p>
+      <w:pPr>
+        <w:pStyle w:val="ListParagraph"/>
+        <w:numPr>
+          <w:ilvl w:val="0"/>
+          <w:numId w:val="1"/>
+        </w:numPr>
+        <w:rPr>
+          <w:rFonts w:ascii="Roboto Condensed Light" w:hAnsi="Roboto Condensed Light"/>
+        </w:rPr>
+      </w:pPr>
+      <w:r>
+        <w:rPr>
+          <w:rFonts w:ascii="Roboto Condensed Light" w:eastAsiaTheme="minorEastAsia" w:hAnsi="Roboto Condensed Light"/>
+        </w:rPr>
+        <w:t>Another method is performing leave-one-out cross validation and compute the mean squared error.</w:t>
+      </w:r>
+    </w:p>
+    <w:p>
+      <w:pPr>
+        <w:pStyle w:val="ListParagraph"/>
+        <w:numPr>
+          <w:ilvl w:val="0"/>
+          <w:numId w:val="1"/>
+        </w:numPr>
+        <w:rPr>
+          <w:rFonts w:ascii="Roboto Condensed Light" w:hAnsi="Roboto Condensed Light"/>
+        </w:rPr>
+      </w:pPr>
+      <w:r>
+        <w:rPr>
+          <w:rFonts w:ascii="Roboto Condensed Light" w:eastAsiaTheme="minorEastAsia" w:hAnsi="Roboto Condensed Light"/>
+        </w:rPr>
+        <w:t>Akaike’s information criterion is an estimator of the relative quality of statistical models for a given set of data.</w:t>
+      </w:r>
+      <w:r>
+        <w:rPr>
+          <w:rFonts w:ascii="Roboto Condensed Light" w:eastAsiaTheme="minorEastAsia" w:hAnsi="Roboto Condensed Light"/>
+        </w:rPr>
+        <w:t xml:space="preserve"> The idea is to penalize the fit of the model (SSE) with the number of parameters that need to be estimated.</w:t>
+      </w:r>
+      <w:r>
+        <w:rPr>
+          <w:rFonts w:ascii="Roboto Condensed Light" w:eastAsiaTheme="minorEastAsia" w:hAnsi="Roboto Condensed Light"/>
+        </w:rPr>
+        <w:t xml:space="preserve"> For small series, the AIC tends to select too many predictors, so a bias-corrected version is available.</w:t>
+      </w:r>
+    </w:p>
+    <w:p>
+      <w:pPr>
+        <w:pStyle w:val="ListParagraph"/>
+        <w:numPr>
+          <w:ilvl w:val="0"/>
+          <w:numId w:val="1"/>
+        </w:numPr>
+        <w:rPr>
+          <w:rFonts w:ascii="Roboto Condensed Light" w:hAnsi="Roboto Condensed Light"/>
+        </w:rPr>
+      </w:pPr>
+      <w:r>
+        <w:rPr>
+          <w:rFonts w:ascii="Roboto Condensed Light" w:eastAsiaTheme="minorEastAsia" w:hAnsi="Roboto Condensed Light"/>
+        </w:rPr>
+        <w:t>Where possible, all potential regression models should be fitted and the best model should be selected based on one of the measures discussed</w:t>
+      </w:r>
+      <w:r>
+        <w:rPr>
+          <w:rFonts w:ascii="Roboto Condensed Light" w:eastAsiaTheme="minorEastAsia" w:hAnsi="Roboto Condensed Light"/>
+        </w:rPr>
+        <w:t xml:space="preserve"> (this is known as “best subsets” regression).</w:t>
+      </w:r>
+    </w:p>
+    <w:p>
+      <w:pPr>
+        <w:pStyle w:val="ListParagraph"/>
+        <w:numPr>
+          <w:ilvl w:val="0"/>
+          <w:numId w:val="1"/>
+        </w:numPr>
+        <w:rPr>
+          <w:rFonts w:ascii="Roboto Condensed Light" w:hAnsi="Roboto Condensed Light"/>
+        </w:rPr>
+      </w:pPr>
+      <w:r>
+        <w:rPr>
+          <w:rFonts w:ascii="Roboto Condensed Light" w:eastAsiaTheme="minorEastAsia" w:hAnsi="Roboto Condensed Light"/>
+        </w:rPr>
+        <w:t>When using regression models for time series data, we need to distinguish between the different types of forecasts that can be produced, depending on what is assumed to be known when the forecasts are computed.</w:t>
+      </w:r>
+    </w:p>
+    <w:p>
+      <w:pPr>
+        <w:pStyle w:val="ListParagraph"/>
+        <w:numPr>
+          <w:ilvl w:val="1"/>
+          <w:numId w:val="1"/>
+        </w:numPr>
+        <w:rPr>
+          <w:rFonts w:ascii="Roboto Condensed Light" w:hAnsi="Roboto Condensed Light"/>
+        </w:rPr>
+      </w:pPr>
+      <w:r>
+        <w:rPr>
+          <w:rFonts w:ascii="Roboto Condensed Light" w:eastAsiaTheme="minorEastAsia" w:hAnsi="Roboto Condensed Light"/>
+        </w:rPr>
+        <w:t xml:space="preserve">Ex-ante forecasts: </w:t>
+      </w:r>
+      <w:r>
+        <w:rPr>
+          <w:rFonts w:ascii="Roboto Condensed Light" w:eastAsiaTheme="minorEastAsia" w:hAnsi="Roboto Condensed Light"/>
+        </w:rPr>
+        <w:t>forecasts made using only the information that is available in advance.</w:t>
+      </w:r>
+      <w:r>
+        <w:rPr>
+          <w:rFonts w:ascii="Roboto Condensed Light" w:eastAsiaTheme="minorEastAsia" w:hAnsi="Roboto Condensed Light"/>
+        </w:rPr>
+        <w:t xml:space="preserve"> In order to generate ex-ante forecasts, the model requires forecasts of the predictors.</w:t>
+      </w:r>
+    </w:p>
+    <w:p>
+      <w:pPr>
+        <w:pStyle w:val="ListParagraph"/>
+        <w:numPr>
+          <w:ilvl w:val="1"/>
+          <w:numId w:val="1"/>
+        </w:numPr>
+        <w:rPr>
+          <w:rFonts w:ascii="Roboto Condensed Light" w:hAnsi="Roboto Condensed Light"/>
+        </w:rPr>
+      </w:pPr>
+      <w:r>
+        <w:rPr>
+          <w:rFonts w:ascii="Roboto Condensed Light" w:eastAsiaTheme="minorEastAsia" w:hAnsi="Roboto Condensed Light"/>
+        </w:rPr>
+        <w:t xml:space="preserve">Ex-post forecasts: forecasts that are made using later information on the predictors. The model from which ex-post forecasts are produced should not be estimated using </w:t>
+      </w:r>
+      <w:r>
+        <w:rPr>
+          <w:rFonts w:ascii="Roboto Condensed Light" w:eastAsiaTheme="minorEastAsia" w:hAnsi="Roboto Condensed Light"/>
+        </w:rPr>
+        <w:lastRenderedPageBreak/>
+        <w:t>the data from the forecast period. We assume prior knowledge of the predictor variables (the x variables), but should not assume knowledge of the data that are to be forecast.</w:t>
+      </w:r>
+    </w:p>
+    <w:p>
+      <w:pPr>
+        <w:pStyle w:val="ListParagraph"/>
+        <w:numPr>
+          <w:ilvl w:val="0"/>
+          <w:numId w:val="1"/>
+        </w:numPr>
+        <w:rPr>
+          <w:rFonts w:ascii="Roboto Condensed Light" w:hAnsi="Roboto Condensed Light"/>
+        </w:rPr>
+      </w:pPr>
+      <w:r>
+        <w:rPr>
+          <w:rFonts w:ascii="Roboto Condensed Light" w:eastAsiaTheme="minorEastAsia" w:hAnsi="Roboto Condensed Light"/>
+        </w:rPr>
+        <w:t>For models that rely on special predictors (seasonal dummies or public holiday indicators, there is no difference between ex-ante and ex-post forecasts</w:t>
+      </w:r>
+      <w:r>
+        <w:rPr>
+          <w:rFonts w:ascii="Roboto Condensed Light" w:eastAsiaTheme="minorEastAsia" w:hAnsi="Roboto Condensed Light"/>
+        </w:rPr>
+        <w:t>, because they rely on predictors known in advance and that are based in calendar variables that repeat themselves.</w:t>
+      </w:r>
+    </w:p>
+    <w:p>
+      <w:pPr>
+        <w:pStyle w:val="ListParagraph"/>
+        <w:numPr>
+          <w:ilvl w:val="0"/>
+          <w:numId w:val="1"/>
+        </w:numPr>
+        <w:rPr>
+          <w:rFonts w:ascii="Roboto Condensed Light" w:hAnsi="Roboto Condensed Light"/>
+        </w:rPr>
+      </w:pPr>
+      <w:r>
+        <w:rPr>
+          <w:rFonts w:ascii="Roboto Condensed Light" w:eastAsiaTheme="minorEastAsia" w:hAnsi="Roboto Condensed Light"/>
+        </w:rPr>
+        <w:t>Scenario based forecasting: in this setting, the forecaster assumes possible scenarios for the predictor variables that are of interest.</w:t>
+      </w:r>
+      <w:r>
+        <w:rPr>
+          <w:rFonts w:ascii="Roboto Condensed Light" w:eastAsiaTheme="minorEastAsia" w:hAnsi="Roboto Condensed Light"/>
+        </w:rPr>
+        <w:t xml:space="preserve"> </w:t>
+      </w:r>
+      <w:r>
+        <w:rPr>
+          <w:rFonts w:ascii="Roboto Condensed Light" w:eastAsiaTheme="minorEastAsia" w:hAnsi="Roboto Condensed Light"/>
+        </w:rPr>
+        <w:t>Prediction intervals do not include the uncertainty associated with the future distribution of the predictor variables.</w:t>
+      </w:r>
+      <w:r>
+        <w:rPr>
+          <w:rFonts w:ascii="Roboto Condensed Light" w:eastAsiaTheme="minorEastAsia" w:hAnsi="Roboto Condensed Light"/>
+        </w:rPr>
+        <w:t xml:space="preserve"> They assume that the values of the predictors are known in advance.</w:t>
+      </w:r>
+    </w:p>
+    <w:p>
+      <w:pPr>
+        <w:pStyle w:val="ListParagraph"/>
+        <w:numPr>
+          <w:ilvl w:val="0"/>
+          <w:numId w:val="1"/>
+        </w:numPr>
+        <w:rPr>
+          <w:rFonts w:ascii="Roboto Condensed Light" w:hAnsi="Roboto Condensed Light"/>
+        </w:rPr>
+      </w:pPr>
+      <w:r>
+        <w:rPr>
+          <w:rFonts w:ascii="Roboto Condensed Light" w:eastAsiaTheme="minorEastAsia" w:hAnsi="Roboto Condensed Light"/>
+        </w:rPr>
+        <w:t>The great advantage of regression models is that they can be used to capture important relationships between the forecast variable of interest and the predictor variables.</w:t>
+      </w:r>
+      <w:r>
+        <w:rPr>
+          <w:rFonts w:ascii="Roboto Condensed Light" w:eastAsiaTheme="minorEastAsia" w:hAnsi="Roboto Condensed Light"/>
+        </w:rPr>
+        <w:t xml:space="preserve"> However, ex-ante forecasting requires obtaining forecasts of the predictors and that can be challenging.</w:t>
+      </w:r>
+      <w:r>
+        <w:rPr>
+          <w:rFonts w:ascii="Roboto Condensed Light" w:eastAsiaTheme="minorEastAsia" w:hAnsi="Roboto Condensed Light"/>
+        </w:rPr>
+        <w:t xml:space="preserve"> </w:t>
+      </w:r>
+    </w:p>
+    <w:p>
+      <w:pPr>
+        <w:pStyle w:val="ListParagraph"/>
+        <w:numPr>
+          <w:ilvl w:val="1"/>
+          <w:numId w:val="1"/>
+        </w:numPr>
+        <w:rPr>
+          <w:rFonts w:ascii="Roboto Condensed Light" w:hAnsi="Roboto Condensed Light"/>
+        </w:rPr>
+      </w:pPr>
+      <w:r>
+        <w:rPr>
+          <w:rFonts w:ascii="Roboto Condensed Light" w:eastAsiaTheme="minorEastAsia" w:hAnsi="Roboto Condensed Light"/>
+        </w:rPr>
+        <w:t>An alternative formulation is to use as predictors their lagged values.</w:t>
+      </w:r>
+      <w:r>
+        <w:rPr>
+          <w:rFonts w:ascii="Roboto Condensed Light" w:eastAsiaTheme="minorEastAsia" w:hAnsi="Roboto Condensed Light"/>
+        </w:rPr>
+        <w:t xml:space="preserve"> The predictor set is formed by predictor values that are observed </w:t>
+      </w:r>
+      <w:r>
+        <w:rPr>
+          <w:rFonts w:ascii="Roboto Condensed Light" w:eastAsiaTheme="minorEastAsia" w:hAnsi="Roboto Condensed Light"/>
+          <w:i/>
+        </w:rPr>
+        <w:t xml:space="preserve">h </w:t>
+      </w:r>
+      <w:r>
+        <w:rPr>
+          <w:rFonts w:ascii="Roboto Condensed Light" w:eastAsiaTheme="minorEastAsia" w:hAnsi="Roboto Condensed Light"/>
+        </w:rPr>
+        <w:t xml:space="preserve">time periods prior to observing </w:t>
+      </w:r>
+      <w:r>
+        <w:rPr>
+          <w:rFonts w:ascii="Roboto Condensed Light" w:eastAsiaTheme="minorEastAsia" w:hAnsi="Roboto Condensed Light"/>
+          <w:i/>
+        </w:rPr>
+        <w:t>y</w:t>
+      </w:r>
+      <w:r>
+        <w:rPr>
+          <w:rFonts w:ascii="Roboto Condensed Light" w:eastAsiaTheme="minorEastAsia" w:hAnsi="Roboto Condensed Light"/>
+        </w:rPr>
+        <w:t>.</w:t>
+      </w:r>
+    </w:p>
+    <w:p>
+      <w:pPr>
+        <w:pStyle w:val="ListParagraph"/>
+        <w:numPr>
+          <w:ilvl w:val="0"/>
+          <w:numId w:val="1"/>
+        </w:numPr>
+        <w:rPr>
+          <w:rFonts w:ascii="Roboto Condensed Light" w:hAnsi="Roboto Condensed Light"/>
+        </w:rPr>
+      </w:pPr>
+      <w:r>
+        <w:rPr>
+          <w:rFonts w:ascii="Roboto Condensed Light" w:eastAsiaTheme="minorEastAsia" w:hAnsi="Roboto Condensed Light"/>
+        </w:rPr>
+        <w:t xml:space="preserve">The simplest way of modelling a nonlinear relationship is to transform the forecast variable y and/or the predictor variable </w:t>
+      </w:r>
+      <w:r>
+        <w:rPr>
+          <w:rFonts w:ascii="Roboto Condensed Light" w:eastAsiaTheme="minorEastAsia" w:hAnsi="Roboto Condensed Light"/>
+        </w:rPr>
+        <w:t>x before estimating the regression model. While this provides a non-linear functional form, the model is still linear in the parameters.</w:t>
+      </w:r>
+    </w:p>
+    <w:p>
+      <w:pPr>
+        <w:pStyle w:val="ListParagraph"/>
+        <w:numPr>
+          <w:ilvl w:val="0"/>
+          <w:numId w:val="1"/>
+        </w:numPr>
+        <w:rPr>
+          <w:rFonts w:ascii="Roboto Condensed Light" w:hAnsi="Roboto Condensed Light"/>
+        </w:rPr>
+      </w:pPr>
+      <w:r>
+        <w:rPr>
+          <w:rFonts w:ascii="Roboto Condensed Light" w:eastAsiaTheme="minorEastAsia" w:hAnsi="Roboto Condensed Light"/>
+        </w:rPr>
+        <w:t>There are cases where simply transforming the data will not be adequate and a more general specification is required.</w:t>
+      </w:r>
+      <w:r>
+        <w:rPr>
+          <w:rFonts w:ascii="Roboto Condensed Light" w:eastAsiaTheme="minorEastAsia" w:hAnsi="Roboto Condensed Light"/>
+        </w:rPr>
+        <w:t xml:space="preserve"> (We allow f(x) to be a more flexible nonlinear function of x).</w:t>
+      </w:r>
+    </w:p>
+    <w:p>
+      <w:pPr>
+        <w:pStyle w:val="ListParagraph"/>
+        <w:numPr>
+          <w:ilvl w:val="0"/>
+          <w:numId w:val="1"/>
+        </w:numPr>
+        <w:rPr>
+          <w:rFonts w:ascii="Roboto Condensed Light" w:hAnsi="Roboto Condensed Light"/>
+        </w:rPr>
+      </w:pPr>
+      <w:r>
+        <w:rPr>
+          <w:rFonts w:ascii="Roboto Condensed Light" w:hAnsi="Roboto Condensed Light"/>
+        </w:rPr>
+        <w:t xml:space="preserve">One of the simplest specifications is to make </w:t>
+      </w:r>
+      <w:r>
+        <w:rPr>
+          <w:rFonts w:ascii="Roboto Condensed Light" w:hAnsi="Roboto Condensed Light"/>
+          <w:i/>
+        </w:rPr>
+        <w:t>f</w:t>
+      </w:r>
+      <w:r>
+        <w:rPr>
+          <w:rFonts w:ascii="Roboto Condensed Light" w:hAnsi="Roboto Condensed Light"/>
+        </w:rPr>
+        <w:t xml:space="preserve"> piecewise linear.</w:t>
+      </w:r>
+      <w:r>
+        <w:rPr>
+          <w:rFonts w:ascii="Roboto Condensed Light" w:hAnsi="Roboto Condensed Light"/>
+        </w:rPr>
+        <w:t xml:space="preserve"> We introduce points where the slope of </w:t>
+      </w:r>
+      <w:r>
+        <w:rPr>
+          <w:rFonts w:ascii="Roboto Condensed Light" w:hAnsi="Roboto Condensed Light"/>
+          <w:i/>
+        </w:rPr>
+        <w:t xml:space="preserve">f </w:t>
+      </w:r>
+      <w:r>
+        <w:rPr>
+          <w:rFonts w:ascii="Roboto Condensed Light" w:hAnsi="Roboto Condensed Light"/>
+        </w:rPr>
+        <w:t xml:space="preserve"> can change.</w:t>
+      </w:r>
       <w:bookmarkStart w:id="0" w:name="_GoBack"/>
       <w:bookmarkEnd w:id="0"/>
-    </w:p>
-    <w:p>
-      <w:pPr>
-        <w:rPr>
-          <w:rFonts w:ascii="Roboto Condensed Light" w:hAnsi="Roboto Condensed Light"/>
-        </w:rPr>
-      </w:pPr>
     </w:p>
     <w:sectPr>
       <w:pgSz w:w="12240" w:h="15840"/>

</xml_diff>

<commit_message>
Chapter 5  until exercise 6
</commit_message>
<xml_diff>
--- a/code_for_hyndman_and_athanasopoulos/Notes for Hyndman and Athanasopoulos.docx
+++ b/code_for_hyndman_and_athanasopoulos/Notes for Hyndman and Athanasopoulos.docx
@@ -2978,6 +2978,154 @@
           <w:rFonts w:ascii="Roboto Condensed Light" w:hAnsi="Roboto Condensed Light"/>
         </w:rPr>
         <w:t xml:space="preserve"> can change.</w:t>
+      </w:r>
+    </w:p>
+    <w:p>
+      <w:pPr>
+        <w:pStyle w:val="ListParagraph"/>
+        <w:numPr>
+          <w:ilvl w:val="0"/>
+          <w:numId w:val="1"/>
+        </w:numPr>
+        <w:rPr>
+          <w:rFonts w:ascii="Roboto Condensed Light" w:hAnsi="Roboto Condensed Light"/>
+        </w:rPr>
+      </w:pPr>
+      <w:r>
+        <w:rPr>
+          <w:rFonts w:ascii="Roboto Condensed Light" w:hAnsi="Roboto Condensed Light"/>
+        </w:rPr>
+        <w:t xml:space="preserve">It is important not to confuse correlation with causation, or causation with forecasting. A variable </w:t>
+      </w:r>
+      <w:r>
+        <w:rPr>
+          <w:rFonts w:ascii="Roboto Condensed Light" w:hAnsi="Roboto Condensed Light"/>
+          <w:i/>
+        </w:rPr>
+        <w:t xml:space="preserve">x </w:t>
+      </w:r>
+      <w:r>
+        <w:rPr>
+          <w:rFonts w:ascii="Roboto Condensed Light" w:hAnsi="Roboto Condensed Light"/>
+        </w:rPr>
+        <w:t xml:space="preserve">may be useful for forecasting a variable </w:t>
+      </w:r>
+      <w:r>
+        <w:rPr>
+          <w:rFonts w:ascii="Roboto Condensed Light" w:hAnsi="Roboto Condensed Light"/>
+          <w:i/>
+        </w:rPr>
+        <w:t>y</w:t>
+      </w:r>
+      <w:r>
+        <w:rPr>
+          <w:rFonts w:ascii="Roboto Condensed Light" w:hAnsi="Roboto Condensed Light"/>
+        </w:rPr>
+        <w:t xml:space="preserve">, but that does not mean </w:t>
+      </w:r>
+      <w:r>
+        <w:rPr>
+          <w:rFonts w:ascii="Roboto Condensed Light" w:hAnsi="Roboto Condensed Light"/>
+          <w:i/>
+        </w:rPr>
+        <w:t xml:space="preserve">x </w:t>
+      </w:r>
+      <w:r>
+        <w:rPr>
+          <w:rFonts w:ascii="Roboto Condensed Light" w:hAnsi="Roboto Condensed Light"/>
+        </w:rPr>
+        <w:t xml:space="preserve">is causing </w:t>
+      </w:r>
+      <w:r>
+        <w:rPr>
+          <w:rFonts w:ascii="Roboto Condensed Light" w:hAnsi="Roboto Condensed Light"/>
+          <w:i/>
+        </w:rPr>
+        <w:t>y</w:t>
+      </w:r>
+      <w:r>
+        <w:rPr>
+          <w:rFonts w:ascii="Roboto Condensed Light" w:hAnsi="Roboto Condensed Light"/>
+        </w:rPr>
+        <w:t>.</w:t>
+      </w:r>
+    </w:p>
+    <w:p>
+      <w:pPr>
+        <w:pStyle w:val="ListParagraph"/>
+        <w:numPr>
+          <w:ilvl w:val="0"/>
+          <w:numId w:val="1"/>
+        </w:numPr>
+        <w:rPr>
+          <w:rFonts w:ascii="Roboto Condensed Light" w:hAnsi="Roboto Condensed Light"/>
+        </w:rPr>
+      </w:pPr>
+      <w:r>
+        <w:rPr>
+          <w:rFonts w:ascii="Roboto Condensed Light" w:hAnsi="Roboto Condensed Light"/>
+        </w:rPr>
+        <w:t>It is important to understand that correlations are useful for forecasting, even when there is no causal relationship between the two variables, or when the correlation runs in the opposite direction.</w:t>
+      </w:r>
+    </w:p>
+    <w:p>
+      <w:pPr>
+        <w:pStyle w:val="ListParagraph"/>
+        <w:numPr>
+          <w:ilvl w:val="0"/>
+          <w:numId w:val="1"/>
+        </w:numPr>
+        <w:rPr>
+          <w:rFonts w:ascii="Roboto Condensed Light" w:hAnsi="Roboto Condensed Light"/>
+        </w:rPr>
+      </w:pPr>
+      <w:r>
+        <w:rPr>
+          <w:rFonts w:ascii="Roboto Condensed Light" w:hAnsi="Roboto Condensed Light"/>
+        </w:rPr>
+        <w:t>However, often a better model is possible if a causal mechanism can be determined.</w:t>
+      </w:r>
+    </w:p>
+    <w:p>
+      <w:pPr>
+        <w:pStyle w:val="ListParagraph"/>
+        <w:numPr>
+          <w:ilvl w:val="0"/>
+          <w:numId w:val="1"/>
+        </w:numPr>
+        <w:rPr>
+          <w:rFonts w:ascii="Roboto Condensed Light" w:hAnsi="Roboto Condensed Light"/>
+        </w:rPr>
+      </w:pPr>
+      <w:r>
+        <w:rPr>
+          <w:rFonts w:ascii="Roboto Condensed Light" w:hAnsi="Roboto Condensed Light"/>
+        </w:rPr>
+        <w:t>We say that two variables are confounded when their effects on the forecast variable cannot be separated.</w:t>
+      </w:r>
+    </w:p>
+    <w:p>
+      <w:pPr>
+        <w:pStyle w:val="ListParagraph"/>
+        <w:numPr>
+          <w:ilvl w:val="0"/>
+          <w:numId w:val="1"/>
+        </w:numPr>
+        <w:rPr>
+          <w:rFonts w:ascii="Roboto Condensed Light" w:hAnsi="Roboto Condensed Light"/>
+        </w:rPr>
+      </w:pPr>
+      <w:r>
+        <w:rPr>
+          <w:rFonts w:ascii="Roboto Condensed Light" w:hAnsi="Roboto Condensed Light"/>
+        </w:rPr>
+        <w:t>Multicollinearity occurs when similar information is provided by two or more of the predictor variables in a multiple regression.</w:t>
+      </w:r>
+      <w:r>
+        <w:rPr>
+          <w:rFonts w:ascii="Roboto Condensed Light" w:hAnsi="Roboto Condensed Light"/>
+        </w:rPr>
+        <w:t xml:space="preserve"> A sign of multicollinearity is an extremely high correlation between a pair of predictors.</w:t>
       </w:r>
       <w:bookmarkStart w:id="0" w:name="_GoBack"/>
       <w:bookmarkEnd w:id="0"/>

</xml_diff>

<commit_message>
Chapter 6 - notes and code
</commit_message>
<xml_diff>
--- a/code_for_hyndman_and_athanasopoulos/Notes for Hyndman and Athanasopoulos.docx
+++ b/code_for_hyndman_and_athanasopoulos/Notes for Hyndman and Athanasopoulos.docx
@@ -2660,7 +2660,21 @@
         <w:rPr>
           <w:rFonts w:ascii="Roboto Condensed Light" w:eastAsiaTheme="minorEastAsia" w:hAnsi="Roboto Condensed Light"/>
         </w:rPr>
-        <w:t>Where possible, all potential regression models should be fitted and the best model should be selected based on one of the measures discussed</w:t>
+        <w:t xml:space="preserve">Where possible, all potential regression models should be </w:t>
+      </w:r>
+      <w:proofErr w:type="gramStart"/>
+      <w:r>
+        <w:rPr>
+          <w:rFonts w:ascii="Roboto Condensed Light" w:eastAsiaTheme="minorEastAsia" w:hAnsi="Roboto Condensed Light"/>
+        </w:rPr>
+        <w:t>fitted</w:t>
+      </w:r>
+      <w:proofErr w:type="gramEnd"/>
+      <w:r>
+        <w:rPr>
+          <w:rFonts w:ascii="Roboto Condensed Light" w:eastAsiaTheme="minorEastAsia" w:hAnsi="Roboto Condensed Light"/>
+        </w:rPr>
+        <w:t xml:space="preserve"> and the best model should be selected based on one of the measures discussed</w:t>
       </w:r>
       <w:r>
         <w:rPr>
@@ -2739,7 +2753,21 @@
           <w:rFonts w:ascii="Roboto Condensed Light" w:eastAsiaTheme="minorEastAsia" w:hAnsi="Roboto Condensed Light"/>
         </w:rPr>
         <w:lastRenderedPageBreak/>
-        <w:t>the data from the forecast period. We assume prior knowledge of the predictor variables (the x variables), but should not assume knowledge of the data that are to be forecast.</w:t>
+        <w:t>the data from the forecast period. We assume prior knowledge of the predictor variables (the x variables</w:t>
+      </w:r>
+      <w:proofErr w:type="gramStart"/>
+      <w:r>
+        <w:rPr>
+          <w:rFonts w:ascii="Roboto Condensed Light" w:eastAsiaTheme="minorEastAsia" w:hAnsi="Roboto Condensed Light"/>
+        </w:rPr>
+        <w:t>), but</w:t>
+      </w:r>
+      <w:proofErr w:type="gramEnd"/>
+      <w:r>
+        <w:rPr>
+          <w:rFonts w:ascii="Roboto Condensed Light" w:eastAsiaTheme="minorEastAsia" w:hAnsi="Roboto Condensed Light"/>
+        </w:rPr>
+        <w:t xml:space="preserve"> should not assume knowledge of the data that are to be forecast.</w:t>
       </w:r>
     </w:p>
     <w:p>
@@ -2964,20 +2992,43 @@
         <w:rPr>
           <w:rFonts w:ascii="Roboto Condensed Light" w:hAnsi="Roboto Condensed Light"/>
         </w:rPr>
-        <w:t xml:space="preserve"> We introduce points where the slope of </w:t>
-      </w:r>
+        <w:t xml:space="preserve"> We introduce points where the slope </w:t>
+      </w:r>
+      <w:proofErr w:type="spellStart"/>
+      <w:r>
+        <w:rPr>
+          <w:rFonts w:ascii="Roboto Condensed Light" w:hAnsi="Roboto Condensed Light"/>
+        </w:rPr>
+        <w:t xml:space="preserve">of </w:t>
+      </w:r>
+      <w:proofErr w:type="gramStart"/>
       <w:r>
         <w:rPr>
           <w:rFonts w:ascii="Roboto Condensed Light" w:hAnsi="Roboto Condensed Light"/>
           <w:i/>
         </w:rPr>
-        <w:t xml:space="preserve">f </w:t>
-      </w:r>
-      <w:r>
-        <w:rPr>
-          <w:rFonts w:ascii="Roboto Condensed Light" w:hAnsi="Roboto Condensed Light"/>
-        </w:rPr>
-        <w:t xml:space="preserve"> can change.</w:t>
+        <w:t>f</w:t>
+      </w:r>
+      <w:proofErr w:type="spellEnd"/>
+      <w:r>
+        <w:rPr>
+          <w:rFonts w:ascii="Roboto Condensed Light" w:hAnsi="Roboto Condensed Light"/>
+          <w:i/>
+        </w:rPr>
+        <w:t xml:space="preserve"> </w:t>
+      </w:r>
+      <w:r>
+        <w:rPr>
+          <w:rFonts w:ascii="Roboto Condensed Light" w:hAnsi="Roboto Condensed Light"/>
+        </w:rPr>
+        <w:t xml:space="preserve"> can</w:t>
+      </w:r>
+      <w:proofErr w:type="gramEnd"/>
+      <w:r>
+        <w:rPr>
+          <w:rFonts w:ascii="Roboto Condensed Light" w:hAnsi="Roboto Condensed Light"/>
+        </w:rPr>
+        <w:t xml:space="preserve"> change.</w:t>
       </w:r>
     </w:p>
     <w:p>
@@ -3127,6 +3178,1242 @@
         </w:rPr>
         <w:t xml:space="preserve"> A sign of multicollinearity is an extremely high correlation between a pair of predictors.</w:t>
       </w:r>
+    </w:p>
+    <w:p>
+      <w:pPr>
+        <w:rPr>
+          <w:rFonts w:ascii="Roboto Condensed Light" w:hAnsi="Roboto Condensed Light"/>
+        </w:rPr>
+      </w:pPr>
+    </w:p>
+    <w:p>
+      <w:pPr>
+        <w:rPr>
+          <w:rFonts w:ascii="Roboto Condensed Light" w:hAnsi="Roboto Condensed Light"/>
+        </w:rPr>
+      </w:pPr>
+    </w:p>
+    <w:p>
+      <w:pPr>
+        <w:rPr>
+          <w:rFonts w:ascii="Roboto Condensed Light" w:hAnsi="Roboto Condensed Light"/>
+        </w:rPr>
+      </w:pPr>
+    </w:p>
+    <w:p>
+      <w:pPr>
+        <w:rPr>
+          <w:rFonts w:ascii="Roboto Condensed Light" w:hAnsi="Roboto Condensed Light"/>
+        </w:rPr>
+      </w:pPr>
+    </w:p>
+    <w:p>
+      <w:pPr>
+        <w:rPr>
+          <w:rFonts w:ascii="Roboto Condensed Light" w:hAnsi="Roboto Condensed Light"/>
+        </w:rPr>
+      </w:pPr>
+    </w:p>
+    <w:p>
+      <w:pPr>
+        <w:rPr>
+          <w:rFonts w:ascii="Roboto Condensed Light" w:hAnsi="Roboto Condensed Light"/>
+        </w:rPr>
+      </w:pPr>
+    </w:p>
+    <w:p>
+      <w:pPr>
+        <w:rPr>
+          <w:rFonts w:ascii="Roboto Condensed Light" w:hAnsi="Roboto Condensed Light"/>
+        </w:rPr>
+      </w:pPr>
+    </w:p>
+    <w:p>
+      <w:pPr>
+        <w:rPr>
+          <w:rFonts w:ascii="Roboto Condensed Light" w:hAnsi="Roboto Condensed Light"/>
+        </w:rPr>
+      </w:pPr>
+    </w:p>
+    <w:p>
+      <w:pPr>
+        <w:rPr>
+          <w:rFonts w:ascii="Roboto Condensed Light" w:hAnsi="Roboto Condensed Light"/>
+        </w:rPr>
+      </w:pPr>
+      <w:r>
+        <w:rPr>
+          <w:rFonts w:ascii="Roboto Condensed Light" w:hAnsi="Roboto Condensed Light"/>
+        </w:rPr>
+        <w:lastRenderedPageBreak/>
+        <w:t xml:space="preserve">Notes for Hyndman and Athanasopoulos – Chapter </w:t>
+      </w:r>
+      <w:r>
+        <w:rPr>
+          <w:rFonts w:ascii="Roboto Condensed Light" w:hAnsi="Roboto Condensed Light"/>
+        </w:rPr>
+        <w:t>6</w:t>
+      </w:r>
+    </w:p>
+    <w:p>
+      <w:pPr>
+        <w:rPr>
+          <w:rFonts w:ascii="Roboto Condensed Light" w:hAnsi="Roboto Condensed Light"/>
+        </w:rPr>
+      </w:pPr>
+    </w:p>
+    <w:p>
+      <w:pPr>
+        <w:pStyle w:val="ListParagraph"/>
+        <w:numPr>
+          <w:ilvl w:val="0"/>
+          <w:numId w:val="1"/>
+        </w:numPr>
+        <w:rPr>
+          <w:rFonts w:ascii="Roboto Condensed Light" w:hAnsi="Roboto Condensed Light"/>
+        </w:rPr>
+      </w:pPr>
+      <w:r>
+        <w:rPr>
+          <w:rFonts w:ascii="Roboto Condensed Light" w:hAnsi="Roboto Condensed Light"/>
+        </w:rPr>
+        <w:t>Time series data can exhibit a variety of patterns, and it is often useful to split a time series into several components, each representing an underlying pattern category.</w:t>
+      </w:r>
+    </w:p>
+    <w:p>
+      <w:pPr>
+        <w:pStyle w:val="ListParagraph"/>
+        <w:numPr>
+          <w:ilvl w:val="0"/>
+          <w:numId w:val="1"/>
+        </w:numPr>
+        <w:rPr>
+          <w:rFonts w:ascii="Roboto Condensed Light" w:hAnsi="Roboto Condensed Light"/>
+        </w:rPr>
+      </w:pPr>
+      <w:r>
+        <w:rPr>
+          <w:rFonts w:ascii="Roboto Condensed Light" w:hAnsi="Roboto Condensed Light"/>
+        </w:rPr>
+        <w:t>When we decompose a time series into components, we usually combine the trend and the cycle into a single component (trend-cycle component).</w:t>
+      </w:r>
+    </w:p>
+    <w:p>
+      <w:pPr>
+        <w:pStyle w:val="ListParagraph"/>
+        <w:numPr>
+          <w:ilvl w:val="0"/>
+          <w:numId w:val="1"/>
+        </w:numPr>
+        <w:rPr>
+          <w:rFonts w:ascii="Roboto Condensed Light" w:hAnsi="Roboto Condensed Light"/>
+        </w:rPr>
+      </w:pPr>
+      <w:r>
+        <w:rPr>
+          <w:rFonts w:ascii="Roboto Condensed Light" w:hAnsi="Roboto Condensed Light"/>
+        </w:rPr>
+        <w:t>There are, thus, three components in a time series:</w:t>
+      </w:r>
+    </w:p>
+    <w:p>
+      <w:pPr>
+        <w:pStyle w:val="ListParagraph"/>
+        <w:numPr>
+          <w:ilvl w:val="1"/>
+          <w:numId w:val="1"/>
+        </w:numPr>
+        <w:rPr>
+          <w:rFonts w:ascii="Roboto Condensed Light" w:hAnsi="Roboto Condensed Light"/>
+        </w:rPr>
+      </w:pPr>
+      <w:r>
+        <w:rPr>
+          <w:rFonts w:ascii="Roboto Condensed Light" w:hAnsi="Roboto Condensed Light"/>
+        </w:rPr>
+        <w:t>A trend-cycle component</w:t>
+      </w:r>
+    </w:p>
+    <w:p>
+      <w:pPr>
+        <w:pStyle w:val="ListParagraph"/>
+        <w:numPr>
+          <w:ilvl w:val="1"/>
+          <w:numId w:val="1"/>
+        </w:numPr>
+        <w:rPr>
+          <w:rFonts w:ascii="Roboto Condensed Light" w:hAnsi="Roboto Condensed Light"/>
+        </w:rPr>
+      </w:pPr>
+      <w:r>
+        <w:rPr>
+          <w:rFonts w:ascii="Roboto Condensed Light" w:hAnsi="Roboto Condensed Light"/>
+        </w:rPr>
+        <w:t>A seasonal component</w:t>
+      </w:r>
+    </w:p>
+    <w:p>
+      <w:pPr>
+        <w:pStyle w:val="ListParagraph"/>
+        <w:numPr>
+          <w:ilvl w:val="1"/>
+          <w:numId w:val="1"/>
+        </w:numPr>
+        <w:rPr>
+          <w:rFonts w:ascii="Roboto Condensed Light" w:hAnsi="Roboto Condensed Light"/>
+        </w:rPr>
+      </w:pPr>
+      <w:r>
+        <w:rPr>
+          <w:rFonts w:ascii="Roboto Condensed Light" w:hAnsi="Roboto Condensed Light"/>
+        </w:rPr>
+        <w:t>A remainder component</w:t>
+      </w:r>
+    </w:p>
+    <w:p>
+      <w:pPr>
+        <w:pStyle w:val="ListParagraph"/>
+        <w:numPr>
+          <w:ilvl w:val="0"/>
+          <w:numId w:val="3"/>
+        </w:numPr>
+        <w:rPr>
+          <w:rFonts w:ascii="Roboto Condensed Light" w:hAnsi="Roboto Condensed Light"/>
+        </w:rPr>
+      </w:pPr>
+      <w:r>
+        <w:rPr>
+          <w:rFonts w:ascii="Roboto Condensed Light" w:hAnsi="Roboto Condensed Light"/>
+        </w:rPr>
+        <w:t>A time series can be decomposed into a sum of its components (additive decomposition) or as a product of its components (multiplicative decomposition).</w:t>
+      </w:r>
+    </w:p>
+    <w:p>
+      <w:pPr>
+        <w:pStyle w:val="ListParagraph"/>
+        <w:numPr>
+          <w:ilvl w:val="0"/>
+          <w:numId w:val="3"/>
+        </w:numPr>
+        <w:rPr>
+          <w:rFonts w:ascii="Roboto Condensed Light" w:hAnsi="Roboto Condensed Light"/>
+        </w:rPr>
+      </w:pPr>
+      <w:r>
+        <w:rPr>
+          <w:rFonts w:ascii="Roboto Condensed Light" w:hAnsi="Roboto Condensed Light"/>
+        </w:rPr>
+        <w:t>Additive decomposition is most appropriate if the seasonal fluctuations do not vary with the level of the series, whereas multiplicative decomposition is appropriate when the seasonal pattern is proportional to the level of the series.</w:t>
+      </w:r>
+    </w:p>
+    <w:p>
+      <w:pPr>
+        <w:pStyle w:val="ListParagraph"/>
+        <w:numPr>
+          <w:ilvl w:val="0"/>
+          <w:numId w:val="3"/>
+        </w:numPr>
+        <w:rPr>
+          <w:rFonts w:ascii="Roboto Condensed Light" w:hAnsi="Roboto Condensed Light"/>
+        </w:rPr>
+      </w:pPr>
+      <w:r>
+        <w:rPr>
+          <w:rFonts w:ascii="Roboto Condensed Light" w:hAnsi="Roboto Condensed Light"/>
+        </w:rPr>
+        <w:t>Intuitively, the trend-cycle component shows the overall movement in the series, ignoring the seasonality and any small random fluctuations.</w:t>
+      </w:r>
+    </w:p>
+    <w:p>
+      <w:pPr>
+        <w:pStyle w:val="ListParagraph"/>
+        <w:numPr>
+          <w:ilvl w:val="0"/>
+          <w:numId w:val="3"/>
+        </w:numPr>
+        <w:rPr>
+          <w:rFonts w:ascii="Roboto Condensed Light" w:hAnsi="Roboto Condensed Light"/>
+        </w:rPr>
+      </w:pPr>
+      <w:r>
+        <w:rPr>
+          <w:rFonts w:ascii="Roboto Condensed Light" w:hAnsi="Roboto Condensed Light"/>
+        </w:rPr>
+        <w:t>If the seasonal component is removed from the original data, the resulting values represent a data that has been “seasonally adjusted”.</w:t>
+      </w:r>
+    </w:p>
+    <w:p>
+      <w:pPr>
+        <w:pStyle w:val="ListParagraph"/>
+        <w:numPr>
+          <w:ilvl w:val="0"/>
+          <w:numId w:val="3"/>
+        </w:numPr>
+        <w:rPr>
+          <w:rFonts w:ascii="Roboto Condensed Light" w:hAnsi="Roboto Condensed Light"/>
+        </w:rPr>
+      </w:pPr>
+      <w:r>
+        <w:rPr>
+          <w:rFonts w:ascii="Roboto Condensed Light" w:hAnsi="Roboto Condensed Light"/>
+        </w:rPr>
+        <w:t xml:space="preserve">For additive decomposition, this is equivalent to </w:t>
+      </w:r>
+      <m:oMath>
+        <m:sSub>
+          <m:sSubPr>
+            <m:ctrlPr>
+              <w:rPr>
+                <w:rFonts w:ascii="Cambria Math" w:hAnsi="Cambria Math"/>
+                <w:i/>
+              </w:rPr>
+            </m:ctrlPr>
+          </m:sSubPr>
+          <m:e>
+            <m:r>
+              <w:rPr>
+                <w:rFonts w:ascii="Cambria Math" w:hAnsi="Cambria Math"/>
+              </w:rPr>
+              <m:t>y</m:t>
+            </m:r>
+          </m:e>
+          <m:sub>
+            <m:r>
+              <w:rPr>
+                <w:rFonts w:ascii="Cambria Math" w:hAnsi="Cambria Math"/>
+              </w:rPr>
+              <m:t>t</m:t>
+            </m:r>
+          </m:sub>
+        </m:sSub>
+        <m:r>
+          <w:rPr>
+            <w:rFonts w:ascii="Cambria Math" w:hAnsi="Cambria Math"/>
+          </w:rPr>
+          <m:t xml:space="preserve">- </m:t>
+        </m:r>
+        <m:sSub>
+          <m:sSubPr>
+            <m:ctrlPr>
+              <w:rPr>
+                <w:rFonts w:ascii="Cambria Math" w:hAnsi="Cambria Math"/>
+                <w:i/>
+              </w:rPr>
+            </m:ctrlPr>
+          </m:sSubPr>
+          <m:e>
+            <m:r>
+              <w:rPr>
+                <w:rFonts w:ascii="Cambria Math" w:hAnsi="Cambria Math"/>
+              </w:rPr>
+              <m:t>S</m:t>
+            </m:r>
+          </m:e>
+          <m:sub>
+            <m:r>
+              <w:rPr>
+                <w:rFonts w:ascii="Cambria Math" w:hAnsi="Cambria Math"/>
+              </w:rPr>
+              <m:t>t</m:t>
+            </m:r>
+          </m:sub>
+        </m:sSub>
+      </m:oMath>
+      <w:r>
+        <w:rPr>
+          <w:rFonts w:ascii="Roboto Condensed Light" w:eastAsiaTheme="minorEastAsia" w:hAnsi="Roboto Condensed Light"/>
+        </w:rPr>
+        <w:t xml:space="preserve">, whereas for multiplicative data, this is equivalent to </w:t>
+      </w:r>
+      <m:oMath>
+        <m:sSub>
+          <m:sSubPr>
+            <m:ctrlPr>
+              <w:rPr>
+                <w:rFonts w:ascii="Cambria Math" w:hAnsi="Cambria Math"/>
+                <w:i/>
+              </w:rPr>
+            </m:ctrlPr>
+          </m:sSubPr>
+          <m:e>
+            <m:r>
+              <w:rPr>
+                <w:rFonts w:ascii="Cambria Math" w:hAnsi="Cambria Math"/>
+              </w:rPr>
+              <m:t>y</m:t>
+            </m:r>
+          </m:e>
+          <m:sub>
+            <m:r>
+              <w:rPr>
+                <w:rFonts w:ascii="Cambria Math" w:hAnsi="Cambria Math"/>
+              </w:rPr>
+              <m:t>t</m:t>
+            </m:r>
+          </m:sub>
+        </m:sSub>
+        <m:r>
+          <w:rPr>
+            <w:rFonts w:ascii="Cambria Math" w:hAnsi="Cambria Math"/>
+          </w:rPr>
+          <m:t>/</m:t>
+        </m:r>
+        <m:sSub>
+          <m:sSubPr>
+            <m:ctrlPr>
+              <w:rPr>
+                <w:rFonts w:ascii="Cambria Math" w:hAnsi="Cambria Math"/>
+                <w:i/>
+              </w:rPr>
+            </m:ctrlPr>
+          </m:sSubPr>
+          <m:e>
+            <m:r>
+              <w:rPr>
+                <w:rFonts w:ascii="Cambria Math" w:hAnsi="Cambria Math"/>
+              </w:rPr>
+              <m:t>S</m:t>
+            </m:r>
+          </m:e>
+          <m:sub>
+            <m:r>
+              <w:rPr>
+                <w:rFonts w:ascii="Cambria Math" w:hAnsi="Cambria Math"/>
+              </w:rPr>
+              <m:t>t</m:t>
+            </m:r>
+          </m:sub>
+        </m:sSub>
+      </m:oMath>
+      <w:r>
+        <w:rPr>
+          <w:rFonts w:ascii="Roboto Condensed Light" w:eastAsiaTheme="minorEastAsia" w:hAnsi="Roboto Condensed Light"/>
+        </w:rPr>
+        <w:t>.</w:t>
+      </w:r>
+    </w:p>
+    <w:p>
+      <w:pPr>
+        <w:pStyle w:val="ListParagraph"/>
+        <w:numPr>
+          <w:ilvl w:val="0"/>
+          <w:numId w:val="3"/>
+        </w:numPr>
+        <w:rPr>
+          <w:rFonts w:ascii="Roboto Condensed Light" w:hAnsi="Roboto Condensed Light"/>
+        </w:rPr>
+      </w:pPr>
+      <w:r>
+        <w:rPr>
+          <w:rFonts w:ascii="Roboto Condensed Light" w:eastAsiaTheme="minorEastAsia" w:hAnsi="Roboto Condensed Light"/>
+        </w:rPr>
+        <w:t>Seasonally-adjusted data still contains the remainder component.</w:t>
+      </w:r>
+    </w:p>
+    <w:p>
+      <w:pPr>
+        <w:pStyle w:val="ListParagraph"/>
+        <w:numPr>
+          <w:ilvl w:val="0"/>
+          <w:numId w:val="3"/>
+        </w:numPr>
+        <w:rPr>
+          <w:rFonts w:ascii="Roboto Condensed Light" w:hAnsi="Roboto Condensed Light"/>
+        </w:rPr>
+      </w:pPr>
+      <w:r>
+        <w:rPr>
+          <w:rFonts w:ascii="Roboto Condensed Light" w:eastAsiaTheme="minorEastAsia" w:hAnsi="Roboto Condensed Light"/>
+        </w:rPr>
+        <w:t>Classical decomposition:</w:t>
+      </w:r>
+    </w:p>
+    <w:p>
+      <w:pPr>
+        <w:pStyle w:val="ListParagraph"/>
+        <w:numPr>
+          <w:ilvl w:val="1"/>
+          <w:numId w:val="3"/>
+        </w:numPr>
+        <w:rPr>
+          <w:rFonts w:ascii="Roboto Condensed Light" w:hAnsi="Roboto Condensed Light"/>
+        </w:rPr>
+      </w:pPr>
+      <w:r>
+        <w:rPr>
+          <w:rFonts w:ascii="Roboto Condensed Light" w:eastAsiaTheme="minorEastAsia" w:hAnsi="Roboto Condensed Light"/>
+        </w:rPr>
+        <w:t xml:space="preserve">The first step is to use a moving-average to estimate the trend-cycle. It estimates the trend cycle at time </w:t>
+      </w:r>
+      <w:r>
+        <w:rPr>
+          <w:rFonts w:ascii="Roboto Condensed Light" w:eastAsiaTheme="minorEastAsia" w:hAnsi="Roboto Condensed Light"/>
+          <w:i/>
+        </w:rPr>
+        <w:t>t</w:t>
+      </w:r>
+      <w:r>
+        <w:rPr>
+          <w:rFonts w:ascii="Roboto Condensed Light" w:eastAsiaTheme="minorEastAsia" w:hAnsi="Roboto Condensed Light"/>
+        </w:rPr>
+        <w:t xml:space="preserve"> by averaging the values of the time series within </w:t>
+      </w:r>
+      <w:r>
+        <w:rPr>
+          <w:rFonts w:ascii="Roboto Condensed Light" w:eastAsiaTheme="minorEastAsia" w:hAnsi="Roboto Condensed Light"/>
+          <w:i/>
+        </w:rPr>
+        <w:t>k periods of t</w:t>
+      </w:r>
+      <w:r>
+        <w:rPr>
+          <w:rFonts w:ascii="Roboto Condensed Light" w:eastAsiaTheme="minorEastAsia" w:hAnsi="Roboto Condensed Light"/>
+        </w:rPr>
+        <w:t>.</w:t>
+      </w:r>
+    </w:p>
+    <w:p>
+      <w:pPr>
+        <w:pStyle w:val="ListParagraph"/>
+        <w:numPr>
+          <w:ilvl w:val="1"/>
+          <w:numId w:val="3"/>
+        </w:numPr>
+        <w:rPr>
+          <w:rFonts w:ascii="Roboto Condensed Light" w:hAnsi="Roboto Condensed Light"/>
+        </w:rPr>
+      </w:pPr>
+      <w:r>
+        <w:rPr>
+          <w:rFonts w:ascii="Roboto Condensed Light" w:eastAsiaTheme="minorEastAsia" w:hAnsi="Roboto Condensed Light"/>
+        </w:rPr>
+        <w:t>The average eliminates some of the randomness in the data, because nearby points are likely to have similar values. Therefore, the result is a smooth trend-cycle component.</w:t>
+      </w:r>
+    </w:p>
+    <w:p>
+      <w:pPr>
+        <w:pStyle w:val="ListParagraph"/>
+        <w:numPr>
+          <w:ilvl w:val="1"/>
+          <w:numId w:val="3"/>
+        </w:numPr>
+        <w:rPr>
+          <w:rFonts w:ascii="Roboto Condensed Light" w:hAnsi="Roboto Condensed Light"/>
+        </w:rPr>
+      </w:pPr>
+      <w:r>
+        <w:rPr>
+          <w:rFonts w:ascii="Roboto Condensed Light" w:eastAsiaTheme="minorEastAsia" w:hAnsi="Roboto Condensed Light"/>
+        </w:rPr>
+        <w:t>Each value in a m-MA column is the average of the observations in a window of size m centered on the corresponding observation.</w:t>
+      </w:r>
+    </w:p>
+    <w:p>
+      <w:pPr>
+        <w:pStyle w:val="ListParagraph"/>
+        <w:numPr>
+          <w:ilvl w:val="1"/>
+          <w:numId w:val="3"/>
+        </w:numPr>
+        <w:rPr>
+          <w:rFonts w:ascii="Roboto Condensed Light" w:hAnsi="Roboto Condensed Light"/>
+        </w:rPr>
+      </w:pPr>
+      <w:r>
+        <w:rPr>
+          <w:rFonts w:ascii="Roboto Condensed Light" w:eastAsiaTheme="minorEastAsia" w:hAnsi="Roboto Condensed Light"/>
+        </w:rPr>
+        <w:t>The order of the time-series (the m) determines the smoothness of the trend-cycle estimate.</w:t>
+      </w:r>
+    </w:p>
+    <w:p>
+      <w:pPr>
+        <w:pStyle w:val="ListParagraph"/>
+        <w:numPr>
+          <w:ilvl w:val="1"/>
+          <w:numId w:val="3"/>
+        </w:numPr>
+        <w:rPr>
+          <w:rFonts w:ascii="Roboto Condensed Light" w:hAnsi="Roboto Condensed Light"/>
+        </w:rPr>
+      </w:pPr>
+      <w:r>
+        <w:rPr>
+          <w:rFonts w:ascii="Roboto Condensed Light" w:eastAsiaTheme="minorEastAsia" w:hAnsi="Roboto Condensed Light"/>
+        </w:rPr>
+        <w:t xml:space="preserve">Moving-average estimates are usually odd numbered to ensure that the </w:t>
+      </w:r>
+      <w:r>
+        <w:rPr>
+          <w:rFonts w:ascii="Roboto Condensed Light" w:eastAsiaTheme="minorEastAsia" w:hAnsi="Roboto Condensed Light"/>
+        </w:rPr>
+        <w:t>series is symmetric (the missing values on each end of the series would be of the same magnitude).</w:t>
+      </w:r>
+    </w:p>
+    <w:p>
+      <w:pPr>
+        <w:pStyle w:val="ListParagraph"/>
+        <w:numPr>
+          <w:ilvl w:val="1"/>
+          <w:numId w:val="3"/>
+        </w:numPr>
+        <w:rPr>
+          <w:rFonts w:ascii="Roboto Condensed Light" w:hAnsi="Roboto Condensed Light"/>
+        </w:rPr>
+      </w:pPr>
+      <w:r>
+        <w:rPr>
+          <w:rFonts w:ascii="Roboto Condensed Light" w:hAnsi="Roboto Condensed Light"/>
+        </w:rPr>
+        <w:t>It is, however, possible to make a moving average series of order m symmetric by centering it. Each value now represent</w:t>
+      </w:r>
+      <w:r>
+        <w:rPr>
+          <w:rFonts w:ascii="Roboto Condensed Light" w:hAnsi="Roboto Condensed Light"/>
+        </w:rPr>
+        <w:t>s</w:t>
+      </w:r>
+      <w:r>
+        <w:rPr>
+          <w:rFonts w:ascii="Roboto Condensed Light" w:hAnsi="Roboto Condensed Light"/>
+        </w:rPr>
+        <w:t xml:space="preserve"> a weighted average of the values.</w:t>
+      </w:r>
+    </w:p>
+    <w:p>
+      <w:pPr>
+        <w:pStyle w:val="ListParagraph"/>
+        <w:numPr>
+          <w:ilvl w:val="1"/>
+          <w:numId w:val="3"/>
+        </w:numPr>
+        <w:rPr>
+          <w:rFonts w:ascii="Roboto Condensed Light" w:hAnsi="Roboto Condensed Light"/>
+        </w:rPr>
+      </w:pPr>
+      <w:r>
+        <w:rPr>
+          <w:rFonts w:ascii="Roboto Condensed Light" w:hAnsi="Roboto Condensed Light"/>
+        </w:rPr>
+        <w:t xml:space="preserve">If the seasonal period is even and of order </w:t>
+      </w:r>
+      <w:r>
+        <w:rPr>
+          <w:rFonts w:ascii="Roboto Condensed Light" w:hAnsi="Roboto Condensed Light"/>
+          <w:i/>
+        </w:rPr>
+        <w:t>m</w:t>
+      </w:r>
+      <w:r>
+        <w:rPr>
+          <w:rFonts w:ascii="Roboto Condensed Light" w:hAnsi="Roboto Condensed Light"/>
+        </w:rPr>
+        <w:t>, we use a 2 x m MA to estimate the trend cycle.</w:t>
+      </w:r>
+      <w:r>
+        <w:rPr>
+          <w:rFonts w:ascii="Roboto Condensed Light" w:hAnsi="Roboto Condensed Light"/>
+        </w:rPr>
+        <w:t xml:space="preserve"> </w:t>
+      </w:r>
+    </w:p>
+    <w:p>
+      <w:pPr>
+        <w:pStyle w:val="ListParagraph"/>
+        <w:numPr>
+          <w:ilvl w:val="2"/>
+          <w:numId w:val="3"/>
+        </w:numPr>
+        <w:rPr>
+          <w:rFonts w:ascii="Roboto Condensed Light" w:hAnsi="Roboto Condensed Light"/>
+        </w:rPr>
+      </w:pPr>
+      <w:r>
+        <w:rPr>
+          <w:rFonts w:ascii="Roboto Condensed Light" w:hAnsi="Roboto Condensed Light"/>
+        </w:rPr>
+        <w:t>If the se</w:t>
+      </w:r>
+      <w:r>
+        <w:rPr>
+          <w:rFonts w:ascii="Roboto Condensed Light" w:hAnsi="Roboto Condensed Light"/>
+        </w:rPr>
+        <w:t>as</w:t>
+      </w:r>
+      <w:r>
+        <w:rPr>
+          <w:rFonts w:ascii="Roboto Condensed Light" w:hAnsi="Roboto Condensed Light"/>
+        </w:rPr>
+        <w:t>onal period is odd and of order m, we use a m-MA to estimate the trend cycle</w:t>
+      </w:r>
+      <w:r>
+        <w:rPr>
+          <w:rFonts w:ascii="Roboto Condensed Light" w:hAnsi="Roboto Condensed Light"/>
+        </w:rPr>
+        <w:t xml:space="preserve"> If the seasonal period is even and of order m, we use a 2 x m MA to </w:t>
+      </w:r>
+      <w:r>
+        <w:rPr>
+          <w:rFonts w:ascii="Roboto Condensed Light" w:hAnsi="Roboto Condensed Light"/>
+        </w:rPr>
+        <w:lastRenderedPageBreak/>
+        <w:t>estimate the trend cycle (all we are doing here is using moving averages to estimate the trend-cycle component, i.e., extracting the information from the data that is “independent” from seasonal variability or unmeasured variation).</w:t>
+      </w:r>
+    </w:p>
+    <w:p>
+      <w:pPr>
+        <w:pStyle w:val="ListParagraph"/>
+        <w:numPr>
+          <w:ilvl w:val="1"/>
+          <w:numId w:val="3"/>
+        </w:numPr>
+        <w:rPr>
+          <w:rFonts w:ascii="Roboto Condensed Light" w:hAnsi="Roboto Condensed Light"/>
+        </w:rPr>
+      </w:pPr>
+      <w:r>
+        <w:rPr>
+          <w:rFonts w:ascii="Roboto Condensed Light" w:hAnsi="Roboto Condensed Light"/>
+        </w:rPr>
+        <w:t>A combination of moving averages results in weighted moving averages. A major advantage of weighted moving averages is that they yield a smoother estimate of the trend cycle.</w:t>
+      </w:r>
+    </w:p>
+    <w:p>
+      <w:pPr>
+        <w:pStyle w:val="ListParagraph"/>
+        <w:numPr>
+          <w:ilvl w:val="1"/>
+          <w:numId w:val="3"/>
+        </w:numPr>
+        <w:rPr>
+          <w:rFonts w:ascii="Roboto Condensed Light" w:hAnsi="Roboto Condensed Light"/>
+        </w:rPr>
+      </w:pPr>
+      <w:r>
+        <w:rPr>
+          <w:rFonts w:ascii="Roboto Condensed Light" w:hAnsi="Roboto Condensed Light"/>
+        </w:rPr>
+        <w:t>In classical decomposition, we assume that the seasonal component is constant from year to year.</w:t>
+      </w:r>
+    </w:p>
+    <w:p>
+      <w:pPr>
+        <w:pStyle w:val="ListParagraph"/>
+        <w:numPr>
+          <w:ilvl w:val="1"/>
+          <w:numId w:val="3"/>
+        </w:numPr>
+        <w:rPr>
+          <w:rFonts w:ascii="Roboto Condensed Light" w:hAnsi="Roboto Condensed Light"/>
+        </w:rPr>
+      </w:pPr>
+      <w:r>
+        <w:rPr>
+          <w:rFonts w:ascii="Roboto Condensed Light" w:hAnsi="Roboto Condensed Light"/>
+        </w:rPr>
+        <w:t>To perform an additive decomposition using the classical method, the procedures are:</w:t>
+      </w:r>
+    </w:p>
+    <w:p>
+      <w:pPr>
+        <w:pStyle w:val="ListParagraph"/>
+        <w:numPr>
+          <w:ilvl w:val="2"/>
+          <w:numId w:val="3"/>
+        </w:numPr>
+        <w:rPr>
+          <w:rFonts w:ascii="Roboto Condensed Light" w:hAnsi="Roboto Condensed Light"/>
+        </w:rPr>
+      </w:pPr>
+      <w:r>
+        <w:rPr>
+          <w:rFonts w:ascii="Roboto Condensed Light" w:hAnsi="Roboto Condensed Light"/>
+        </w:rPr>
+        <w:t xml:space="preserve">If m (frequency) is an even number, compute the trend-cycle component using a </w:t>
+      </w:r>
+      <w:proofErr w:type="gramStart"/>
+      <w:r>
+        <w:rPr>
+          <w:rFonts w:ascii="Roboto Condensed Light" w:hAnsi="Roboto Condensed Light"/>
+        </w:rPr>
+        <w:t>2 x</w:t>
+      </w:r>
+      <w:proofErr w:type="gramEnd"/>
+      <w:r>
+        <w:rPr>
+          <w:rFonts w:ascii="Roboto Condensed Light" w:hAnsi="Roboto Condensed Light"/>
+        </w:rPr>
+        <w:t xml:space="preserve"> m-MA.  If m is odd, compute the trend-cycle component using an m-MA.</w:t>
+      </w:r>
+    </w:p>
+    <w:p>
+      <w:pPr>
+        <w:pStyle w:val="ListParagraph"/>
+        <w:numPr>
+          <w:ilvl w:val="2"/>
+          <w:numId w:val="3"/>
+        </w:numPr>
+        <w:rPr>
+          <w:rFonts w:ascii="Roboto Condensed Light" w:hAnsi="Roboto Condensed Light"/>
+        </w:rPr>
+      </w:pPr>
+      <w:r>
+        <w:rPr>
+          <w:rFonts w:ascii="Roboto Condensed Light" w:hAnsi="Roboto Condensed Light"/>
+        </w:rPr>
+        <w:t>Calculate the detrended series (now your series is just seasonality + residual component).</w:t>
+      </w:r>
+    </w:p>
+    <w:p>
+      <w:pPr>
+        <w:pStyle w:val="ListParagraph"/>
+        <w:numPr>
+          <w:ilvl w:val="2"/>
+          <w:numId w:val="3"/>
+        </w:numPr>
+        <w:rPr>
+          <w:rFonts w:ascii="Roboto Condensed Light" w:hAnsi="Roboto Condensed Light"/>
+        </w:rPr>
+      </w:pPr>
+      <w:r>
+        <w:rPr>
+          <w:rFonts w:ascii="Roboto Condensed Light" w:hAnsi="Roboto Condensed Light"/>
+        </w:rPr>
+        <w:t>To estimate the seasonal component, average the detrended values for that season. For monthly data, the component for each month is the average of all values for that month.</w:t>
+      </w:r>
+      <w:r>
+        <w:rPr>
+          <w:rFonts w:ascii="Roboto Condensed Light" w:hAnsi="Roboto Condensed Light"/>
+        </w:rPr>
+        <w:t xml:space="preserve"> Seasonal components are adjusted that they add to zero.</w:t>
+      </w:r>
+    </w:p>
+    <w:p>
+      <w:pPr>
+        <w:pStyle w:val="ListParagraph"/>
+        <w:numPr>
+          <w:ilvl w:val="2"/>
+          <w:numId w:val="3"/>
+        </w:numPr>
+        <w:rPr>
+          <w:rFonts w:ascii="Roboto Condensed Light" w:hAnsi="Roboto Condensed Light"/>
+        </w:rPr>
+      </w:pPr>
+      <w:r>
+        <w:rPr>
+          <w:rFonts w:ascii="Roboto Condensed Light" w:hAnsi="Roboto Condensed Light"/>
+        </w:rPr>
+        <w:t>The remainder component is calculated by subtracting the estimated seasonal and trend-cycle components.</w:t>
+      </w:r>
+    </w:p>
+    <w:p>
+      <w:pPr>
+        <w:pStyle w:val="ListParagraph"/>
+        <w:numPr>
+          <w:ilvl w:val="1"/>
+          <w:numId w:val="3"/>
+        </w:numPr>
+        <w:rPr>
+          <w:rFonts w:ascii="Roboto Condensed Light" w:hAnsi="Roboto Condensed Light"/>
+        </w:rPr>
+      </w:pPr>
+      <w:r>
+        <w:rPr>
+          <w:rFonts w:ascii="Roboto Condensed Light" w:hAnsi="Roboto Condensed Light"/>
+        </w:rPr>
+        <w:t>Multiplicative decomposition is similar with the exception that subtractions are replaced by divisions</w:t>
+      </w:r>
+      <w:r>
+        <w:rPr>
+          <w:rFonts w:ascii="Roboto Condensed Light" w:hAnsi="Roboto Condensed Light"/>
+        </w:rPr>
+        <w:t>. Also, seasonal components are adjusted so that they add to m.</w:t>
+      </w:r>
+    </w:p>
+    <w:p>
+      <w:pPr>
+        <w:pStyle w:val="ListParagraph"/>
+        <w:numPr>
+          <w:ilvl w:val="0"/>
+          <w:numId w:val="3"/>
+        </w:numPr>
+        <w:rPr>
+          <w:rFonts w:ascii="Roboto Condensed Light" w:hAnsi="Roboto Condensed Light"/>
+        </w:rPr>
+      </w:pPr>
+      <w:r>
+        <w:rPr>
+          <w:rFonts w:ascii="Roboto Condensed Light" w:hAnsi="Roboto Condensed Light"/>
+        </w:rPr>
+        <w:t>Problems with classical decomposition:</w:t>
+      </w:r>
+    </w:p>
+    <w:p>
+      <w:pPr>
+        <w:pStyle w:val="ListParagraph"/>
+        <w:numPr>
+          <w:ilvl w:val="1"/>
+          <w:numId w:val="3"/>
+        </w:numPr>
+        <w:rPr>
+          <w:rFonts w:ascii="Roboto Condensed Light" w:hAnsi="Roboto Condensed Light"/>
+        </w:rPr>
+      </w:pPr>
+      <w:r>
+        <w:rPr>
+          <w:rFonts w:ascii="Roboto Condensed Light" w:hAnsi="Roboto Condensed Light"/>
+        </w:rPr>
+        <w:t>While widely used, classical decomposition has some problems:</w:t>
+      </w:r>
+    </w:p>
+    <w:p>
+      <w:pPr>
+        <w:pStyle w:val="ListParagraph"/>
+        <w:numPr>
+          <w:ilvl w:val="0"/>
+          <w:numId w:val="4"/>
+        </w:numPr>
+        <w:rPr>
+          <w:rFonts w:ascii="Roboto Condensed Light" w:hAnsi="Roboto Condensed Light"/>
+        </w:rPr>
+      </w:pPr>
+      <w:r>
+        <w:rPr>
+          <w:rFonts w:ascii="Roboto Condensed Light" w:hAnsi="Roboto Condensed Light"/>
+        </w:rPr>
+        <w:t>The estimate of the trend-cycle is unavailable for the first few and last few observations. As a result, the other components for the same observations cannot be estimated.</w:t>
+      </w:r>
+    </w:p>
+    <w:p>
+      <w:pPr>
+        <w:pStyle w:val="ListParagraph"/>
+        <w:numPr>
+          <w:ilvl w:val="0"/>
+          <w:numId w:val="4"/>
+        </w:numPr>
+        <w:rPr>
+          <w:rFonts w:ascii="Roboto Condensed Light" w:hAnsi="Roboto Condensed Light"/>
+        </w:rPr>
+      </w:pPr>
+      <w:r>
+        <w:rPr>
+          <w:rFonts w:ascii="Roboto Condensed Light" w:hAnsi="Roboto Condensed Light"/>
+        </w:rPr>
+        <w:t>The trend-cycle estimate tends to over-smooth rapid rises and falls in the data (so the variation in the remainder component is not uniform).</w:t>
+      </w:r>
+    </w:p>
+    <w:p>
+      <w:pPr>
+        <w:pStyle w:val="ListParagraph"/>
+        <w:numPr>
+          <w:ilvl w:val="0"/>
+          <w:numId w:val="4"/>
+        </w:numPr>
+        <w:rPr>
+          <w:rFonts w:ascii="Roboto Condensed Light" w:hAnsi="Roboto Condensed Light"/>
+        </w:rPr>
+      </w:pPr>
+      <w:r>
+        <w:rPr>
+          <w:rFonts w:ascii="Roboto Condensed Light" w:hAnsi="Roboto Condensed Light"/>
+        </w:rPr>
+        <w:t>The assumption of a regular seasonal component might not be adequate for some data.</w:t>
+      </w:r>
+    </w:p>
+    <w:p>
+      <w:pPr>
+        <w:pStyle w:val="ListParagraph"/>
+        <w:numPr>
+          <w:ilvl w:val="0"/>
+          <w:numId w:val="5"/>
+        </w:numPr>
+        <w:rPr>
+          <w:rFonts w:ascii="Roboto Condensed Light" w:hAnsi="Roboto Condensed Light"/>
+        </w:rPr>
+      </w:pPr>
+      <w:r>
+        <w:rPr>
+          <w:rFonts w:ascii="Roboto Condensed Light" w:hAnsi="Roboto Condensed Light"/>
+        </w:rPr>
+        <w:t>X11 decomposition is a method based on classical decomposition but includes extra steps and features in order to overcome the drawbacks of classical decomposition.</w:t>
+      </w:r>
+    </w:p>
+    <w:p>
+      <w:pPr>
+        <w:pStyle w:val="ListParagraph"/>
+        <w:numPr>
+          <w:ilvl w:val="0"/>
+          <w:numId w:val="5"/>
+        </w:numPr>
+        <w:rPr>
+          <w:rFonts w:ascii="Roboto Condensed Light" w:hAnsi="Roboto Condensed Light"/>
+        </w:rPr>
+      </w:pPr>
+      <w:r>
+        <w:rPr>
+          <w:rFonts w:ascii="Roboto Condensed Light" w:hAnsi="Roboto Condensed Light"/>
+        </w:rPr>
+        <w:t>SEATS decomposition is an alternative method for monthly and quarterly data</w:t>
+      </w:r>
+      <w:r>
+        <w:rPr>
+          <w:rFonts w:ascii="Roboto Condensed Light" w:hAnsi="Roboto Condensed Light"/>
+        </w:rPr>
+        <w:t>.</w:t>
+      </w:r>
+    </w:p>
+    <w:p>
+      <w:pPr>
+        <w:pStyle w:val="ListParagraph"/>
+        <w:numPr>
+          <w:ilvl w:val="0"/>
+          <w:numId w:val="5"/>
+        </w:numPr>
+        <w:rPr>
+          <w:rFonts w:ascii="Roboto Condensed Light" w:hAnsi="Roboto Condensed Light"/>
+        </w:rPr>
+      </w:pPr>
+      <w:r>
+        <w:rPr>
+          <w:rFonts w:ascii="Roboto Condensed Light" w:hAnsi="Roboto Condensed Light"/>
+        </w:rPr>
+        <w:t>STL decomposition is a method based on LOESS estimation. It has several advantages over other methods:</w:t>
+      </w:r>
+    </w:p>
+    <w:p>
+      <w:pPr>
+        <w:pStyle w:val="ListParagraph"/>
+        <w:numPr>
+          <w:ilvl w:val="1"/>
+          <w:numId w:val="5"/>
+        </w:numPr>
+        <w:rPr>
+          <w:rFonts w:ascii="Roboto Condensed Light" w:hAnsi="Roboto Condensed Light"/>
+        </w:rPr>
+      </w:pPr>
+      <w:r>
+        <w:rPr>
+          <w:rFonts w:ascii="Roboto Condensed Light" w:hAnsi="Roboto Condensed Light"/>
+        </w:rPr>
+        <w:t>Can handle any type of seasonality, not only monthly and quarterly.</w:t>
+      </w:r>
+    </w:p>
+    <w:p>
+      <w:pPr>
+        <w:pStyle w:val="ListParagraph"/>
+        <w:numPr>
+          <w:ilvl w:val="1"/>
+          <w:numId w:val="5"/>
+        </w:numPr>
+        <w:rPr>
+          <w:rFonts w:ascii="Roboto Condensed Light" w:hAnsi="Roboto Condensed Light"/>
+        </w:rPr>
+      </w:pPr>
+      <w:r>
+        <w:rPr>
+          <w:rFonts w:ascii="Roboto Condensed Light" w:hAnsi="Roboto Condensed Light"/>
+        </w:rPr>
+        <w:t>The seasonal component is allowed to change over time, and the rate of change can be controlled by the user.</w:t>
+      </w:r>
+    </w:p>
+    <w:p>
+      <w:pPr>
+        <w:pStyle w:val="ListParagraph"/>
+        <w:numPr>
+          <w:ilvl w:val="1"/>
+          <w:numId w:val="5"/>
+        </w:numPr>
+        <w:rPr>
+          <w:rFonts w:ascii="Roboto Condensed Light" w:hAnsi="Roboto Condensed Light"/>
+        </w:rPr>
+      </w:pPr>
+      <w:r>
+        <w:rPr>
+          <w:rFonts w:ascii="Roboto Condensed Light" w:hAnsi="Roboto Condensed Light"/>
+        </w:rPr>
+        <w:t>Smoothness of the trend cycle can be controlled by the user.</w:t>
+      </w:r>
+    </w:p>
+    <w:p>
+      <w:pPr>
+        <w:pStyle w:val="ListParagraph"/>
+        <w:numPr>
+          <w:ilvl w:val="1"/>
+          <w:numId w:val="5"/>
+        </w:numPr>
+        <w:rPr>
+          <w:rFonts w:ascii="Roboto Condensed Light" w:hAnsi="Roboto Condensed Light"/>
+        </w:rPr>
+      </w:pPr>
+      <w:r>
+        <w:rPr>
+          <w:rFonts w:ascii="Roboto Condensed Light" w:hAnsi="Roboto Condensed Light"/>
+        </w:rPr>
+        <w:t>It is robust to outliers depending on the estimation.</w:t>
+      </w:r>
+    </w:p>
+    <w:p>
+      <w:pPr>
+        <w:pStyle w:val="ListParagraph"/>
+        <w:numPr>
+          <w:ilvl w:val="0"/>
+          <w:numId w:val="5"/>
+        </w:numPr>
+        <w:rPr>
+          <w:rFonts w:ascii="Roboto Condensed Light" w:hAnsi="Roboto Condensed Light"/>
+        </w:rPr>
+      </w:pPr>
+      <w:r>
+        <w:rPr>
+          <w:rFonts w:ascii="Roboto Condensed Light" w:hAnsi="Roboto Condensed Light"/>
+        </w:rPr>
+        <w:lastRenderedPageBreak/>
+        <w:t>Though it only handles additive decomposition, it is possible to take logs and then back-transform the components.</w:t>
+      </w:r>
+    </w:p>
+    <w:p>
+      <w:pPr>
+        <w:pStyle w:val="ListParagraph"/>
+        <w:numPr>
+          <w:ilvl w:val="0"/>
+          <w:numId w:val="5"/>
+        </w:numPr>
+        <w:rPr>
+          <w:rFonts w:ascii="Roboto Condensed Light" w:hAnsi="Roboto Condensed Light"/>
+        </w:rPr>
+      </w:pPr>
+      <w:r>
+        <w:rPr>
+          <w:rFonts w:ascii="Roboto Condensed Light" w:hAnsi="Roboto Condensed Light"/>
+        </w:rPr>
+        <w:t>A time series decomposition can be used to measure the strength of trend and seasonality in a time-series.</w:t>
+      </w:r>
+      <w:r>
+        <w:rPr>
+          <w:rFonts w:ascii="Roboto Condensed Light" w:hAnsi="Roboto Condensed Light"/>
+        </w:rPr>
+        <w:t xml:space="preserve"> For strongly trended data, the seasonally adjusted data should have much more variation than the remainder component</w:t>
+      </w:r>
+      <w:r>
+        <w:rPr>
+          <w:rFonts w:ascii="Roboto Condensed Light" w:hAnsi="Roboto Condensed Light"/>
+        </w:rPr>
+        <w:t>, so the quotient of the variation of the residuals to the variation of the sum of residuals and trend component.</w:t>
+      </w:r>
+      <w:r>
+        <w:rPr>
+          <w:rFonts w:ascii="Roboto Condensed Light" w:hAnsi="Roboto Condensed Light"/>
+        </w:rPr>
+        <w:t xml:space="preserve"> </w:t>
+      </w:r>
+    </w:p>
+    <w:p>
+      <w:pPr>
+        <w:pStyle w:val="ListParagraph"/>
+        <w:numPr>
+          <w:ilvl w:val="0"/>
+          <w:numId w:val="5"/>
+        </w:numPr>
+        <w:rPr>
+          <w:rFonts w:ascii="Roboto Condensed Light" w:hAnsi="Roboto Condensed Light"/>
+        </w:rPr>
+      </w:pPr>
+      <w:r>
+        <w:rPr>
+          <w:rFonts w:ascii="Roboto Condensed Light" w:hAnsi="Roboto Condensed Light"/>
+        </w:rPr>
+        <w:t>A similar concept applies to the strength of detrended data</w:t>
+      </w:r>
+      <w:r>
+        <w:rPr>
+          <w:rFonts w:ascii="Roboto Condensed Light" w:hAnsi="Roboto Condensed Light"/>
+        </w:rPr>
+        <w:t>, but we replace the variation in the quotient with the variation of the seasonal data.</w:t>
+      </w:r>
+    </w:p>
+    <w:p>
+      <w:pPr>
+        <w:pStyle w:val="ListParagraph"/>
+        <w:numPr>
+          <w:ilvl w:val="0"/>
+          <w:numId w:val="5"/>
+        </w:numPr>
+        <w:rPr>
+          <w:rFonts w:ascii="Roboto Condensed Light" w:hAnsi="Roboto Condensed Light"/>
+        </w:rPr>
+      </w:pPr>
+      <w:r>
+        <w:rPr>
+          <w:rFonts w:ascii="Roboto Condensed Light" w:hAnsi="Roboto Condensed Light"/>
+        </w:rPr>
+        <w:t>Time series decomposition</w:t>
+      </w:r>
+      <w:r>
+        <w:rPr>
+          <w:rFonts w:ascii="Roboto Condensed Light" w:hAnsi="Roboto Condensed Light"/>
+        </w:rPr>
+        <w:t xml:space="preserve"> can also be used to forecast as we posit that future values can be decomposed into a seasonally adjusted and a seasonal component.</w:t>
+      </w:r>
+    </w:p>
+    <w:p>
+      <w:pPr>
+        <w:pStyle w:val="ListParagraph"/>
+        <w:numPr>
+          <w:ilvl w:val="1"/>
+          <w:numId w:val="5"/>
+        </w:numPr>
+        <w:rPr>
+          <w:rFonts w:ascii="Roboto Condensed Light" w:hAnsi="Roboto Condensed Light"/>
+        </w:rPr>
+      </w:pPr>
+      <w:r>
+        <w:rPr>
+          <w:rFonts w:ascii="Roboto Condensed Light" w:hAnsi="Roboto Condensed Light"/>
+        </w:rPr>
+        <w:t>It is usually assumed that the seasonal component is unchanging, so it is forecast by simply taking the last year of the estimated component.</w:t>
+      </w:r>
+    </w:p>
+    <w:p>
+      <w:pPr>
+        <w:pStyle w:val="ListParagraph"/>
+        <w:numPr>
+          <w:ilvl w:val="1"/>
+          <w:numId w:val="5"/>
+        </w:numPr>
+        <w:rPr>
+          <w:rFonts w:ascii="Roboto Condensed Light" w:hAnsi="Roboto Condensed Light"/>
+        </w:rPr>
+      </w:pPr>
+      <w:r>
+        <w:rPr>
+          <w:rFonts w:ascii="Roboto Condensed Light" w:hAnsi="Roboto Condensed Light"/>
+        </w:rPr>
+        <w:t>To forecast the seasonally adjusted component, any non-seasonal forecasting method may be used</w:t>
+      </w:r>
+      <w:r>
+        <w:rPr>
+          <w:rFonts w:ascii="Roboto Condensed Light" w:hAnsi="Roboto Condensed Light"/>
+        </w:rPr>
+        <w:t>, such as a random walk with drift model, Holt’s method or a non-seasonal ARIMA</w:t>
+      </w:r>
+      <w:r>
+        <w:rPr>
+          <w:rFonts w:ascii="Roboto Condensed Light" w:hAnsi="Roboto Condensed Light"/>
+        </w:rPr>
+        <w:t>.</w:t>
+      </w:r>
+    </w:p>
+    <w:p>
+      <w:pPr>
+        <w:pStyle w:val="ListParagraph"/>
+        <w:numPr>
+          <w:ilvl w:val="1"/>
+          <w:numId w:val="5"/>
+        </w:numPr>
+        <w:rPr>
+          <w:rFonts w:ascii="Roboto Condensed Light" w:hAnsi="Roboto Condensed Light"/>
+        </w:rPr>
+      </w:pPr>
       <w:bookmarkStart w:id="0" w:name="_GoBack"/>
       <w:bookmarkEnd w:id="0"/>
     </w:p>
@@ -3143,9 +4430,9 @@
 <file path=word/numbering.xml><?xml version="1.0" encoding="utf-8"?>
 <w:numbering xmlns:wpc="http://schemas.microsoft.com/office/word/2010/wordprocessingCanvas" xmlns:cx="http://schemas.microsoft.com/office/drawing/2014/chartex" xmlns:cx1="http://schemas.microsoft.com/office/drawing/2015/9/8/chartex" xmlns:cx2="http://schemas.microsoft.com/office/drawing/2015/10/21/chartex" xmlns:cx3="http://schemas.microsoft.com/office/drawing/2016/5/9/chartex" xmlns:cx4="http://schemas.microsoft.com/office/drawing/2016/5/10/chartex" xmlns:cx5="http://schemas.microsoft.com/office/drawing/2016/5/11/chartex" xmlns:cx6="http://schemas.microsoft.com/office/drawing/2016/5/12/chartex" xmlns:cx7="http://schemas.microsoft.com/office/drawing/2016/5/13/chartex" xmlns:cx8="http://schemas.microsoft.com/office/drawing/2016/5/14/chartex" xmlns:mc="http://schemas.openxmlformats.org/markup-compatibility/2006" xmlns:aink="http://schemas.microsoft.com/office/drawing/2016/ink" xmlns:am3d="http://schemas.microsoft.com/office/drawing/2017/model3d" xmlns:o="urn:schemas-microsoft-com:office:office" xmlns:r="http://schemas.openxmlformats.org/officeDocument/2006/relationships" xmlns:m="http://schemas.openxmlformats.org/officeDocument/2006/math" xmlns:v="urn:schemas-microsoft-com:vml" xmlns:wp14="http://schemas.microsoft.com/office/word/2010/wordprocessingDrawing" xmlns:wp="http://schemas.openxmlformats.org/drawingml/2006/wordprocessingDrawing" xmlns:w10="urn:schemas-microsoft-com:office:word" xmlns:w="http://schemas.openxmlformats.org/wordprocessingml/2006/main" xmlns:w14="http://schemas.microsoft.com/office/word/2010/wordml" xmlns:w15="http://schemas.microsoft.com/office/word/2012/wordml" xmlns:w16cid="http://schemas.microsoft.com/office/word/2016/wordml/cid" xmlns:w16se="http://schemas.microsoft.com/office/word/2015/wordml/symex" xmlns:wpg="http://schemas.microsoft.com/office/word/2010/wordprocessingGroup" xmlns:wpi="http://schemas.microsoft.com/office/word/2010/wordprocessingInk" xmlns:wne="http://schemas.microsoft.com/office/word/2006/wordml" xmlns:wps="http://schemas.microsoft.com/office/word/2010/wordprocessingShape" mc:Ignorable="w14 w15 w16se w16cid wp14">
   <w:abstractNum w:abstractNumId="0" w15:restartNumberingAfterBreak="0">
-    <w:nsid w:val="7F81434A"/>
+    <w:nsid w:val="02CA3F79"/>
     <w:multiLevelType w:val="hybridMultilevel"/>
-    <w:tmpl w:val="A2BC888A"/>
+    <w:tmpl w:val="794A7156"/>
     <w:lvl w:ilvl="0" w:tplc="30CC60DE">
       <w:numFmt w:val="bullet"/>
       <w:lvlText w:val="-"/>
@@ -3163,6 +4450,428 @@
       <w:lvlText w:val="%2."/>
       <w:lvlJc w:val="left"/>
       <w:pPr>
+        <w:ind w:left="2160" w:hanging="360"/>
+      </w:pPr>
+      <w:rPr>
+        <w:rFonts w:hint="default"/>
+      </w:rPr>
+    </w:lvl>
+    <w:lvl w:ilvl="2" w:tplc="04090005" w:tentative="1">
+      <w:start w:val="1"/>
+      <w:numFmt w:val="bullet"/>
+      <w:lvlText w:val=""/>
+      <w:lvlJc w:val="left"/>
+      <w:pPr>
+        <w:ind w:left="2160" w:hanging="360"/>
+      </w:pPr>
+      <w:rPr>
+        <w:rFonts w:ascii="Wingdings" w:hAnsi="Wingdings" w:hint="default"/>
+      </w:rPr>
+    </w:lvl>
+    <w:lvl w:ilvl="3" w:tplc="04090001" w:tentative="1">
+      <w:start w:val="1"/>
+      <w:numFmt w:val="bullet"/>
+      <w:lvlText w:val=""/>
+      <w:lvlJc w:val="left"/>
+      <w:pPr>
+        <w:ind w:left="2880" w:hanging="360"/>
+      </w:pPr>
+      <w:rPr>
+        <w:rFonts w:ascii="Symbol" w:hAnsi="Symbol" w:hint="default"/>
+      </w:rPr>
+    </w:lvl>
+    <w:lvl w:ilvl="4" w:tplc="04090003" w:tentative="1">
+      <w:start w:val="1"/>
+      <w:numFmt w:val="bullet"/>
+      <w:lvlText w:val="o"/>
+      <w:lvlJc w:val="left"/>
+      <w:pPr>
+        <w:ind w:left="3600" w:hanging="360"/>
+      </w:pPr>
+      <w:rPr>
+        <w:rFonts w:ascii="Courier New" w:hAnsi="Courier New" w:cs="Courier New" w:hint="default"/>
+      </w:rPr>
+    </w:lvl>
+    <w:lvl w:ilvl="5" w:tplc="04090005" w:tentative="1">
+      <w:start w:val="1"/>
+      <w:numFmt w:val="bullet"/>
+      <w:lvlText w:val=""/>
+      <w:lvlJc w:val="left"/>
+      <w:pPr>
+        <w:ind w:left="4320" w:hanging="360"/>
+      </w:pPr>
+      <w:rPr>
+        <w:rFonts w:ascii="Wingdings" w:hAnsi="Wingdings" w:hint="default"/>
+      </w:rPr>
+    </w:lvl>
+    <w:lvl w:ilvl="6" w:tplc="04090001" w:tentative="1">
+      <w:start w:val="1"/>
+      <w:numFmt w:val="bullet"/>
+      <w:lvlText w:val=""/>
+      <w:lvlJc w:val="left"/>
+      <w:pPr>
+        <w:ind w:left="5040" w:hanging="360"/>
+      </w:pPr>
+      <w:rPr>
+        <w:rFonts w:ascii="Symbol" w:hAnsi="Symbol" w:hint="default"/>
+      </w:rPr>
+    </w:lvl>
+    <w:lvl w:ilvl="7" w:tplc="04090003" w:tentative="1">
+      <w:start w:val="1"/>
+      <w:numFmt w:val="bullet"/>
+      <w:lvlText w:val="o"/>
+      <w:lvlJc w:val="left"/>
+      <w:pPr>
+        <w:ind w:left="5760" w:hanging="360"/>
+      </w:pPr>
+      <w:rPr>
+        <w:rFonts w:ascii="Courier New" w:hAnsi="Courier New" w:cs="Courier New" w:hint="default"/>
+      </w:rPr>
+    </w:lvl>
+    <w:lvl w:ilvl="8" w:tplc="04090005" w:tentative="1">
+      <w:start w:val="1"/>
+      <w:numFmt w:val="bullet"/>
+      <w:lvlText w:val=""/>
+      <w:lvlJc w:val="left"/>
+      <w:pPr>
+        <w:ind w:left="6480" w:hanging="360"/>
+      </w:pPr>
+      <w:rPr>
+        <w:rFonts w:ascii="Wingdings" w:hAnsi="Wingdings" w:hint="default"/>
+      </w:rPr>
+    </w:lvl>
+  </w:abstractNum>
+  <w:abstractNum w:abstractNumId="1" w15:restartNumberingAfterBreak="0">
+    <w:nsid w:val="061C0E95"/>
+    <w:multiLevelType w:val="hybridMultilevel"/>
+    <w:tmpl w:val="B7C22608"/>
+    <w:lvl w:ilvl="0" w:tplc="30CC60DE">
+      <w:numFmt w:val="bullet"/>
+      <w:lvlText w:val="-"/>
+      <w:lvlJc w:val="left"/>
+      <w:pPr>
+        <w:ind w:left="720" w:hanging="360"/>
+      </w:pPr>
+      <w:rPr>
+        <w:rFonts w:ascii="Roboto Condensed Light" w:eastAsiaTheme="minorHAnsi" w:hAnsi="Roboto Condensed Light" w:cstheme="minorBidi" w:hint="default"/>
+      </w:rPr>
+    </w:lvl>
+    <w:lvl w:ilvl="1" w:tplc="04090003">
+      <w:start w:val="1"/>
+      <w:numFmt w:val="bullet"/>
+      <w:lvlText w:val="o"/>
+      <w:lvlJc w:val="left"/>
+      <w:pPr>
+        <w:ind w:left="1440" w:hanging="360"/>
+      </w:pPr>
+      <w:rPr>
+        <w:rFonts w:ascii="Courier New" w:hAnsi="Courier New" w:cs="Courier New" w:hint="default"/>
+      </w:rPr>
+    </w:lvl>
+    <w:lvl w:ilvl="2" w:tplc="0409000F">
+      <w:start w:val="1"/>
+      <w:numFmt w:val="decimal"/>
+      <w:lvlText w:val="%3."/>
+      <w:lvlJc w:val="left"/>
+      <w:pPr>
+        <w:ind w:left="2160" w:hanging="360"/>
+      </w:pPr>
+      <w:rPr>
+        <w:rFonts w:hint="default"/>
+      </w:rPr>
+    </w:lvl>
+    <w:lvl w:ilvl="3" w:tplc="04090001" w:tentative="1">
+      <w:start w:val="1"/>
+      <w:numFmt w:val="bullet"/>
+      <w:lvlText w:val=""/>
+      <w:lvlJc w:val="left"/>
+      <w:pPr>
+        <w:ind w:left="2880" w:hanging="360"/>
+      </w:pPr>
+      <w:rPr>
+        <w:rFonts w:ascii="Symbol" w:hAnsi="Symbol" w:hint="default"/>
+      </w:rPr>
+    </w:lvl>
+    <w:lvl w:ilvl="4" w:tplc="04090003" w:tentative="1">
+      <w:start w:val="1"/>
+      <w:numFmt w:val="bullet"/>
+      <w:lvlText w:val="o"/>
+      <w:lvlJc w:val="left"/>
+      <w:pPr>
+        <w:ind w:left="3600" w:hanging="360"/>
+      </w:pPr>
+      <w:rPr>
+        <w:rFonts w:ascii="Courier New" w:hAnsi="Courier New" w:cs="Courier New" w:hint="default"/>
+      </w:rPr>
+    </w:lvl>
+    <w:lvl w:ilvl="5" w:tplc="04090005" w:tentative="1">
+      <w:start w:val="1"/>
+      <w:numFmt w:val="bullet"/>
+      <w:lvlText w:val=""/>
+      <w:lvlJc w:val="left"/>
+      <w:pPr>
+        <w:ind w:left="4320" w:hanging="360"/>
+      </w:pPr>
+      <w:rPr>
+        <w:rFonts w:ascii="Wingdings" w:hAnsi="Wingdings" w:hint="default"/>
+      </w:rPr>
+    </w:lvl>
+    <w:lvl w:ilvl="6" w:tplc="04090001" w:tentative="1">
+      <w:start w:val="1"/>
+      <w:numFmt w:val="bullet"/>
+      <w:lvlText w:val=""/>
+      <w:lvlJc w:val="left"/>
+      <w:pPr>
+        <w:ind w:left="5040" w:hanging="360"/>
+      </w:pPr>
+      <w:rPr>
+        <w:rFonts w:ascii="Symbol" w:hAnsi="Symbol" w:hint="default"/>
+      </w:rPr>
+    </w:lvl>
+    <w:lvl w:ilvl="7" w:tplc="04090003" w:tentative="1">
+      <w:start w:val="1"/>
+      <w:numFmt w:val="bullet"/>
+      <w:lvlText w:val="o"/>
+      <w:lvlJc w:val="left"/>
+      <w:pPr>
+        <w:ind w:left="5760" w:hanging="360"/>
+      </w:pPr>
+      <w:rPr>
+        <w:rFonts w:ascii="Courier New" w:hAnsi="Courier New" w:cs="Courier New" w:hint="default"/>
+      </w:rPr>
+    </w:lvl>
+    <w:lvl w:ilvl="8" w:tplc="04090005" w:tentative="1">
+      <w:start w:val="1"/>
+      <w:numFmt w:val="bullet"/>
+      <w:lvlText w:val=""/>
+      <w:lvlJc w:val="left"/>
+      <w:pPr>
+        <w:ind w:left="6480" w:hanging="360"/>
+      </w:pPr>
+      <w:rPr>
+        <w:rFonts w:ascii="Wingdings" w:hAnsi="Wingdings" w:hint="default"/>
+      </w:rPr>
+    </w:lvl>
+  </w:abstractNum>
+  <w:abstractNum w:abstractNumId="2" w15:restartNumberingAfterBreak="0">
+    <w:nsid w:val="63C125BA"/>
+    <w:multiLevelType w:val="hybridMultilevel"/>
+    <w:tmpl w:val="2C0627A2"/>
+    <w:lvl w:ilvl="0" w:tplc="30CC60DE">
+      <w:numFmt w:val="bullet"/>
+      <w:lvlText w:val="-"/>
+      <w:lvlJc w:val="left"/>
+      <w:pPr>
+        <w:ind w:left="1800" w:hanging="360"/>
+      </w:pPr>
+      <w:rPr>
+        <w:rFonts w:ascii="Roboto Condensed Light" w:eastAsiaTheme="minorHAnsi" w:hAnsi="Roboto Condensed Light" w:cstheme="minorBidi" w:hint="default"/>
+      </w:rPr>
+    </w:lvl>
+    <w:lvl w:ilvl="1" w:tplc="04090003" w:tentative="1">
+      <w:start w:val="1"/>
+      <w:numFmt w:val="bullet"/>
+      <w:lvlText w:val="o"/>
+      <w:lvlJc w:val="left"/>
+      <w:pPr>
+        <w:ind w:left="2520" w:hanging="360"/>
+      </w:pPr>
+      <w:rPr>
+        <w:rFonts w:ascii="Courier New" w:hAnsi="Courier New" w:cs="Courier New" w:hint="default"/>
+      </w:rPr>
+    </w:lvl>
+    <w:lvl w:ilvl="2" w:tplc="04090005" w:tentative="1">
+      <w:start w:val="1"/>
+      <w:numFmt w:val="bullet"/>
+      <w:lvlText w:val=""/>
+      <w:lvlJc w:val="left"/>
+      <w:pPr>
+        <w:ind w:left="3240" w:hanging="360"/>
+      </w:pPr>
+      <w:rPr>
+        <w:rFonts w:ascii="Wingdings" w:hAnsi="Wingdings" w:hint="default"/>
+      </w:rPr>
+    </w:lvl>
+    <w:lvl w:ilvl="3" w:tplc="04090001" w:tentative="1">
+      <w:start w:val="1"/>
+      <w:numFmt w:val="bullet"/>
+      <w:lvlText w:val=""/>
+      <w:lvlJc w:val="left"/>
+      <w:pPr>
+        <w:ind w:left="3960" w:hanging="360"/>
+      </w:pPr>
+      <w:rPr>
+        <w:rFonts w:ascii="Symbol" w:hAnsi="Symbol" w:hint="default"/>
+      </w:rPr>
+    </w:lvl>
+    <w:lvl w:ilvl="4" w:tplc="04090003" w:tentative="1">
+      <w:start w:val="1"/>
+      <w:numFmt w:val="bullet"/>
+      <w:lvlText w:val="o"/>
+      <w:lvlJc w:val="left"/>
+      <w:pPr>
+        <w:ind w:left="4680" w:hanging="360"/>
+      </w:pPr>
+      <w:rPr>
+        <w:rFonts w:ascii="Courier New" w:hAnsi="Courier New" w:cs="Courier New" w:hint="default"/>
+      </w:rPr>
+    </w:lvl>
+    <w:lvl w:ilvl="5" w:tplc="04090005" w:tentative="1">
+      <w:start w:val="1"/>
+      <w:numFmt w:val="bullet"/>
+      <w:lvlText w:val=""/>
+      <w:lvlJc w:val="left"/>
+      <w:pPr>
+        <w:ind w:left="5400" w:hanging="360"/>
+      </w:pPr>
+      <w:rPr>
+        <w:rFonts w:ascii="Wingdings" w:hAnsi="Wingdings" w:hint="default"/>
+      </w:rPr>
+    </w:lvl>
+    <w:lvl w:ilvl="6" w:tplc="04090001" w:tentative="1">
+      <w:start w:val="1"/>
+      <w:numFmt w:val="bullet"/>
+      <w:lvlText w:val=""/>
+      <w:lvlJc w:val="left"/>
+      <w:pPr>
+        <w:ind w:left="6120" w:hanging="360"/>
+      </w:pPr>
+      <w:rPr>
+        <w:rFonts w:ascii="Symbol" w:hAnsi="Symbol" w:hint="default"/>
+      </w:rPr>
+    </w:lvl>
+    <w:lvl w:ilvl="7" w:tplc="04090003" w:tentative="1">
+      <w:start w:val="1"/>
+      <w:numFmt w:val="bullet"/>
+      <w:lvlText w:val="o"/>
+      <w:lvlJc w:val="left"/>
+      <w:pPr>
+        <w:ind w:left="6840" w:hanging="360"/>
+      </w:pPr>
+      <w:rPr>
+        <w:rFonts w:ascii="Courier New" w:hAnsi="Courier New" w:cs="Courier New" w:hint="default"/>
+      </w:rPr>
+    </w:lvl>
+    <w:lvl w:ilvl="8" w:tplc="04090005" w:tentative="1">
+      <w:start w:val="1"/>
+      <w:numFmt w:val="bullet"/>
+      <w:lvlText w:val=""/>
+      <w:lvlJc w:val="left"/>
+      <w:pPr>
+        <w:ind w:left="7560" w:hanging="360"/>
+      </w:pPr>
+      <w:rPr>
+        <w:rFonts w:ascii="Wingdings" w:hAnsi="Wingdings" w:hint="default"/>
+      </w:rPr>
+    </w:lvl>
+  </w:abstractNum>
+  <w:abstractNum w:abstractNumId="3" w15:restartNumberingAfterBreak="0">
+    <w:nsid w:val="6A660EBD"/>
+    <w:multiLevelType w:val="hybridMultilevel"/>
+    <w:tmpl w:val="1C3C707E"/>
+    <w:lvl w:ilvl="0" w:tplc="0409000F">
+      <w:start w:val="1"/>
+      <w:numFmt w:val="decimal"/>
+      <w:lvlText w:val="%1."/>
+      <w:lvlJc w:val="left"/>
+      <w:pPr>
+        <w:ind w:left="2160" w:hanging="360"/>
+      </w:pPr>
+    </w:lvl>
+    <w:lvl w:ilvl="1" w:tplc="04090019" w:tentative="1">
+      <w:start w:val="1"/>
+      <w:numFmt w:val="lowerLetter"/>
+      <w:lvlText w:val="%2."/>
+      <w:lvlJc w:val="left"/>
+      <w:pPr>
+        <w:ind w:left="2880" w:hanging="360"/>
+      </w:pPr>
+    </w:lvl>
+    <w:lvl w:ilvl="2" w:tplc="0409001B" w:tentative="1">
+      <w:start w:val="1"/>
+      <w:numFmt w:val="lowerRoman"/>
+      <w:lvlText w:val="%3."/>
+      <w:lvlJc w:val="right"/>
+      <w:pPr>
+        <w:ind w:left="3600" w:hanging="180"/>
+      </w:pPr>
+    </w:lvl>
+    <w:lvl w:ilvl="3" w:tplc="0409000F" w:tentative="1">
+      <w:start w:val="1"/>
+      <w:numFmt w:val="decimal"/>
+      <w:lvlText w:val="%4."/>
+      <w:lvlJc w:val="left"/>
+      <w:pPr>
+        <w:ind w:left="4320" w:hanging="360"/>
+      </w:pPr>
+    </w:lvl>
+    <w:lvl w:ilvl="4" w:tplc="04090019" w:tentative="1">
+      <w:start w:val="1"/>
+      <w:numFmt w:val="lowerLetter"/>
+      <w:lvlText w:val="%5."/>
+      <w:lvlJc w:val="left"/>
+      <w:pPr>
+        <w:ind w:left="5040" w:hanging="360"/>
+      </w:pPr>
+    </w:lvl>
+    <w:lvl w:ilvl="5" w:tplc="0409001B" w:tentative="1">
+      <w:start w:val="1"/>
+      <w:numFmt w:val="lowerRoman"/>
+      <w:lvlText w:val="%6."/>
+      <w:lvlJc w:val="right"/>
+      <w:pPr>
+        <w:ind w:left="5760" w:hanging="180"/>
+      </w:pPr>
+    </w:lvl>
+    <w:lvl w:ilvl="6" w:tplc="0409000F" w:tentative="1">
+      <w:start w:val="1"/>
+      <w:numFmt w:val="decimal"/>
+      <w:lvlText w:val="%7."/>
+      <w:lvlJc w:val="left"/>
+      <w:pPr>
+        <w:ind w:left="6480" w:hanging="360"/>
+      </w:pPr>
+    </w:lvl>
+    <w:lvl w:ilvl="7" w:tplc="04090019" w:tentative="1">
+      <w:start w:val="1"/>
+      <w:numFmt w:val="lowerLetter"/>
+      <w:lvlText w:val="%8."/>
+      <w:lvlJc w:val="left"/>
+      <w:pPr>
+        <w:ind w:left="7200" w:hanging="360"/>
+      </w:pPr>
+    </w:lvl>
+    <w:lvl w:ilvl="8" w:tplc="0409001B" w:tentative="1">
+      <w:start w:val="1"/>
+      <w:numFmt w:val="lowerRoman"/>
+      <w:lvlText w:val="%9."/>
+      <w:lvlJc w:val="right"/>
+      <w:pPr>
+        <w:ind w:left="7920" w:hanging="180"/>
+      </w:pPr>
+    </w:lvl>
+  </w:abstractNum>
+  <w:abstractNum w:abstractNumId="4" w15:restartNumberingAfterBreak="0">
+    <w:nsid w:val="7F81434A"/>
+    <w:multiLevelType w:val="hybridMultilevel"/>
+    <w:tmpl w:val="A2BC888A"/>
+    <w:lvl w:ilvl="0" w:tplc="30CC60DE">
+      <w:numFmt w:val="bullet"/>
+      <w:lvlText w:val="-"/>
+      <w:lvlJc w:val="left"/>
+      <w:pPr>
+        <w:ind w:left="720" w:hanging="360"/>
+      </w:pPr>
+      <w:rPr>
+        <w:rFonts w:ascii="Roboto Condensed Light" w:eastAsiaTheme="minorHAnsi" w:hAnsi="Roboto Condensed Light" w:cstheme="minorBidi" w:hint="default"/>
+      </w:rPr>
+    </w:lvl>
+    <w:lvl w:ilvl="1" w:tplc="0409000F">
+      <w:start w:val="1"/>
+      <w:numFmt w:val="decimal"/>
+      <w:lvlText w:val="%2."/>
+      <w:lvlJc w:val="left"/>
+      <w:pPr>
         <w:ind w:left="1440" w:hanging="360"/>
       </w:pPr>
       <w:rPr>
@@ -3255,6 +4964,18 @@
     </w:lvl>
   </w:abstractNum>
   <w:num w:numId="1">
+    <w:abstractNumId w:val="4"/>
+  </w:num>
+  <w:num w:numId="2">
+    <w:abstractNumId w:val="2"/>
+  </w:num>
+  <w:num w:numId="3">
+    <w:abstractNumId w:val="1"/>
+  </w:num>
+  <w:num w:numId="4">
+    <w:abstractNumId w:val="3"/>
+  </w:num>
+  <w:num w:numId="5">
     <w:abstractNumId w:val="0"/>
   </w:num>
 </w:numbering>

</xml_diff>

<commit_message>
Chapter 7, until question 8
</commit_message>
<xml_diff>
--- a/code_for_hyndman_and_athanasopoulos/Notes for Hyndman and Athanasopoulos.docx
+++ b/code_for_hyndman_and_athanasopoulos/Notes for Hyndman and Athanasopoulos.docx
@@ -3001,7 +3001,6 @@
         </w:rPr>
         <w:t xml:space="preserve">of </w:t>
       </w:r>
-      <w:proofErr w:type="gramStart"/>
       <w:r>
         <w:rPr>
           <w:rFonts w:ascii="Roboto Condensed Light" w:hAnsi="Roboto Condensed Light"/>
@@ -3017,18 +3016,13 @@
         </w:rPr>
         <w:t xml:space="preserve"> </w:t>
       </w:r>
-      <w:r>
-        <w:rPr>
-          <w:rFonts w:ascii="Roboto Condensed Light" w:hAnsi="Roboto Condensed Light"/>
-        </w:rPr>
-        <w:t xml:space="preserve"> can</w:t>
-      </w:r>
-      <w:proofErr w:type="gramEnd"/>
-      <w:r>
-        <w:rPr>
-          <w:rFonts w:ascii="Roboto Condensed Light" w:hAnsi="Roboto Condensed Light"/>
-        </w:rPr>
-        <w:t xml:space="preserve"> change.</w:t>
+      <w:bookmarkStart w:id="0" w:name="_GoBack"/>
+      <w:bookmarkEnd w:id="0"/>
+      <w:r>
+        <w:rPr>
+          <w:rFonts w:ascii="Roboto Condensed Light" w:hAnsi="Roboto Condensed Light"/>
+        </w:rPr>
+        <w:t>can change.</w:t>
       </w:r>
     </w:p>
     <w:p>
@@ -5419,8 +5413,6 @@
         </w:rPr>
         <w:t>ETS models can also generative prediction intervals.</w:t>
       </w:r>
-      <w:bookmarkStart w:id="0" w:name="_GoBack"/>
-      <w:bookmarkEnd w:id="0"/>
     </w:p>
     <w:sectPr>
       <w:pgSz w:w="12240" w:h="15840"/>

</xml_diff>

<commit_message>
Chapter 8 - beginning
</commit_message>
<xml_diff>
--- a/code_for_hyndman_and_athanasopoulos/Notes for Hyndman and Athanasopoulos.docx
+++ b/code_for_hyndman_and_athanasopoulos/Notes for Hyndman and Athanasopoulos.docx
@@ -3016,8 +3016,6 @@
         </w:rPr>
         <w:t xml:space="preserve"> </w:t>
       </w:r>
-      <w:bookmarkStart w:id="0" w:name="_GoBack"/>
-      <w:bookmarkEnd w:id="0"/>
       <w:r>
         <w:rPr>
           <w:rFonts w:ascii="Roboto Condensed Light" w:hAnsi="Roboto Condensed Light"/>
@@ -4422,19 +4420,17 @@
       <w:pPr>
         <w:rPr>
           <w:rFonts w:ascii="Roboto Condensed Light" w:hAnsi="Roboto Condensed Light"/>
-        </w:rPr>
-      </w:pPr>
-      <w:r>
-        <w:rPr>
-          <w:rFonts w:ascii="Roboto Condensed Light" w:hAnsi="Roboto Condensed Light"/>
-        </w:rPr>
-        <w:t xml:space="preserve">Notes for Hyndman and Athanasopoulos – Chapter </w:t>
-      </w:r>
-      <w:r>
-        <w:rPr>
-          <w:rFonts w:ascii="Roboto Condensed Light" w:hAnsi="Roboto Condensed Light"/>
-        </w:rPr>
-        <w:t>7</w:t>
+          <w:b/>
+          <w:bCs/>
+        </w:rPr>
+      </w:pPr>
+      <w:r>
+        <w:rPr>
+          <w:rFonts w:ascii="Roboto Condensed Light" w:hAnsi="Roboto Condensed Light"/>
+          <w:b/>
+          <w:bCs/>
+        </w:rPr>
+        <w:t>Notes for Hyndman and Athanasopoulos – Chapter 7</w:t>
       </w:r>
     </w:p>
     <w:p>
@@ -5413,6 +5409,891 @@
         </w:rPr>
         <w:t>ETS models can also generative prediction intervals.</w:t>
       </w:r>
+    </w:p>
+    <w:p>
+      <w:pPr>
+        <w:rPr>
+          <w:rFonts w:ascii="Roboto Condensed Light" w:hAnsi="Roboto Condensed Light"/>
+        </w:rPr>
+      </w:pPr>
+    </w:p>
+    <w:p>
+      <w:pPr>
+        <w:rPr>
+          <w:rFonts w:ascii="Roboto Condensed Light" w:hAnsi="Roboto Condensed Light"/>
+        </w:rPr>
+      </w:pPr>
+    </w:p>
+    <w:p>
+      <w:pPr>
+        <w:rPr>
+          <w:rFonts w:ascii="Roboto Condensed Light" w:hAnsi="Roboto Condensed Light"/>
+        </w:rPr>
+      </w:pPr>
+    </w:p>
+    <w:p>
+      <w:pPr>
+        <w:rPr>
+          <w:rFonts w:ascii="Roboto Condensed Light" w:hAnsi="Roboto Condensed Light"/>
+        </w:rPr>
+      </w:pPr>
+    </w:p>
+    <w:p>
+      <w:pPr>
+        <w:rPr>
+          <w:rFonts w:ascii="Roboto Condensed Light" w:hAnsi="Roboto Condensed Light"/>
+        </w:rPr>
+      </w:pPr>
+    </w:p>
+    <w:p>
+      <w:pPr>
+        <w:rPr>
+          <w:rFonts w:ascii="Roboto Condensed Light" w:hAnsi="Roboto Condensed Light"/>
+        </w:rPr>
+      </w:pPr>
+    </w:p>
+    <w:p>
+      <w:pPr>
+        <w:rPr>
+          <w:rFonts w:ascii="Roboto Condensed Light" w:hAnsi="Roboto Condensed Light"/>
+        </w:rPr>
+      </w:pPr>
+    </w:p>
+    <w:p>
+      <w:pPr>
+        <w:rPr>
+          <w:rFonts w:ascii="Roboto Condensed Light" w:hAnsi="Roboto Condensed Light"/>
+        </w:rPr>
+      </w:pPr>
+    </w:p>
+    <w:p>
+      <w:pPr>
+        <w:rPr>
+          <w:rFonts w:ascii="Roboto Condensed Light" w:hAnsi="Roboto Condensed Light"/>
+        </w:rPr>
+      </w:pPr>
+    </w:p>
+    <w:p>
+      <w:pPr>
+        <w:rPr>
+          <w:rFonts w:ascii="Roboto Condensed Light" w:hAnsi="Roboto Condensed Light"/>
+        </w:rPr>
+      </w:pPr>
+    </w:p>
+    <w:p>
+      <w:pPr>
+        <w:rPr>
+          <w:rFonts w:ascii="Roboto Condensed Light" w:hAnsi="Roboto Condensed Light"/>
+        </w:rPr>
+      </w:pPr>
+    </w:p>
+    <w:p>
+      <w:pPr>
+        <w:rPr>
+          <w:rFonts w:ascii="Roboto Condensed Light" w:hAnsi="Roboto Condensed Light"/>
+          <w:b/>
+          <w:bCs/>
+        </w:rPr>
+      </w:pPr>
+      <w:r>
+        <w:rPr>
+          <w:rFonts w:ascii="Roboto Condensed Light" w:hAnsi="Roboto Condensed Light"/>
+          <w:b/>
+          <w:bCs/>
+        </w:rPr>
+        <w:lastRenderedPageBreak/>
+        <w:t xml:space="preserve">Notes for Hyndman and Athanasopoulos – Chapter </w:t>
+      </w:r>
+      <w:r>
+        <w:rPr>
+          <w:rFonts w:ascii="Roboto Condensed Light" w:hAnsi="Roboto Condensed Light"/>
+          <w:b/>
+          <w:bCs/>
+        </w:rPr>
+        <w:t>8</w:t>
+      </w:r>
+    </w:p>
+    <w:p>
+      <w:pPr>
+        <w:rPr>
+          <w:rFonts w:ascii="Roboto Condensed Light" w:hAnsi="Roboto Condensed Light"/>
+          <w:b/>
+          <w:bCs/>
+        </w:rPr>
+      </w:pPr>
+    </w:p>
+    <w:p>
+      <w:pPr>
+        <w:pStyle w:val="ListParagraph"/>
+        <w:numPr>
+          <w:ilvl w:val="0"/>
+          <w:numId w:val="5"/>
+        </w:numPr>
+        <w:rPr>
+          <w:rFonts w:ascii="Roboto Condensed Light" w:hAnsi="Roboto Condensed Light"/>
+        </w:rPr>
+      </w:pPr>
+      <w:r>
+        <w:rPr>
+          <w:rFonts w:ascii="Roboto Condensed Light" w:hAnsi="Roboto Condensed Light"/>
+        </w:rPr>
+        <w:t>A stationary time series is one whose properties do not depend on the time at which the series is observed.</w:t>
+      </w:r>
+    </w:p>
+    <w:p>
+      <w:pPr>
+        <w:pStyle w:val="ListParagraph"/>
+        <w:numPr>
+          <w:ilvl w:val="0"/>
+          <w:numId w:val="5"/>
+        </w:numPr>
+        <w:rPr>
+          <w:rFonts w:ascii="Roboto Condensed Light" w:hAnsi="Roboto Condensed Light"/>
+        </w:rPr>
+      </w:pPr>
+      <w:r>
+        <w:rPr>
+          <w:rFonts w:ascii="Roboto Condensed Light" w:hAnsi="Roboto Condensed Light"/>
+        </w:rPr>
+        <w:t>Transformations such as logarithms can help to stabilize the variance of a time series. Differencing can help stabilize the mean of a time series by removing changes in the level of a time series, and therefore removing trend and seasonality.</w:t>
+      </w:r>
+    </w:p>
+    <w:p>
+      <w:pPr>
+        <w:pStyle w:val="ListParagraph"/>
+        <w:numPr>
+          <w:ilvl w:val="0"/>
+          <w:numId w:val="5"/>
+        </w:numPr>
+        <w:rPr>
+          <w:rFonts w:ascii="Roboto Condensed Light" w:hAnsi="Roboto Condensed Light"/>
+        </w:rPr>
+      </w:pPr>
+      <w:r>
+        <w:rPr>
+          <w:rFonts w:ascii="Roboto Condensed Light" w:hAnsi="Roboto Condensed Light"/>
+        </w:rPr>
+        <w:t xml:space="preserve">Random walk models have the value of the time-series at time </w:t>
+      </w:r>
+      <w:r>
+        <w:rPr>
+          <w:rFonts w:ascii="Roboto Condensed Light" w:hAnsi="Roboto Condensed Light"/>
+          <w:i/>
+          <w:iCs/>
+        </w:rPr>
+        <w:t xml:space="preserve">t </w:t>
+      </w:r>
+      <w:r>
+        <w:rPr>
+          <w:rFonts w:ascii="Roboto Condensed Light" w:hAnsi="Roboto Condensed Light"/>
+        </w:rPr>
+        <w:t>to be equal to the previous value (</w:t>
+      </w:r>
+      <w:r>
+        <w:rPr>
+          <w:rFonts w:ascii="Roboto Condensed Light" w:hAnsi="Roboto Condensed Light"/>
+          <w:i/>
+          <w:iCs/>
+        </w:rPr>
+        <w:t>t-1)</w:t>
+      </w:r>
+      <w:r>
+        <w:rPr>
+          <w:rFonts w:ascii="Roboto Condensed Light" w:hAnsi="Roboto Condensed Light"/>
+        </w:rPr>
+        <w:t xml:space="preserve"> plus a random shock.</w:t>
+      </w:r>
+    </w:p>
+    <w:p>
+      <w:pPr>
+        <w:pStyle w:val="ListParagraph"/>
+        <w:numPr>
+          <w:ilvl w:val="0"/>
+          <w:numId w:val="5"/>
+        </w:numPr>
+        <w:rPr>
+          <w:rFonts w:ascii="Roboto Condensed Light" w:hAnsi="Roboto Condensed Light"/>
+        </w:rPr>
+      </w:pPr>
+      <w:r>
+        <w:rPr>
+          <w:rFonts w:ascii="Roboto Condensed Light" w:hAnsi="Roboto Condensed Light"/>
+        </w:rPr>
+        <w:t>Random walk models have the following characteristics:</w:t>
+      </w:r>
+    </w:p>
+    <w:p>
+      <w:pPr>
+        <w:pStyle w:val="ListParagraph"/>
+        <w:numPr>
+          <w:ilvl w:val="1"/>
+          <w:numId w:val="5"/>
+        </w:numPr>
+        <w:rPr>
+          <w:rFonts w:ascii="Roboto Condensed Light" w:hAnsi="Roboto Condensed Light"/>
+        </w:rPr>
+      </w:pPr>
+      <w:r>
+        <w:rPr>
+          <w:rFonts w:ascii="Roboto Condensed Light" w:hAnsi="Roboto Condensed Light"/>
+        </w:rPr>
+        <w:t>Long periods of apparent trends up or down</w:t>
+      </w:r>
+    </w:p>
+    <w:p>
+      <w:pPr>
+        <w:pStyle w:val="ListParagraph"/>
+        <w:numPr>
+          <w:ilvl w:val="1"/>
+          <w:numId w:val="5"/>
+        </w:numPr>
+        <w:rPr>
+          <w:rFonts w:ascii="Roboto Condensed Light" w:hAnsi="Roboto Condensed Light"/>
+        </w:rPr>
+      </w:pPr>
+      <w:r>
+        <w:rPr>
+          <w:rFonts w:ascii="Roboto Condensed Light" w:hAnsi="Roboto Condensed Light"/>
+        </w:rPr>
+        <w:t>Sudden and unpredictable changes in direction</w:t>
+      </w:r>
+    </w:p>
+    <w:p>
+      <w:pPr>
+        <w:pStyle w:val="ListParagraph"/>
+        <w:rPr>
+          <w:rFonts w:ascii="Roboto Condensed Light" w:hAnsi="Roboto Condensed Light"/>
+        </w:rPr>
+      </w:pPr>
+    </w:p>
+    <w:p>
+      <w:pPr>
+        <w:pStyle w:val="ListParagraph"/>
+        <w:numPr>
+          <w:ilvl w:val="0"/>
+          <w:numId w:val="5"/>
+        </w:numPr>
+        <w:rPr>
+          <w:rFonts w:ascii="Roboto Condensed Light" w:hAnsi="Roboto Condensed Light"/>
+        </w:rPr>
+      </w:pPr>
+      <w:r>
+        <w:rPr>
+          <w:rFonts w:ascii="Roboto Condensed Light" w:hAnsi="Roboto Condensed Light"/>
+        </w:rPr>
+        <w:t xml:space="preserve">It is possible that the differenced series is not </w:t>
+      </w:r>
+      <w:r>
+        <w:rPr>
+          <w:rFonts w:ascii="Roboto Condensed Light" w:hAnsi="Roboto Condensed Light"/>
+        </w:rPr>
+        <w:t>stationary,</w:t>
+      </w:r>
+      <w:r>
+        <w:rPr>
+          <w:rFonts w:ascii="Roboto Condensed Light" w:hAnsi="Roboto Condensed Light"/>
+        </w:rPr>
+        <w:t xml:space="preserve"> and it may be necessary to difference the data a second time to obtain a stationary series.</w:t>
+      </w:r>
+    </w:p>
+    <w:p>
+      <w:pPr>
+        <w:pStyle w:val="ListParagraph"/>
+        <w:numPr>
+          <w:ilvl w:val="0"/>
+          <w:numId w:val="5"/>
+        </w:numPr>
+        <w:rPr>
+          <w:rFonts w:ascii="Roboto Condensed Light" w:hAnsi="Roboto Condensed Light"/>
+        </w:rPr>
+      </w:pPr>
+      <w:r>
+        <w:rPr>
+          <w:rFonts w:ascii="Roboto Condensed Light" w:hAnsi="Roboto Condensed Light"/>
+        </w:rPr>
+        <w:t>A seasonal difference is the difference between an observation and the previous observation from the same season.</w:t>
+      </w:r>
+    </w:p>
+    <w:p>
+      <w:pPr>
+        <w:pStyle w:val="ListParagraph"/>
+        <w:numPr>
+          <w:ilvl w:val="0"/>
+          <w:numId w:val="5"/>
+        </w:numPr>
+        <w:rPr>
+          <w:rFonts w:ascii="Roboto Condensed Light" w:hAnsi="Roboto Condensed Light"/>
+        </w:rPr>
+      </w:pPr>
+      <w:r>
+        <w:rPr>
+          <w:rFonts w:ascii="Roboto Condensed Light" w:hAnsi="Roboto Condensed Light"/>
+        </w:rPr>
+        <w:t>When both seasonal and first differences are applied, it makes no difference which is done first.</w:t>
+      </w:r>
+    </w:p>
+    <w:p>
+      <w:pPr>
+        <w:pStyle w:val="ListParagraph"/>
+        <w:numPr>
+          <w:ilvl w:val="0"/>
+          <w:numId w:val="5"/>
+        </w:numPr>
+        <w:rPr>
+          <w:rFonts w:ascii="Roboto Condensed Light" w:hAnsi="Roboto Condensed Light"/>
+        </w:rPr>
+      </w:pPr>
+      <w:r>
+        <w:rPr>
+          <w:rFonts w:ascii="Roboto Condensed Light" w:hAnsi="Roboto Condensed Light"/>
+        </w:rPr>
+        <w:t>It is important that if differencing is used, the differences are interpretable:</w:t>
+      </w:r>
+    </w:p>
+    <w:p>
+      <w:pPr>
+        <w:pStyle w:val="ListParagraph"/>
+        <w:numPr>
+          <w:ilvl w:val="1"/>
+          <w:numId w:val="5"/>
+        </w:numPr>
+        <w:rPr>
+          <w:rFonts w:ascii="Roboto Condensed Light" w:hAnsi="Roboto Condensed Light"/>
+        </w:rPr>
+      </w:pPr>
+      <w:r>
+        <w:rPr>
+          <w:rFonts w:ascii="Roboto Condensed Light" w:hAnsi="Roboto Condensed Light"/>
+        </w:rPr>
+        <w:t>First differences are the changes between one observation and the next.</w:t>
+      </w:r>
+    </w:p>
+    <w:p>
+      <w:pPr>
+        <w:pStyle w:val="ListParagraph"/>
+        <w:numPr>
+          <w:ilvl w:val="1"/>
+          <w:numId w:val="5"/>
+        </w:numPr>
+        <w:rPr>
+          <w:rFonts w:ascii="Roboto Condensed Light" w:hAnsi="Roboto Condensed Light"/>
+        </w:rPr>
+      </w:pPr>
+      <w:r>
+        <w:rPr>
+          <w:rFonts w:ascii="Roboto Condensed Light" w:hAnsi="Roboto Condensed Light"/>
+        </w:rPr>
+        <w:t>Seasonal differences are the change between one year to the next.</w:t>
+      </w:r>
+    </w:p>
+    <w:p>
+      <w:pPr>
+        <w:pStyle w:val="ListParagraph"/>
+        <w:rPr>
+          <w:rFonts w:ascii="Roboto Condensed Light" w:hAnsi="Roboto Condensed Light"/>
+        </w:rPr>
+      </w:pPr>
+    </w:p>
+    <w:p>
+      <w:pPr>
+        <w:pStyle w:val="ListParagraph"/>
+        <w:numPr>
+          <w:ilvl w:val="0"/>
+          <w:numId w:val="5"/>
+        </w:numPr>
+        <w:rPr>
+          <w:rFonts w:ascii="Roboto Condensed Light" w:hAnsi="Roboto Condensed Light"/>
+        </w:rPr>
+      </w:pPr>
+      <w:r>
+        <w:rPr>
+          <w:rFonts w:ascii="Roboto Condensed Light" w:hAnsi="Roboto Condensed Light"/>
+        </w:rPr>
+        <w:t>Unit root tests are statistical hypothesis tests of stationarity that are designed for determining whether differencing is required.</w:t>
+      </w:r>
+    </w:p>
+    <w:p>
+      <w:pPr>
+        <w:pStyle w:val="ListParagraph"/>
+        <w:numPr>
+          <w:ilvl w:val="0"/>
+          <w:numId w:val="5"/>
+        </w:numPr>
+        <w:rPr>
+          <w:rFonts w:ascii="Roboto Condensed Light" w:hAnsi="Roboto Condensed Light"/>
+        </w:rPr>
+      </w:pPr>
+      <w:r>
+        <w:rPr>
+          <w:rFonts w:ascii="Roboto Condensed Light" w:hAnsi="Roboto Condensed Light"/>
+        </w:rPr>
+        <w:t>The backward shift operator B is a useful notational device when working with time series lags:</w:t>
+      </w:r>
+    </w:p>
+    <w:p>
+      <w:pPr>
+        <w:pStyle w:val="ListParagraph"/>
+        <w:numPr>
+          <w:ilvl w:val="1"/>
+          <w:numId w:val="5"/>
+        </w:numPr>
+        <w:rPr>
+          <w:rFonts w:ascii="Arial" w:hAnsi="Arial" w:cs="Arial"/>
+          <w:sz w:val="30"/>
+          <w:szCs w:val="30"/>
+        </w:rPr>
+      </w:pPr>
+      <m:oMath>
+        <m:r>
+          <w:rPr>
+            <w:rFonts w:ascii="Cambria Math" w:hAnsi="Cambria Math" w:cs="Arial"/>
+            <w:sz w:val="30"/>
+            <w:szCs w:val="30"/>
+          </w:rPr>
+          <m:t>B</m:t>
+        </m:r>
+        <m:sSub>
+          <m:sSubPr>
+            <m:ctrlPr>
+              <w:rPr>
+                <w:rFonts w:ascii="Cambria Math" w:hAnsi="Cambria Math" w:cs="Arial"/>
+                <w:i/>
+                <w:sz w:val="30"/>
+                <w:szCs w:val="30"/>
+              </w:rPr>
+            </m:ctrlPr>
+          </m:sSubPr>
+          <m:e>
+            <m:r>
+              <w:rPr>
+                <w:rFonts w:ascii="Cambria Math" w:hAnsi="Cambria Math" w:cs="Arial"/>
+                <w:sz w:val="30"/>
+                <w:szCs w:val="30"/>
+              </w:rPr>
+              <m:t>y</m:t>
+            </m:r>
+          </m:e>
+          <m:sub>
+            <m:r>
+              <w:rPr>
+                <w:rFonts w:ascii="Cambria Math" w:hAnsi="Cambria Math" w:cs="Arial"/>
+                <w:sz w:val="30"/>
+                <w:szCs w:val="30"/>
+              </w:rPr>
+              <m:t>t</m:t>
+            </m:r>
+          </m:sub>
+        </m:sSub>
+        <m:r>
+          <w:rPr>
+            <w:rFonts w:ascii="Cambria Math" w:hAnsi="Cambria Math" w:cs="Arial"/>
+            <w:sz w:val="30"/>
+            <w:szCs w:val="30"/>
+          </w:rPr>
+          <m:t xml:space="preserve">= </m:t>
+        </m:r>
+        <m:sSub>
+          <m:sSubPr>
+            <m:ctrlPr>
+              <w:rPr>
+                <w:rFonts w:ascii="Cambria Math" w:hAnsi="Cambria Math" w:cs="Arial"/>
+                <w:i/>
+                <w:sz w:val="30"/>
+                <w:szCs w:val="30"/>
+              </w:rPr>
+            </m:ctrlPr>
+          </m:sSubPr>
+          <m:e>
+            <m:r>
+              <w:rPr>
+                <w:rFonts w:ascii="Cambria Math" w:hAnsi="Cambria Math" w:cs="Arial"/>
+                <w:sz w:val="30"/>
+                <w:szCs w:val="30"/>
+              </w:rPr>
+              <m:t>y</m:t>
+            </m:r>
+          </m:e>
+          <m:sub>
+            <m:r>
+              <w:rPr>
+                <w:rFonts w:ascii="Cambria Math" w:hAnsi="Cambria Math" w:cs="Arial"/>
+                <w:sz w:val="30"/>
+                <w:szCs w:val="30"/>
+              </w:rPr>
+              <m:t>t-1</m:t>
+            </m:r>
+          </m:sub>
+        </m:sSub>
+      </m:oMath>
+      <w:r>
+        <w:rPr>
+          <w:rFonts w:ascii="Arial" w:eastAsiaTheme="minorEastAsia" w:hAnsi="Arial" w:cs="Arial"/>
+          <w:sz w:val="30"/>
+          <w:szCs w:val="30"/>
+        </w:rPr>
+        <w:t xml:space="preserve"> </w:t>
+      </w:r>
+    </w:p>
+    <w:p>
+      <w:pPr>
+        <w:pStyle w:val="ListParagraph"/>
+        <w:rPr>
+          <w:rFonts w:ascii="Roboto Condensed Light" w:hAnsi="Roboto Condensed Light" w:cs="Arial"/>
+        </w:rPr>
+      </w:pPr>
+    </w:p>
+    <w:p>
+      <w:pPr>
+        <w:pStyle w:val="ListParagraph"/>
+        <w:numPr>
+          <w:ilvl w:val="0"/>
+          <w:numId w:val="5"/>
+        </w:numPr>
+        <w:rPr>
+          <w:rFonts w:ascii="Roboto Condensed Light" w:hAnsi="Roboto Condensed Light" w:cs="Arial"/>
+        </w:rPr>
+      </w:pPr>
+      <w:r>
+        <w:rPr>
+          <w:rFonts w:ascii="Roboto Condensed Light" w:hAnsi="Roboto Condensed Light" w:cs="Arial"/>
+        </w:rPr>
+        <w:t xml:space="preserve">In an autoregression model, we forecast the variable of interest using a linear combination of </w:t>
+      </w:r>
+      <w:r>
+        <w:rPr>
+          <w:rFonts w:ascii="Roboto Condensed Light" w:hAnsi="Roboto Condensed Light" w:cs="Arial"/>
+          <w:i/>
+          <w:iCs/>
+        </w:rPr>
+        <w:t>past values of the variable</w:t>
+      </w:r>
+      <w:r>
+        <w:rPr>
+          <w:rFonts w:ascii="Roboto Condensed Light" w:hAnsi="Roboto Condensed Light" w:cs="Arial"/>
+        </w:rPr>
+        <w:t>.</w:t>
+      </w:r>
+    </w:p>
+    <w:p>
+      <w:pPr>
+        <w:pStyle w:val="ListParagraph"/>
+        <w:numPr>
+          <w:ilvl w:val="0"/>
+          <w:numId w:val="5"/>
+        </w:numPr>
+        <w:rPr>
+          <w:rFonts w:ascii="Roboto Condensed Light" w:hAnsi="Roboto Condensed Light" w:cs="Arial"/>
+        </w:rPr>
+      </w:pPr>
+      <w:r>
+        <w:rPr>
+          <w:rFonts w:ascii="Roboto Condensed Light" w:hAnsi="Roboto Condensed Light" w:cs="Arial"/>
+        </w:rPr>
+        <w:t>We usually restrict autoregressive models to stationary data, so some constraints on the values of the parameters are necessary.</w:t>
+      </w:r>
+    </w:p>
+    <w:p>
+      <w:pPr>
+        <w:pStyle w:val="ListParagraph"/>
+        <w:numPr>
+          <w:ilvl w:val="0"/>
+          <w:numId w:val="5"/>
+        </w:numPr>
+        <w:rPr>
+          <w:rFonts w:ascii="Roboto Condensed Light" w:hAnsi="Roboto Condensed Light" w:cs="Arial"/>
+        </w:rPr>
+      </w:pPr>
+      <w:r>
+        <w:rPr>
+          <w:rFonts w:ascii="Roboto Condensed Light" w:hAnsi="Roboto Condensed Light" w:cs="Arial"/>
+        </w:rPr>
+        <w:t>Rather than using past values of the forecast variable in a regression, a moving average model uses past forecast errors in a regression-like model.</w:t>
+      </w:r>
+      <w:r>
+        <w:rPr>
+          <w:rFonts w:ascii="Roboto Condensed Light" w:hAnsi="Roboto Condensed Light" w:cs="Arial"/>
+        </w:rPr>
+        <w:t xml:space="preserve"> Each value of y can be thought of as a weighted moving average of the past few forecast errors.</w:t>
+      </w:r>
+    </w:p>
+    <w:p>
+      <w:pPr>
+        <w:pStyle w:val="ListParagraph"/>
+        <w:numPr>
+          <w:ilvl w:val="0"/>
+          <w:numId w:val="5"/>
+        </w:numPr>
+        <w:rPr>
+          <w:rFonts w:ascii="Roboto Condensed Light" w:hAnsi="Roboto Condensed Light" w:cs="Arial"/>
+        </w:rPr>
+      </w:pPr>
+      <w:r>
+        <w:rPr>
+          <w:rFonts w:ascii="Roboto Condensed Light" w:hAnsi="Roboto Condensed Light" w:cs="Arial"/>
+        </w:rPr>
+        <w:t>It is possible to write an MA (q) model as an AR (∞) if some conditions are true.</w:t>
+      </w:r>
+    </w:p>
+    <w:p>
+      <w:pPr>
+        <w:pStyle w:val="ListParagraph"/>
+        <w:numPr>
+          <w:ilvl w:val="0"/>
+          <w:numId w:val="5"/>
+        </w:numPr>
+        <w:rPr>
+          <w:rFonts w:ascii="Roboto Condensed Light" w:hAnsi="Roboto Condensed Light" w:cs="Arial"/>
+        </w:rPr>
+      </w:pPr>
+      <w:r>
+        <w:rPr>
+          <w:rFonts w:ascii="Roboto Condensed Light" w:hAnsi="Roboto Condensed Light" w:cs="Arial"/>
+        </w:rPr>
+        <w:t xml:space="preserve">Combining differencing with autoregression and a moving average </w:t>
+      </w:r>
+      <w:proofErr w:type="gramStart"/>
+      <w:r>
+        <w:rPr>
+          <w:rFonts w:ascii="Roboto Condensed Light" w:hAnsi="Roboto Condensed Light" w:cs="Arial"/>
+        </w:rPr>
+        <w:t>model ,</w:t>
+      </w:r>
+      <w:proofErr w:type="gramEnd"/>
+      <w:r>
+        <w:rPr>
+          <w:rFonts w:ascii="Roboto Condensed Light" w:hAnsi="Roboto Condensed Light" w:cs="Arial"/>
+        </w:rPr>
+        <w:t xml:space="preserve"> we obtain a non-seasonal ARIMA model (Auto Regressive Integrated Moving Average)</w:t>
+      </w:r>
+      <w:r>
+        <w:rPr>
+          <w:rFonts w:ascii="Roboto Condensed Light" w:hAnsi="Roboto Condensed Light" w:cs="Arial"/>
+        </w:rPr>
+        <w:t>.</w:t>
+      </w:r>
+    </w:p>
+    <w:p>
+      <w:pPr>
+        <w:pStyle w:val="ListParagraph"/>
+        <w:numPr>
+          <w:ilvl w:val="0"/>
+          <w:numId w:val="5"/>
+        </w:numPr>
+        <w:rPr>
+          <w:rFonts w:ascii="Roboto Condensed Light" w:hAnsi="Roboto Condensed Light" w:cs="Arial"/>
+        </w:rPr>
+      </w:pPr>
+      <w:r>
+        <w:rPr>
+          <w:rFonts w:ascii="Roboto Condensed Light" w:hAnsi="Roboto Condensed Light" w:cs="Arial"/>
+        </w:rPr>
+        <w:t>ARIMA (p, d, q) model where:</w:t>
+      </w:r>
+    </w:p>
+    <w:p>
+      <w:pPr>
+        <w:pStyle w:val="ListParagraph"/>
+        <w:numPr>
+          <w:ilvl w:val="1"/>
+          <w:numId w:val="5"/>
+        </w:numPr>
+        <w:rPr>
+          <w:rFonts w:ascii="Roboto Condensed Light" w:hAnsi="Roboto Condensed Light" w:cs="Arial"/>
+        </w:rPr>
+      </w:pPr>
+      <w:r>
+        <w:rPr>
+          <w:rFonts w:ascii="Roboto Condensed Light" w:hAnsi="Roboto Condensed Light" w:cs="Arial"/>
+        </w:rPr>
+        <w:t>p = order of the autoregressive part;</w:t>
+      </w:r>
+    </w:p>
+    <w:p>
+      <w:pPr>
+        <w:pStyle w:val="ListParagraph"/>
+        <w:numPr>
+          <w:ilvl w:val="1"/>
+          <w:numId w:val="5"/>
+        </w:numPr>
+        <w:rPr>
+          <w:rFonts w:ascii="Roboto Condensed Light" w:hAnsi="Roboto Condensed Light" w:cs="Arial"/>
+        </w:rPr>
+      </w:pPr>
+      <w:r>
+        <w:rPr>
+          <w:rFonts w:ascii="Roboto Condensed Light" w:hAnsi="Roboto Condensed Light" w:cs="Arial"/>
+        </w:rPr>
+        <w:t>d = degree of first differencing involved;</w:t>
+      </w:r>
+    </w:p>
+    <w:p>
+      <w:pPr>
+        <w:pStyle w:val="ListParagraph"/>
+        <w:numPr>
+          <w:ilvl w:val="1"/>
+          <w:numId w:val="5"/>
+        </w:numPr>
+        <w:rPr>
+          <w:rFonts w:ascii="Roboto Condensed Light" w:hAnsi="Roboto Condensed Light" w:cs="Arial"/>
+        </w:rPr>
+      </w:pPr>
+      <w:r>
+        <w:rPr>
+          <w:rFonts w:ascii="Roboto Condensed Light" w:hAnsi="Roboto Condensed Light" w:cs="Arial"/>
+        </w:rPr>
+        <w:lastRenderedPageBreak/>
+        <w:t>q = order of the moving average part</w:t>
+      </w:r>
+    </w:p>
+    <w:p>
+      <w:pPr>
+        <w:pStyle w:val="ListParagraph"/>
+        <w:rPr>
+          <w:rFonts w:ascii="Roboto Condensed Light" w:hAnsi="Roboto Condensed Light" w:cs="Arial"/>
+        </w:rPr>
+      </w:pPr>
+    </w:p>
+    <w:p>
+      <w:pPr>
+        <w:pStyle w:val="ListParagraph"/>
+        <w:numPr>
+          <w:ilvl w:val="0"/>
+          <w:numId w:val="5"/>
+        </w:numPr>
+        <w:rPr>
+          <w:rFonts w:ascii="Roboto Condensed Light" w:hAnsi="Roboto Condensed Light" w:cs="Arial"/>
+        </w:rPr>
+      </w:pPr>
+      <w:r>
+        <w:rPr>
+          <w:rFonts w:ascii="Roboto Condensed Light" w:hAnsi="Roboto Condensed Light" w:cs="Arial"/>
+        </w:rPr>
+        <w:t xml:space="preserve">In ARIMA models, the constant </w:t>
+      </w:r>
+      <w:r>
+        <w:rPr>
+          <w:rFonts w:ascii="Roboto Condensed Light" w:hAnsi="Roboto Condensed Light" w:cs="Arial"/>
+          <w:i/>
+          <w:iCs/>
+        </w:rPr>
+        <w:t>c</w:t>
+      </w:r>
+      <w:r>
+        <w:rPr>
+          <w:rFonts w:ascii="Roboto Condensed Light" w:hAnsi="Roboto Condensed Light" w:cs="Arial"/>
+        </w:rPr>
+        <w:t xml:space="preserve"> has an important effect on the long-term forecasts obtained from these models.</w:t>
+      </w:r>
+    </w:p>
+    <w:p>
+      <w:pPr>
+        <w:pStyle w:val="ListParagraph"/>
+        <w:numPr>
+          <w:ilvl w:val="1"/>
+          <w:numId w:val="5"/>
+        </w:numPr>
+        <w:rPr>
+          <w:rFonts w:ascii="Roboto Condensed Light" w:hAnsi="Roboto Condensed Light" w:cs="Arial"/>
+        </w:rPr>
+      </w:pPr>
+      <w:r>
+        <w:rPr>
+          <w:rFonts w:ascii="Roboto Condensed Light" w:hAnsi="Roboto Condensed Light" w:cs="Arial"/>
+        </w:rPr>
+        <w:t>If c = 0 and d = 0, the long-term forecasts will go to 0</w:t>
+      </w:r>
+    </w:p>
+    <w:p>
+      <w:pPr>
+        <w:pStyle w:val="ListParagraph"/>
+        <w:numPr>
+          <w:ilvl w:val="1"/>
+          <w:numId w:val="5"/>
+        </w:numPr>
+        <w:rPr>
+          <w:rFonts w:ascii="Roboto Condensed Light" w:hAnsi="Roboto Condensed Light" w:cs="Arial"/>
+        </w:rPr>
+      </w:pPr>
+      <w:r>
+        <w:rPr>
+          <w:rFonts w:ascii="Roboto Condensed Light" w:hAnsi="Roboto Condensed Light" w:cs="Arial"/>
+        </w:rPr>
+        <w:t>If c = 0 and d = 1, the long-term forecasts will go to a non-zero constant</w:t>
+      </w:r>
+    </w:p>
+    <w:p>
+      <w:pPr>
+        <w:pStyle w:val="ListParagraph"/>
+        <w:numPr>
+          <w:ilvl w:val="1"/>
+          <w:numId w:val="5"/>
+        </w:numPr>
+        <w:rPr>
+          <w:rFonts w:ascii="Roboto Condensed Light" w:hAnsi="Roboto Condensed Light" w:cs="Arial"/>
+        </w:rPr>
+      </w:pPr>
+      <w:r>
+        <w:rPr>
+          <w:rFonts w:ascii="Roboto Condensed Light" w:hAnsi="Roboto Condensed Light" w:cs="Arial"/>
+        </w:rPr>
+        <w:t>If c = 0 and d = 2, the long-term forecasts will follow a straight line</w:t>
+      </w:r>
+    </w:p>
+    <w:p>
+      <w:pPr>
+        <w:pStyle w:val="ListParagraph"/>
+        <w:numPr>
+          <w:ilvl w:val="1"/>
+          <w:numId w:val="5"/>
+        </w:numPr>
+        <w:rPr>
+          <w:rFonts w:ascii="Roboto Condensed Light" w:hAnsi="Roboto Condensed Light" w:cs="Arial"/>
+        </w:rPr>
+      </w:pPr>
+      <w:r>
+        <w:rPr>
+          <w:rFonts w:ascii="Roboto Condensed Light" w:hAnsi="Roboto Condensed Light" w:cs="Arial"/>
+        </w:rPr>
+        <w:t>If c ≠ 0 and d = 0, the long-term forecasts will go to the mean of the data</w:t>
+      </w:r>
+    </w:p>
+    <w:p>
+      <w:pPr>
+        <w:pStyle w:val="ListParagraph"/>
+        <w:numPr>
+          <w:ilvl w:val="1"/>
+          <w:numId w:val="5"/>
+        </w:numPr>
+        <w:rPr>
+          <w:rFonts w:ascii="Roboto Condensed Light" w:hAnsi="Roboto Condensed Light" w:cs="Arial"/>
+        </w:rPr>
+      </w:pPr>
+      <w:r>
+        <w:rPr>
+          <w:rFonts w:ascii="Roboto Condensed Light" w:hAnsi="Roboto Condensed Light" w:cs="Arial"/>
+        </w:rPr>
+        <w:t>If c ≠ 0 and d = 1, the long-term forecasts will follow a straight line</w:t>
+      </w:r>
+    </w:p>
+    <w:p>
+      <w:pPr>
+        <w:pStyle w:val="ListParagraph"/>
+        <w:numPr>
+          <w:ilvl w:val="1"/>
+          <w:numId w:val="5"/>
+        </w:numPr>
+        <w:rPr>
+          <w:rFonts w:ascii="Roboto Condensed Light" w:hAnsi="Roboto Condensed Light" w:cs="Arial"/>
+        </w:rPr>
+      </w:pPr>
+      <w:r>
+        <w:rPr>
+          <w:rFonts w:ascii="Roboto Condensed Light" w:hAnsi="Roboto Condensed Light" w:cs="Arial"/>
+        </w:rPr>
+        <w:t>If c≠0 and d = 2, the long-term forecasts will follow a quadratic trend.</w:t>
+      </w:r>
+      <w:bookmarkStart w:id="0" w:name="_GoBack"/>
+      <w:bookmarkEnd w:id="0"/>
     </w:p>
     <w:sectPr>
       <w:pgSz w:w="12240" w:h="15840"/>
@@ -5429,7 +6310,7 @@
   <w:abstractNum w:abstractNumId="0" w15:restartNumberingAfterBreak="0">
     <w:nsid w:val="02CA3F79"/>
     <w:multiLevelType w:val="hybridMultilevel"/>
-    <w:tmpl w:val="794A7156"/>
+    <w:tmpl w:val="7E980ED4"/>
     <w:lvl w:ilvl="0" w:tplc="30CC60DE">
       <w:numFmt w:val="bullet"/>
       <w:lvlText w:val="-"/>
@@ -5441,16 +6322,16 @@
         <w:rFonts w:ascii="Roboto Condensed Light" w:eastAsiaTheme="minorHAnsi" w:hAnsi="Roboto Condensed Light" w:cstheme="minorBidi" w:hint="default"/>
       </w:rPr>
     </w:lvl>
-    <w:lvl w:ilvl="1" w:tplc="0409000F">
+    <w:lvl w:ilvl="1" w:tplc="04090001">
       <w:start w:val="1"/>
-      <w:numFmt w:val="decimal"/>
-      <w:lvlText w:val="%2."/>
+      <w:numFmt w:val="bullet"/>
+      <w:lvlText w:val=""/>
       <w:lvlJc w:val="left"/>
       <w:pPr>
         <w:ind w:left="2160" w:hanging="360"/>
       </w:pPr>
       <w:rPr>
-        <w:rFonts w:hint="default"/>
+        <w:rFonts w:ascii="Symbol" w:hAnsi="Symbol" w:hint="default"/>
       </w:rPr>
     </w:lvl>
     <w:lvl w:ilvl="2" w:tplc="04090005">

</xml_diff>

<commit_message>
Chapter 8, until exercise 9
</commit_message>
<xml_diff>
--- a/code_for_hyndman_and_athanasopoulos/Notes for Hyndman and Athanasopoulos.docx
+++ b/code_for_hyndman_and_athanasopoulos/Notes for Hyndman and Athanasopoulos.docx
@@ -6689,6 +6689,90 @@
           <w:rFonts w:ascii="Roboto Condensed Light" w:hAnsi="Roboto Condensed Light" w:cs="Arial"/>
         </w:rPr>
         <w:t>The modeling procedure is almost the same for SARIMA models, with the exception that now it is necessary to select AR and MA terms for the seasonal component of the model.</w:t>
+      </w:r>
+    </w:p>
+    <w:p>
+      <w:pPr>
+        <w:pStyle w:val="ListParagraph"/>
+        <w:numPr>
+          <w:ilvl w:val="0"/>
+          <w:numId w:val="5"/>
+        </w:numPr>
+        <w:rPr>
+          <w:rFonts w:ascii="Roboto Condensed Light" w:hAnsi="Roboto Condensed Light" w:cs="Arial"/>
+        </w:rPr>
+      </w:pPr>
+      <w:r>
+        <w:rPr>
+          <w:rFonts w:ascii="Roboto Condensed Light" w:hAnsi="Roboto Condensed Light" w:cs="Arial"/>
+        </w:rPr>
+        <w:t>All ETS models are non-stationary, while some ARIMA models are stationary.</w:t>
+      </w:r>
+    </w:p>
+    <w:p>
+      <w:pPr>
+        <w:pStyle w:val="ListParagraph"/>
+        <w:numPr>
+          <w:ilvl w:val="0"/>
+          <w:numId w:val="5"/>
+        </w:numPr>
+        <w:rPr>
+          <w:rFonts w:ascii="Roboto Condensed Light" w:hAnsi="Roboto Condensed Light" w:cs="Arial"/>
+        </w:rPr>
+      </w:pPr>
+      <w:r>
+        <w:rPr>
+          <w:rFonts w:ascii="Roboto Condensed Light" w:hAnsi="Roboto Condensed Light" w:cs="Arial"/>
+        </w:rPr>
+        <w:t xml:space="preserve">The ETS models with seasonality or non-damped trend or both have </w:t>
+      </w:r>
+      <w:r>
+        <w:rPr>
+          <w:rFonts w:ascii="Roboto Condensed Light" w:hAnsi="Roboto Condensed Light" w:cs="Arial"/>
+        </w:rPr>
+        <w:t>two-unit</w:t>
+      </w:r>
+      <w:r>
+        <w:rPr>
+          <w:rFonts w:ascii="Roboto Condensed Light" w:hAnsi="Roboto Condensed Light" w:cs="Arial"/>
+        </w:rPr>
+        <w:t xml:space="preserve"> roots (require two levels of differencing), while all other ETS models have </w:t>
+      </w:r>
+      <w:r>
+        <w:rPr>
+          <w:rFonts w:ascii="Roboto Condensed Light" w:hAnsi="Roboto Condensed Light" w:cs="Arial"/>
+        </w:rPr>
+        <w:t>one-unit</w:t>
+      </w:r>
+      <w:r>
+        <w:rPr>
+          <w:rFonts w:ascii="Roboto Condensed Light" w:hAnsi="Roboto Condensed Light" w:cs="Arial"/>
+        </w:rPr>
+        <w:t xml:space="preserve"> root.</w:t>
+      </w:r>
+    </w:p>
+    <w:p>
+      <w:pPr>
+        <w:pStyle w:val="ListParagraph"/>
+        <w:numPr>
+          <w:ilvl w:val="0"/>
+          <w:numId w:val="5"/>
+        </w:numPr>
+        <w:rPr>
+          <w:rFonts w:ascii="Roboto Condensed Light" w:hAnsi="Roboto Condensed Light" w:cs="Arial"/>
+        </w:rPr>
+      </w:pPr>
+      <w:r>
+        <w:rPr>
+          <w:rFonts w:ascii="Roboto Condensed Light" w:hAnsi="Roboto Condensed Light" w:cs="Arial"/>
+        </w:rPr>
+        <w:t>AICc criteria cannot be used to compare ETS and ARIMA models because they are in different model classes, and the likelihood is computed in different ways.</w:t>
+      </w:r>
+      <w:r>
+        <w:rPr>
+          <w:rFonts w:ascii="Roboto Condensed Light" w:hAnsi="Roboto Condensed Light" w:cs="Arial"/>
+        </w:rPr>
+        <w:t xml:space="preserve"> Instead, it is preferable to use cross-validation.</w:t>
       </w:r>
       <w:bookmarkStart w:id="0" w:name="_GoBack"/>
       <w:bookmarkEnd w:id="0"/>

</xml_diff>

<commit_message>
Deep learning with R
</commit_message>
<xml_diff>
--- a/code_for_hyndman_and_athanasopoulos/Notes for Hyndman and Athanasopoulos.docx
+++ b/code_for_hyndman_and_athanasopoulos/Notes for Hyndman and Athanasopoulos.docx
@@ -2660,12 +2660,26 @@
         <w:rPr>
           <w:rFonts w:ascii="Roboto Condensed Light" w:eastAsiaTheme="minorEastAsia" w:hAnsi="Roboto Condensed Light"/>
         </w:rPr>
-        <w:t>Where possible, all potential regression models should be fitted and the best model should be selected based on one of the measures discussed</w:t>
-      </w:r>
+        <w:t xml:space="preserve">Where possible, all potential regression models should be </w:t>
+      </w:r>
+      <w:proofErr w:type="gramStart"/>
       <w:r>
         <w:rPr>
           <w:rFonts w:ascii="Roboto Condensed Light" w:eastAsiaTheme="minorEastAsia" w:hAnsi="Roboto Condensed Light"/>
         </w:rPr>
+        <w:t>fitted</w:t>
+      </w:r>
+      <w:proofErr w:type="gramEnd"/>
+      <w:r>
+        <w:rPr>
+          <w:rFonts w:ascii="Roboto Condensed Light" w:eastAsiaTheme="minorEastAsia" w:hAnsi="Roboto Condensed Light"/>
+        </w:rPr>
+        <w:t xml:space="preserve"> and the best model should be selected based on one of the measures discussed</w:t>
+      </w:r>
+      <w:r>
+        <w:rPr>
+          <w:rFonts w:ascii="Roboto Condensed Light" w:eastAsiaTheme="minorEastAsia" w:hAnsi="Roboto Condensed Light"/>
+        </w:rPr>
         <w:t xml:space="preserve"> (this is known as “best subsets” regression).</w:t>
       </w:r>
     </w:p>
@@ -2739,7 +2753,21 @@
           <w:rFonts w:ascii="Roboto Condensed Light" w:eastAsiaTheme="minorEastAsia" w:hAnsi="Roboto Condensed Light"/>
         </w:rPr>
         <w:lastRenderedPageBreak/>
-        <w:t>the data from the forecast period. We assume prior knowledge of the predictor variables (the x variables), but should not assume knowledge of the data that are to be forecast.</w:t>
+        <w:t>the data from the forecast period. We assume prior knowledge of the predictor variables (the x variables</w:t>
+      </w:r>
+      <w:proofErr w:type="gramStart"/>
+      <w:r>
+        <w:rPr>
+          <w:rFonts w:ascii="Roboto Condensed Light" w:eastAsiaTheme="minorEastAsia" w:hAnsi="Roboto Condensed Light"/>
+        </w:rPr>
+        <w:t>), but</w:t>
+      </w:r>
+      <w:proofErr w:type="gramEnd"/>
+      <w:r>
+        <w:rPr>
+          <w:rFonts w:ascii="Roboto Condensed Light" w:eastAsiaTheme="minorEastAsia" w:hAnsi="Roboto Condensed Light"/>
+        </w:rPr>
+        <w:t xml:space="preserve"> should not assume knowledge of the data that are to be forecast.</w:t>
       </w:r>
     </w:p>
     <w:p>
@@ -2964,14 +2992,29 @@
         <w:rPr>
           <w:rFonts w:ascii="Roboto Condensed Light" w:hAnsi="Roboto Condensed Light"/>
         </w:rPr>
-        <w:t xml:space="preserve"> We introduce points where the slope of </w:t>
+        <w:t xml:space="preserve"> We introduce points where the slope </w:t>
+      </w:r>
+      <w:proofErr w:type="spellStart"/>
+      <w:r>
+        <w:rPr>
+          <w:rFonts w:ascii="Roboto Condensed Light" w:hAnsi="Roboto Condensed Light"/>
+        </w:rPr>
+        <w:t xml:space="preserve">of </w:t>
       </w:r>
       <w:r>
         <w:rPr>
           <w:rFonts w:ascii="Roboto Condensed Light" w:hAnsi="Roboto Condensed Light"/>
           <w:i/>
         </w:rPr>
-        <w:t xml:space="preserve">f </w:t>
+        <w:t>f</w:t>
+      </w:r>
+      <w:proofErr w:type="spellEnd"/>
+      <w:r>
+        <w:rPr>
+          <w:rFonts w:ascii="Roboto Condensed Light" w:hAnsi="Roboto Condensed Light"/>
+          <w:i/>
+        </w:rPr>
+        <w:t xml:space="preserve"> </w:t>
       </w:r>
       <w:r>
         <w:rPr>
@@ -3757,7 +3800,21 @@
         <w:rPr>
           <w:rFonts w:ascii="Roboto Condensed Light" w:hAnsi="Roboto Condensed Light"/>
         </w:rPr>
-        <w:t>, we use a 2 x m MA to estimate the trend cycle.</w:t>
+        <w:t xml:space="preserve">, we use a </w:t>
+      </w:r>
+      <w:proofErr w:type="gramStart"/>
+      <w:r>
+        <w:rPr>
+          <w:rFonts w:ascii="Roboto Condensed Light" w:hAnsi="Roboto Condensed Light"/>
+        </w:rPr>
+        <w:t>2 x</w:t>
+      </w:r>
+      <w:proofErr w:type="gramEnd"/>
+      <w:r>
+        <w:rPr>
+          <w:rFonts w:ascii="Roboto Condensed Light" w:hAnsi="Roboto Condensed Light"/>
+        </w:rPr>
+        <w:t xml:space="preserve"> m MA to estimate the trend cycle.</w:t>
       </w:r>
       <w:r>
         <w:rPr>
@@ -3878,7 +3935,21 @@
         <w:rPr>
           <w:rFonts w:ascii="Roboto Condensed Light" w:hAnsi="Roboto Condensed Light"/>
         </w:rPr>
-        <w:t>If m (frequency) is an even number, compute the trend-cycle component using a 2 x m-MA.  If m is odd, compute the trend-cycle component using an m-MA.</w:t>
+        <w:t xml:space="preserve">If m (frequency) is an even number, compute the trend-cycle component using a </w:t>
+      </w:r>
+      <w:proofErr w:type="gramStart"/>
+      <w:r>
+        <w:rPr>
+          <w:rFonts w:ascii="Roboto Condensed Light" w:hAnsi="Roboto Condensed Light"/>
+        </w:rPr>
+        <w:t>2 x</w:t>
+      </w:r>
+      <w:proofErr w:type="gramEnd"/>
+      <w:r>
+        <w:rPr>
+          <w:rFonts w:ascii="Roboto Condensed Light" w:hAnsi="Roboto Condensed Light"/>
+        </w:rPr>
+        <w:t xml:space="preserve"> m-MA.  If m is odd, compute the trend-cycle component using an m-MA.</w:t>
       </w:r>
     </w:p>
     <w:p>
@@ -4486,7 +4557,21 @@
         <w:rPr>
           <w:rFonts w:ascii="Roboto Condensed Light" w:hAnsi="Roboto Condensed Light"/>
         </w:rPr>
-        <w:t>weighted average between the most recent observation y_t and the previous forecast.</w:t>
+        <w:t xml:space="preserve">weighted average between the most recent observation </w:t>
+      </w:r>
+      <w:proofErr w:type="spellStart"/>
+      <w:r>
+        <w:rPr>
+          <w:rFonts w:ascii="Roboto Condensed Light" w:hAnsi="Roboto Condensed Light"/>
+        </w:rPr>
+        <w:t>y_t</w:t>
+      </w:r>
+      <w:proofErr w:type="spellEnd"/>
+      <w:r>
+        <w:rPr>
+          <w:rFonts w:ascii="Roboto Condensed Light" w:hAnsi="Roboto Condensed Light"/>
+        </w:rPr>
+        <w:t xml:space="preserve"> and the previous forecast.</w:t>
       </w:r>
     </w:p>
     <w:p>
@@ -5964,7 +6049,21 @@
         <w:rPr>
           <w:rFonts w:ascii="Roboto Condensed Light" w:hAnsi="Roboto Condensed Light" w:cs="Arial"/>
         </w:rPr>
-        <w:t>Combining differencing with autoregression and a moving average model , we obtain a non-seasonal ARIMA model (Auto Regressive Integrated Moving Average)</w:t>
+        <w:t xml:space="preserve">Combining differencing with autoregression and a moving average </w:t>
+      </w:r>
+      <w:proofErr w:type="gramStart"/>
+      <w:r>
+        <w:rPr>
+          <w:rFonts w:ascii="Roboto Condensed Light" w:hAnsi="Roboto Condensed Light" w:cs="Arial"/>
+        </w:rPr>
+        <w:t>model ,</w:t>
+      </w:r>
+      <w:proofErr w:type="gramEnd"/>
+      <w:r>
+        <w:rPr>
+          <w:rFonts w:ascii="Roboto Condensed Light" w:hAnsi="Roboto Condensed Light" w:cs="Arial"/>
+        </w:rPr>
+        <w:t xml:space="preserve"> we obtain a non-seasonal ARIMA model (Auto Regressive Integrated Moving Average)</w:t>
       </w:r>
       <w:r>
         <w:rPr>
@@ -6567,7 +6666,21 @@
         <w:rPr>
           <w:rFonts w:ascii="Roboto Condensed Light" w:hAnsi="Roboto Condensed Light" w:cs="Arial"/>
         </w:rPr>
-        <w:t>Rewrite the equation by replacing t with T + h</w:t>
+        <w:t xml:space="preserve">Rewrite the equation by replacing </w:t>
+      </w:r>
+      <w:proofErr w:type="spellStart"/>
+      <w:r>
+        <w:rPr>
+          <w:rFonts w:ascii="Roboto Condensed Light" w:hAnsi="Roboto Condensed Light" w:cs="Arial"/>
+        </w:rPr>
+        <w:t>t</w:t>
+      </w:r>
+      <w:proofErr w:type="spellEnd"/>
+      <w:r>
+        <w:rPr>
+          <w:rFonts w:ascii="Roboto Condensed Light" w:hAnsi="Roboto Condensed Light" w:cs="Arial"/>
+        </w:rPr>
+        <w:t xml:space="preserve"> with T + h</w:t>
       </w:r>
     </w:p>
     <w:p>
@@ -6652,7 +6765,21 @@
           <w:rFonts w:ascii="Roboto Condensed Light" w:hAnsi="Roboto Condensed Light" w:cs="Arial"/>
         </w:rPr>
         <w:lastRenderedPageBreak/>
-        <w:t>For stationary ARIMA models, the forecasts will converge. For d &gt; 1, the prediction intervals will continue to grow into the future.</w:t>
+        <w:t xml:space="preserve">For stationary ARIMA models, the forecasts will converge. </w:t>
+      </w:r>
+      <w:proofErr w:type="spellStart"/>
+      <w:r>
+        <w:rPr>
+          <w:rFonts w:ascii="Roboto Condensed Light" w:hAnsi="Roboto Condensed Light" w:cs="Arial"/>
+        </w:rPr>
+        <w:t>For d</w:t>
+      </w:r>
+      <w:proofErr w:type="spellEnd"/>
+      <w:r>
+        <w:rPr>
+          <w:rFonts w:ascii="Roboto Condensed Light" w:hAnsi="Roboto Condensed Light" w:cs="Arial"/>
+        </w:rPr>
+        <w:t xml:space="preserve"> &gt; 1, the prediction intervals will continue to grow into the future.</w:t>
       </w:r>
     </w:p>
     <w:p>
@@ -7177,7 +7304,21 @@
         <w:rPr>
           <w:rFonts w:ascii="Roboto Condensed Light" w:hAnsi="Roboto Condensed Light"/>
         </w:rPr>
-        <w:t>As K increases the Fourier terms capture and project a more “wiggly” seasonal pattern and simpler ARIMA models.</w:t>
+        <w:t xml:space="preserve">As K increases the Fourier terms capture and project a </w:t>
+      </w:r>
+      <w:proofErr w:type="gramStart"/>
+      <w:r>
+        <w:rPr>
+          <w:rFonts w:ascii="Roboto Condensed Light" w:hAnsi="Roboto Condensed Light"/>
+        </w:rPr>
+        <w:t>more “wiggly”</w:t>
+      </w:r>
+      <w:proofErr w:type="gramEnd"/>
+      <w:r>
+        <w:rPr>
+          <w:rFonts w:ascii="Roboto Condensed Light" w:hAnsi="Roboto Condensed Light"/>
+        </w:rPr>
+        <w:t xml:space="preserve"> seasonal pattern and simpler ARIMA models.</w:t>
       </w:r>
     </w:p>
     <w:p>
@@ -7198,15 +7339,49 @@
         <w:lastRenderedPageBreak/>
         <w:t>Sometimes, the impact of a predictor which is included in a regression model will not be simple and immediate. In those situations, we need to allow for lagged effects of the predictor.</w:t>
       </w:r>
+    </w:p>
+    <w:p>
+      <w:pPr>
+        <w:rPr>
+          <w:rFonts w:ascii="Roboto Condensed Light" w:hAnsi="Roboto Condensed Light" w:cs="Arial"/>
+        </w:rPr>
+      </w:pPr>
+    </w:p>
+    <w:p>
+      <w:pPr>
+        <w:rPr>
+          <w:rFonts w:ascii="Roboto Condensed Light" w:hAnsi="Roboto Condensed Light"/>
+          <w:b/>
+          <w:bCs/>
+        </w:rPr>
+      </w:pPr>
+      <w:r>
+        <w:rPr>
+          <w:rFonts w:ascii="Roboto Condensed Light" w:hAnsi="Roboto Condensed Light"/>
+          <w:b/>
+          <w:bCs/>
+        </w:rPr>
+        <w:t xml:space="preserve">Notes for Hyndman and Athanasopoulos – Chapter </w:t>
+      </w:r>
+      <w:r>
+        <w:rPr>
+          <w:rFonts w:ascii="Roboto Condensed Light" w:hAnsi="Roboto Condensed Light"/>
+          <w:b/>
+          <w:bCs/>
+        </w:rPr>
+        <w:t>11</w:t>
+      </w:r>
+    </w:p>
+    <w:p>
+      <w:pPr>
+        <w:rPr>
+          <w:rFonts w:ascii="Roboto Condensed Light" w:hAnsi="Roboto Condensed Light"/>
+          <w:b/>
+          <w:bCs/>
+        </w:rPr>
+      </w:pPr>
       <w:bookmarkStart w:id="0" w:name="_GoBack"/>
       <w:bookmarkEnd w:id="0"/>
-    </w:p>
-    <w:p>
-      <w:pPr>
-        <w:rPr>
-          <w:rFonts w:ascii="Roboto Condensed Light" w:hAnsi="Roboto Condensed Light" w:cs="Arial"/>
-        </w:rPr>
-      </w:pPr>
     </w:p>
     <w:sectPr>
       <w:pgSz w:w="12240" w:h="15840"/>

</xml_diff>